<commit_message>
Especificacion de caso de uso gestionar pago
</commit_message>
<xml_diff>
--- a/desarrollo/SOFTPOLIZA/Analisis y Diseño/Analisis y Diseño.docx
+++ b/desarrollo/SOFTPOLIZA/Analisis y Diseño/Analisis y Diseño.docx
@@ -6496,6 +6496,1826 @@
                 <w:lang w:eastAsia="es-PE"/>
               </w:rPr>
               <w:t>X</w:t>
+            </w:r>
+          </w:p>
+        </w:tc>
+      </w:tr>
+    </w:tbl>
+    <w:p/>
+    <w:p/>
+    <w:p>
+      <w:pPr>
+        <w:spacing w:after="0" w:line="240" w:lineRule="auto"/>
+        <w:rPr>
+          <w:rFonts w:ascii="Times New Roman" w:eastAsia="Times New Roman" w:hAnsi="Times New Roman" w:cs="Times New Roman"/>
+          <w:sz w:val="24"/>
+          <w:szCs w:val="24"/>
+          <w:lang w:eastAsia="es-PE"/>
+        </w:rPr>
+      </w:pPr>
+      <w:r>
+        <w:rPr>
+          <w:rFonts w:ascii="Arial" w:eastAsia="Times New Roman" w:hAnsi="Arial" w:cs="Arial"/>
+          <w:b/>
+          <w:bCs/>
+          <w:color w:val="000000"/>
+          <w:lang w:eastAsia="es-PE"/>
+        </w:rPr>
+        <w:t>Especificación de caso de uso</w:t>
+      </w:r>
+    </w:p>
+    <w:p>
+      <w:pPr>
+        <w:spacing w:after="0" w:line="240" w:lineRule="auto"/>
+        <w:rPr>
+          <w:rFonts w:ascii="Times New Roman" w:eastAsia="Times New Roman" w:hAnsi="Times New Roman" w:cs="Times New Roman"/>
+          <w:sz w:val="24"/>
+          <w:szCs w:val="24"/>
+          <w:lang w:eastAsia="es-PE"/>
+        </w:rPr>
+      </w:pPr>
+    </w:p>
+    <w:tbl>
+      <w:tblPr>
+        <w:tblW w:w="0" w:type="auto"/>
+        <w:tblCellMar>
+          <w:top w:w="15" w:type="dxa"/>
+          <w:left w:w="15" w:type="dxa"/>
+          <w:bottom w:w="15" w:type="dxa"/>
+          <w:right w:w="15" w:type="dxa"/>
+        </w:tblCellMar>
+        <w:tblLook w:val="04A0" w:firstRow="1" w:lastRow="0" w:firstColumn="1" w:lastColumn="0" w:noHBand="0" w:noVBand="1"/>
+      </w:tblPr>
+      <w:tblGrid>
+        <w:gridCol w:w="2584"/>
+        <w:gridCol w:w="6244"/>
+      </w:tblGrid>
+      <w:tr>
+        <w:trPr>
+          <w:trHeight w:val="500"/>
+        </w:trPr>
+        <w:tc>
+          <w:tcPr>
+            <w:tcW w:w="0" w:type="auto"/>
+            <w:tcBorders>
+              <w:top w:val="single" w:sz="4" w:space="0" w:color="000000"/>
+              <w:left w:val="single" w:sz="4" w:space="0" w:color="000000"/>
+              <w:bottom w:val="single" w:sz="4" w:space="0" w:color="000000"/>
+              <w:right w:val="single" w:sz="4" w:space="0" w:color="000000"/>
+            </w:tcBorders>
+            <w:tcMar>
+              <w:top w:w="100" w:type="dxa"/>
+              <w:left w:w="100" w:type="dxa"/>
+              <w:bottom w:w="100" w:type="dxa"/>
+              <w:right w:w="100" w:type="dxa"/>
+            </w:tcMar>
+            <w:hideMark/>
+          </w:tcPr>
+          <w:p>
+            <w:pPr>
+              <w:spacing w:after="0" w:line="240" w:lineRule="auto"/>
+              <w:rPr>
+                <w:rFonts w:ascii="Times New Roman" w:eastAsia="Times New Roman" w:hAnsi="Times New Roman" w:cs="Times New Roman"/>
+                <w:sz w:val="24"/>
+                <w:szCs w:val="24"/>
+                <w:lang w:eastAsia="es-PE"/>
+              </w:rPr>
+            </w:pPr>
+            <w:r>
+              <w:rPr>
+                <w:rFonts w:ascii="Arial" w:eastAsia="Times New Roman" w:hAnsi="Arial" w:cs="Arial"/>
+                <w:color w:val="000000"/>
+                <w:lang w:eastAsia="es-PE"/>
+              </w:rPr>
+              <w:t>CU</w:t>
+            </w:r>
+          </w:p>
+        </w:tc>
+        <w:tc>
+          <w:tcPr>
+            <w:tcW w:w="0" w:type="auto"/>
+            <w:tcBorders>
+              <w:top w:val="single" w:sz="4" w:space="0" w:color="000000"/>
+              <w:left w:val="single" w:sz="4" w:space="0" w:color="000000"/>
+              <w:bottom w:val="single" w:sz="4" w:space="0" w:color="000000"/>
+              <w:right w:val="single" w:sz="4" w:space="0" w:color="000000"/>
+            </w:tcBorders>
+            <w:tcMar>
+              <w:top w:w="100" w:type="dxa"/>
+              <w:left w:w="100" w:type="dxa"/>
+              <w:bottom w:w="100" w:type="dxa"/>
+              <w:right w:w="100" w:type="dxa"/>
+            </w:tcMar>
+            <w:hideMark/>
+          </w:tcPr>
+          <w:p>
+            <w:pPr>
+              <w:spacing w:after="0" w:line="240" w:lineRule="auto"/>
+              <w:rPr>
+                <w:rFonts w:ascii="Times New Roman" w:eastAsia="Times New Roman" w:hAnsi="Times New Roman" w:cs="Times New Roman"/>
+                <w:sz w:val="24"/>
+                <w:szCs w:val="24"/>
+                <w:lang w:eastAsia="es-PE"/>
+              </w:rPr>
+            </w:pPr>
+            <w:r>
+              <w:rPr>
+                <w:rFonts w:ascii="Arial" w:eastAsia="Times New Roman" w:hAnsi="Arial" w:cs="Arial"/>
+                <w:color w:val="000000"/>
+                <w:lang w:eastAsia="es-PE"/>
+              </w:rPr>
+              <w:t>Gestionar pago</w:t>
+            </w:r>
+          </w:p>
+        </w:tc>
+      </w:tr>
+      <w:tr>
+        <w:trPr>
+          <w:trHeight w:val="500"/>
+        </w:trPr>
+        <w:tc>
+          <w:tcPr>
+            <w:tcW w:w="0" w:type="auto"/>
+            <w:tcBorders>
+              <w:top w:val="single" w:sz="4" w:space="0" w:color="000000"/>
+              <w:left w:val="single" w:sz="4" w:space="0" w:color="000000"/>
+              <w:bottom w:val="single" w:sz="4" w:space="0" w:color="000000"/>
+              <w:right w:val="single" w:sz="4" w:space="0" w:color="000000"/>
+            </w:tcBorders>
+            <w:tcMar>
+              <w:top w:w="100" w:type="dxa"/>
+              <w:left w:w="100" w:type="dxa"/>
+              <w:bottom w:w="100" w:type="dxa"/>
+              <w:right w:w="100" w:type="dxa"/>
+            </w:tcMar>
+            <w:hideMark/>
+          </w:tcPr>
+          <w:p>
+            <w:pPr>
+              <w:spacing w:after="0" w:line="240" w:lineRule="auto"/>
+              <w:rPr>
+                <w:rFonts w:ascii="Times New Roman" w:eastAsia="Times New Roman" w:hAnsi="Times New Roman" w:cs="Times New Roman"/>
+                <w:sz w:val="24"/>
+                <w:szCs w:val="24"/>
+                <w:lang w:eastAsia="es-PE"/>
+              </w:rPr>
+            </w:pPr>
+            <w:r>
+              <w:rPr>
+                <w:rFonts w:ascii="Arial" w:eastAsia="Times New Roman" w:hAnsi="Arial" w:cs="Arial"/>
+                <w:color w:val="000000"/>
+                <w:sz w:val="20"/>
+                <w:szCs w:val="20"/>
+                <w:lang w:eastAsia="es-PE"/>
+              </w:rPr>
+              <w:t>FUENTE</w:t>
+            </w:r>
+          </w:p>
+        </w:tc>
+        <w:tc>
+          <w:tcPr>
+            <w:tcW w:w="0" w:type="auto"/>
+            <w:tcBorders>
+              <w:top w:val="single" w:sz="4" w:space="0" w:color="000000"/>
+              <w:left w:val="single" w:sz="4" w:space="0" w:color="000000"/>
+              <w:bottom w:val="single" w:sz="4" w:space="0" w:color="000000"/>
+              <w:right w:val="single" w:sz="4" w:space="0" w:color="000000"/>
+            </w:tcBorders>
+            <w:tcMar>
+              <w:top w:w="100" w:type="dxa"/>
+              <w:left w:w="100" w:type="dxa"/>
+              <w:bottom w:w="100" w:type="dxa"/>
+              <w:right w:w="100" w:type="dxa"/>
+            </w:tcMar>
+            <w:hideMark/>
+          </w:tcPr>
+          <w:p>
+            <w:pPr>
+              <w:spacing w:after="0" w:line="240" w:lineRule="auto"/>
+              <w:rPr>
+                <w:rFonts w:ascii="Times New Roman" w:eastAsia="Times New Roman" w:hAnsi="Times New Roman" w:cs="Times New Roman"/>
+                <w:sz w:val="24"/>
+                <w:szCs w:val="24"/>
+                <w:lang w:eastAsia="es-PE"/>
+              </w:rPr>
+            </w:pPr>
+            <w:r>
+              <w:rPr>
+                <w:rFonts w:ascii="Arial" w:eastAsia="Times New Roman" w:hAnsi="Arial" w:cs="Arial"/>
+                <w:color w:val="000000"/>
+                <w:sz w:val="20"/>
+                <w:szCs w:val="20"/>
+                <w:lang w:eastAsia="es-PE"/>
+              </w:rPr>
+              <w:t xml:space="preserve">Asesor de master </w:t>
+            </w:r>
+            <w:proofErr w:type="spellStart"/>
+            <w:r>
+              <w:rPr>
+                <w:rFonts w:ascii="Arial" w:eastAsia="Times New Roman" w:hAnsi="Arial" w:cs="Arial"/>
+                <w:color w:val="000000"/>
+                <w:sz w:val="20"/>
+                <w:szCs w:val="20"/>
+                <w:lang w:eastAsia="es-PE"/>
+              </w:rPr>
+              <w:t>service</w:t>
+            </w:r>
+            <w:proofErr w:type="spellEnd"/>
+          </w:p>
+        </w:tc>
+      </w:tr>
+      <w:tr>
+        <w:trPr>
+          <w:trHeight w:val="760"/>
+        </w:trPr>
+        <w:tc>
+          <w:tcPr>
+            <w:tcW w:w="0" w:type="auto"/>
+            <w:tcBorders>
+              <w:top w:val="single" w:sz="4" w:space="0" w:color="000000"/>
+              <w:left w:val="single" w:sz="4" w:space="0" w:color="000000"/>
+              <w:bottom w:val="single" w:sz="4" w:space="0" w:color="000000"/>
+              <w:right w:val="single" w:sz="4" w:space="0" w:color="000000"/>
+            </w:tcBorders>
+            <w:tcMar>
+              <w:top w:w="100" w:type="dxa"/>
+              <w:left w:w="100" w:type="dxa"/>
+              <w:bottom w:w="100" w:type="dxa"/>
+              <w:right w:w="100" w:type="dxa"/>
+            </w:tcMar>
+            <w:hideMark/>
+          </w:tcPr>
+          <w:p>
+            <w:pPr>
+              <w:spacing w:after="0" w:line="240" w:lineRule="auto"/>
+              <w:rPr>
+                <w:rFonts w:ascii="Times New Roman" w:eastAsia="Times New Roman" w:hAnsi="Times New Roman" w:cs="Times New Roman"/>
+                <w:sz w:val="24"/>
+                <w:szCs w:val="24"/>
+                <w:lang w:eastAsia="es-PE"/>
+              </w:rPr>
+            </w:pPr>
+            <w:r>
+              <w:rPr>
+                <w:rFonts w:ascii="Arial" w:eastAsia="Times New Roman" w:hAnsi="Arial" w:cs="Arial"/>
+                <w:color w:val="000000"/>
+                <w:sz w:val="20"/>
+                <w:szCs w:val="20"/>
+                <w:lang w:eastAsia="es-PE"/>
+              </w:rPr>
+              <w:t>ACTOR</w:t>
+            </w:r>
+          </w:p>
+        </w:tc>
+        <w:tc>
+          <w:tcPr>
+            <w:tcW w:w="0" w:type="auto"/>
+            <w:tcBorders>
+              <w:top w:val="single" w:sz="4" w:space="0" w:color="000000"/>
+              <w:left w:val="single" w:sz="4" w:space="0" w:color="000000"/>
+              <w:bottom w:val="single" w:sz="4" w:space="0" w:color="000000"/>
+              <w:right w:val="single" w:sz="4" w:space="0" w:color="000000"/>
+            </w:tcBorders>
+            <w:tcMar>
+              <w:top w:w="100" w:type="dxa"/>
+              <w:left w:w="100" w:type="dxa"/>
+              <w:bottom w:w="100" w:type="dxa"/>
+              <w:right w:w="100" w:type="dxa"/>
+            </w:tcMar>
+            <w:hideMark/>
+          </w:tcPr>
+          <w:p>
+            <w:pPr>
+              <w:spacing w:after="0" w:line="240" w:lineRule="auto"/>
+              <w:rPr>
+                <w:rFonts w:ascii="Times New Roman" w:eastAsia="Times New Roman" w:hAnsi="Times New Roman" w:cs="Times New Roman"/>
+                <w:sz w:val="24"/>
+                <w:szCs w:val="24"/>
+                <w:lang w:eastAsia="es-PE"/>
+              </w:rPr>
+            </w:pPr>
+            <w:r>
+              <w:rPr>
+                <w:rFonts w:ascii="Arial" w:eastAsia="Times New Roman" w:hAnsi="Arial" w:cs="Arial"/>
+                <w:color w:val="000000"/>
+                <w:sz w:val="20"/>
+                <w:szCs w:val="20"/>
+                <w:lang w:eastAsia="es-PE"/>
+              </w:rPr>
+              <w:t>Cliente: Persona que realiza el pago en línea de una a varias pólizas pendientes por pagar</w:t>
+            </w:r>
+          </w:p>
+        </w:tc>
+      </w:tr>
+      <w:tr>
+        <w:trPr>
+          <w:trHeight w:val="760"/>
+        </w:trPr>
+        <w:tc>
+          <w:tcPr>
+            <w:tcW w:w="0" w:type="auto"/>
+            <w:tcBorders>
+              <w:top w:val="single" w:sz="4" w:space="0" w:color="000000"/>
+              <w:left w:val="single" w:sz="4" w:space="0" w:color="000000"/>
+              <w:bottom w:val="single" w:sz="4" w:space="0" w:color="000000"/>
+              <w:right w:val="single" w:sz="4" w:space="0" w:color="000000"/>
+            </w:tcBorders>
+            <w:tcMar>
+              <w:top w:w="100" w:type="dxa"/>
+              <w:left w:w="100" w:type="dxa"/>
+              <w:bottom w:w="100" w:type="dxa"/>
+              <w:right w:w="100" w:type="dxa"/>
+            </w:tcMar>
+            <w:hideMark/>
+          </w:tcPr>
+          <w:p>
+            <w:pPr>
+              <w:spacing w:after="0" w:line="240" w:lineRule="auto"/>
+              <w:rPr>
+                <w:rFonts w:ascii="Times New Roman" w:eastAsia="Times New Roman" w:hAnsi="Times New Roman" w:cs="Times New Roman"/>
+                <w:sz w:val="24"/>
+                <w:szCs w:val="24"/>
+                <w:lang w:eastAsia="es-PE"/>
+              </w:rPr>
+            </w:pPr>
+            <w:r>
+              <w:rPr>
+                <w:rFonts w:ascii="Arial" w:eastAsia="Times New Roman" w:hAnsi="Arial" w:cs="Arial"/>
+                <w:color w:val="000000"/>
+                <w:sz w:val="20"/>
+                <w:szCs w:val="20"/>
+                <w:lang w:eastAsia="es-PE"/>
+              </w:rPr>
+              <w:t>OBJETIVO</w:t>
+            </w:r>
+          </w:p>
+        </w:tc>
+        <w:tc>
+          <w:tcPr>
+            <w:tcW w:w="0" w:type="auto"/>
+            <w:tcBorders>
+              <w:top w:val="single" w:sz="4" w:space="0" w:color="000000"/>
+              <w:left w:val="single" w:sz="4" w:space="0" w:color="000000"/>
+              <w:bottom w:val="single" w:sz="4" w:space="0" w:color="000000"/>
+              <w:right w:val="single" w:sz="4" w:space="0" w:color="000000"/>
+            </w:tcBorders>
+            <w:tcMar>
+              <w:top w:w="100" w:type="dxa"/>
+              <w:left w:w="100" w:type="dxa"/>
+              <w:bottom w:w="100" w:type="dxa"/>
+              <w:right w:w="100" w:type="dxa"/>
+            </w:tcMar>
+            <w:hideMark/>
+          </w:tcPr>
+          <w:p>
+            <w:pPr>
+              <w:spacing w:after="0" w:line="240" w:lineRule="auto"/>
+              <w:rPr>
+                <w:rFonts w:ascii="Times New Roman" w:eastAsia="Times New Roman" w:hAnsi="Times New Roman" w:cs="Times New Roman"/>
+                <w:sz w:val="24"/>
+                <w:szCs w:val="24"/>
+                <w:lang w:eastAsia="es-PE"/>
+              </w:rPr>
+            </w:pPr>
+            <w:r>
+              <w:rPr>
+                <w:rFonts w:ascii="Arial" w:eastAsia="Times New Roman" w:hAnsi="Arial" w:cs="Arial"/>
+                <w:color w:val="000000"/>
+                <w:sz w:val="20"/>
+                <w:szCs w:val="20"/>
+                <w:lang w:eastAsia="es-PE"/>
+              </w:rPr>
+              <w:t>Podrá realizar uno o varios pagos de una a varias pólizas pendientes que tiene asignado el cliente</w:t>
+            </w:r>
+          </w:p>
+        </w:tc>
+      </w:tr>
+      <w:tr>
+        <w:trPr>
+          <w:trHeight w:val="760"/>
+        </w:trPr>
+        <w:tc>
+          <w:tcPr>
+            <w:tcW w:w="0" w:type="auto"/>
+            <w:tcBorders>
+              <w:top w:val="single" w:sz="4" w:space="0" w:color="000000"/>
+              <w:left w:val="single" w:sz="4" w:space="0" w:color="000000"/>
+              <w:bottom w:val="single" w:sz="4" w:space="0" w:color="000000"/>
+              <w:right w:val="single" w:sz="4" w:space="0" w:color="000000"/>
+            </w:tcBorders>
+            <w:tcMar>
+              <w:top w:w="100" w:type="dxa"/>
+              <w:left w:w="100" w:type="dxa"/>
+              <w:bottom w:w="100" w:type="dxa"/>
+              <w:right w:w="100" w:type="dxa"/>
+            </w:tcMar>
+            <w:hideMark/>
+          </w:tcPr>
+          <w:p>
+            <w:pPr>
+              <w:spacing w:after="0" w:line="240" w:lineRule="auto"/>
+              <w:rPr>
+                <w:rFonts w:ascii="Times New Roman" w:eastAsia="Times New Roman" w:hAnsi="Times New Roman" w:cs="Times New Roman"/>
+                <w:sz w:val="24"/>
+                <w:szCs w:val="24"/>
+                <w:lang w:eastAsia="es-PE"/>
+              </w:rPr>
+            </w:pPr>
+            <w:r>
+              <w:rPr>
+                <w:rFonts w:ascii="Arial" w:eastAsia="Times New Roman" w:hAnsi="Arial" w:cs="Arial"/>
+                <w:color w:val="000000"/>
+                <w:sz w:val="20"/>
+                <w:szCs w:val="20"/>
+                <w:lang w:eastAsia="es-PE"/>
+              </w:rPr>
+              <w:t>DESCRIPCIÓN</w:t>
+            </w:r>
+          </w:p>
+        </w:tc>
+        <w:tc>
+          <w:tcPr>
+            <w:tcW w:w="0" w:type="auto"/>
+            <w:tcBorders>
+              <w:top w:val="single" w:sz="4" w:space="0" w:color="000000"/>
+              <w:left w:val="single" w:sz="4" w:space="0" w:color="000000"/>
+              <w:bottom w:val="single" w:sz="4" w:space="0" w:color="000000"/>
+              <w:right w:val="single" w:sz="4" w:space="0" w:color="000000"/>
+            </w:tcBorders>
+            <w:tcMar>
+              <w:top w:w="100" w:type="dxa"/>
+              <w:left w:w="100" w:type="dxa"/>
+              <w:bottom w:w="100" w:type="dxa"/>
+              <w:right w:w="100" w:type="dxa"/>
+            </w:tcMar>
+            <w:hideMark/>
+          </w:tcPr>
+          <w:p>
+            <w:pPr>
+              <w:spacing w:after="0" w:line="240" w:lineRule="auto"/>
+              <w:rPr>
+                <w:rFonts w:ascii="Times New Roman" w:eastAsia="Times New Roman" w:hAnsi="Times New Roman" w:cs="Times New Roman"/>
+                <w:sz w:val="24"/>
+                <w:szCs w:val="24"/>
+                <w:lang w:eastAsia="es-PE"/>
+              </w:rPr>
+            </w:pPr>
+            <w:r>
+              <w:rPr>
+                <w:rFonts w:ascii="Arial" w:eastAsia="Times New Roman" w:hAnsi="Arial" w:cs="Arial"/>
+                <w:color w:val="000000"/>
+                <w:sz w:val="20"/>
+                <w:szCs w:val="20"/>
+                <w:lang w:eastAsia="es-PE"/>
+              </w:rPr>
+              <w:t>El cliente realizará el pago en línea de una a varias pólizas con una tarjeta de débito o crédito</w:t>
+            </w:r>
+          </w:p>
+        </w:tc>
+      </w:tr>
+      <w:tr>
+        <w:trPr>
+          <w:trHeight w:val="480"/>
+        </w:trPr>
+        <w:tc>
+          <w:tcPr>
+            <w:tcW w:w="0" w:type="auto"/>
+            <w:vMerge w:val="restart"/>
+            <w:tcBorders>
+              <w:top w:val="single" w:sz="4" w:space="0" w:color="000000"/>
+              <w:left w:val="single" w:sz="4" w:space="0" w:color="000000"/>
+              <w:bottom w:val="single" w:sz="4" w:space="0" w:color="70AD47"/>
+              <w:right w:val="single" w:sz="4" w:space="0" w:color="000000"/>
+            </w:tcBorders>
+            <w:tcMar>
+              <w:top w:w="100" w:type="dxa"/>
+              <w:left w:w="100" w:type="dxa"/>
+              <w:bottom w:w="100" w:type="dxa"/>
+              <w:right w:w="100" w:type="dxa"/>
+            </w:tcMar>
+            <w:hideMark/>
+          </w:tcPr>
+          <w:p>
+            <w:pPr>
+              <w:spacing w:after="0" w:line="240" w:lineRule="auto"/>
+              <w:rPr>
+                <w:rFonts w:ascii="Times New Roman" w:eastAsia="Times New Roman" w:hAnsi="Times New Roman" w:cs="Times New Roman"/>
+                <w:sz w:val="24"/>
+                <w:szCs w:val="24"/>
+                <w:lang w:eastAsia="es-PE"/>
+              </w:rPr>
+            </w:pPr>
+            <w:r>
+              <w:rPr>
+                <w:rFonts w:ascii="Arial" w:eastAsia="Times New Roman" w:hAnsi="Arial" w:cs="Arial"/>
+                <w:color w:val="000000"/>
+                <w:sz w:val="20"/>
+                <w:szCs w:val="20"/>
+                <w:lang w:eastAsia="es-PE"/>
+              </w:rPr>
+              <w:lastRenderedPageBreak/>
+              <w:t>PRECONDICIONES</w:t>
+            </w:r>
+          </w:p>
+        </w:tc>
+        <w:tc>
+          <w:tcPr>
+            <w:tcW w:w="0" w:type="auto"/>
+            <w:tcBorders>
+              <w:top w:val="single" w:sz="4" w:space="0" w:color="000000"/>
+              <w:left w:val="single" w:sz="4" w:space="0" w:color="000000"/>
+              <w:bottom w:val="single" w:sz="4" w:space="0" w:color="000000"/>
+              <w:right w:val="single" w:sz="4" w:space="0" w:color="000000"/>
+            </w:tcBorders>
+            <w:tcMar>
+              <w:top w:w="100" w:type="dxa"/>
+              <w:left w:w="100" w:type="dxa"/>
+              <w:bottom w:w="100" w:type="dxa"/>
+              <w:right w:w="100" w:type="dxa"/>
+            </w:tcMar>
+            <w:hideMark/>
+          </w:tcPr>
+          <w:p>
+            <w:pPr>
+              <w:spacing w:after="0" w:line="240" w:lineRule="auto"/>
+              <w:rPr>
+                <w:rFonts w:ascii="Times New Roman" w:eastAsia="Times New Roman" w:hAnsi="Times New Roman" w:cs="Times New Roman"/>
+                <w:sz w:val="24"/>
+                <w:szCs w:val="24"/>
+                <w:lang w:eastAsia="es-PE"/>
+              </w:rPr>
+            </w:pPr>
+            <w:r>
+              <w:rPr>
+                <w:rFonts w:ascii="Arial" w:eastAsia="Times New Roman" w:hAnsi="Arial" w:cs="Arial"/>
+                <w:color w:val="000000"/>
+                <w:sz w:val="20"/>
+                <w:szCs w:val="20"/>
+                <w:lang w:eastAsia="es-PE"/>
+              </w:rPr>
+              <w:t>Las pólizas deben estar registradas por cliente</w:t>
+            </w:r>
+          </w:p>
+        </w:tc>
+      </w:tr>
+      <w:tr>
+        <w:trPr>
+          <w:trHeight w:val="500"/>
+        </w:trPr>
+        <w:tc>
+          <w:tcPr>
+            <w:tcW w:w="0" w:type="auto"/>
+            <w:vMerge/>
+            <w:tcBorders>
+              <w:top w:val="single" w:sz="4" w:space="0" w:color="000000"/>
+              <w:left w:val="single" w:sz="4" w:space="0" w:color="000000"/>
+              <w:bottom w:val="single" w:sz="4" w:space="0" w:color="70AD47"/>
+              <w:right w:val="single" w:sz="4" w:space="0" w:color="000000"/>
+            </w:tcBorders>
+            <w:vAlign w:val="center"/>
+            <w:hideMark/>
+          </w:tcPr>
+          <w:p>
+            <w:pPr>
+              <w:spacing w:after="0" w:line="240" w:lineRule="auto"/>
+              <w:rPr>
+                <w:rFonts w:ascii="Times New Roman" w:eastAsia="Times New Roman" w:hAnsi="Times New Roman" w:cs="Times New Roman"/>
+                <w:sz w:val="24"/>
+                <w:szCs w:val="24"/>
+                <w:lang w:eastAsia="es-PE"/>
+              </w:rPr>
+            </w:pPr>
+          </w:p>
+        </w:tc>
+        <w:tc>
+          <w:tcPr>
+            <w:tcW w:w="0" w:type="auto"/>
+            <w:tcBorders>
+              <w:top w:val="single" w:sz="4" w:space="0" w:color="000000"/>
+              <w:left w:val="single" w:sz="4" w:space="0" w:color="000000"/>
+              <w:bottom w:val="single" w:sz="4" w:space="0" w:color="000000"/>
+              <w:right w:val="single" w:sz="4" w:space="0" w:color="000000"/>
+            </w:tcBorders>
+            <w:tcMar>
+              <w:top w:w="100" w:type="dxa"/>
+              <w:left w:w="100" w:type="dxa"/>
+              <w:bottom w:w="100" w:type="dxa"/>
+              <w:right w:w="100" w:type="dxa"/>
+            </w:tcMar>
+            <w:hideMark/>
+          </w:tcPr>
+          <w:p>
+            <w:pPr>
+              <w:spacing w:after="0" w:line="240" w:lineRule="auto"/>
+              <w:rPr>
+                <w:rFonts w:ascii="Times New Roman" w:eastAsia="Times New Roman" w:hAnsi="Times New Roman" w:cs="Times New Roman"/>
+                <w:sz w:val="24"/>
+                <w:szCs w:val="24"/>
+                <w:lang w:eastAsia="es-PE"/>
+              </w:rPr>
+            </w:pPr>
+            <w:r>
+              <w:rPr>
+                <w:rFonts w:ascii="Arial" w:eastAsia="Times New Roman" w:hAnsi="Arial" w:cs="Arial"/>
+                <w:color w:val="000000"/>
+                <w:sz w:val="20"/>
+                <w:szCs w:val="20"/>
+                <w:lang w:eastAsia="es-PE"/>
+              </w:rPr>
+              <w:t xml:space="preserve">El cliente debe estar </w:t>
+            </w:r>
+            <w:proofErr w:type="spellStart"/>
+            <w:r>
+              <w:rPr>
+                <w:rFonts w:ascii="Arial" w:eastAsia="Times New Roman" w:hAnsi="Arial" w:cs="Arial"/>
+                <w:color w:val="000000"/>
+                <w:sz w:val="20"/>
+                <w:szCs w:val="20"/>
+                <w:lang w:eastAsia="es-PE"/>
+              </w:rPr>
+              <w:t>logueado</w:t>
+            </w:r>
+            <w:proofErr w:type="spellEnd"/>
+          </w:p>
+        </w:tc>
+      </w:tr>
+      <w:tr>
+        <w:trPr>
+          <w:trHeight w:val="500"/>
+        </w:trPr>
+        <w:tc>
+          <w:tcPr>
+            <w:tcW w:w="0" w:type="auto"/>
+            <w:gridSpan w:val="2"/>
+            <w:tcBorders>
+              <w:top w:val="single" w:sz="4" w:space="0" w:color="70AD47"/>
+              <w:left w:val="single" w:sz="4" w:space="0" w:color="000000"/>
+              <w:bottom w:val="single" w:sz="4" w:space="0" w:color="000000"/>
+              <w:right w:val="single" w:sz="4" w:space="0" w:color="70AD47"/>
+            </w:tcBorders>
+            <w:tcMar>
+              <w:top w:w="100" w:type="dxa"/>
+              <w:left w:w="100" w:type="dxa"/>
+              <w:bottom w:w="100" w:type="dxa"/>
+              <w:right w:w="100" w:type="dxa"/>
+            </w:tcMar>
+            <w:hideMark/>
+          </w:tcPr>
+          <w:p>
+            <w:pPr>
+              <w:spacing w:after="0" w:line="240" w:lineRule="auto"/>
+              <w:rPr>
+                <w:rFonts w:ascii="Times New Roman" w:eastAsia="Times New Roman" w:hAnsi="Times New Roman" w:cs="Times New Roman"/>
+                <w:sz w:val="24"/>
+                <w:szCs w:val="24"/>
+                <w:lang w:eastAsia="es-PE"/>
+              </w:rPr>
+            </w:pPr>
+            <w:r>
+              <w:rPr>
+                <w:rFonts w:ascii="Arial" w:eastAsia="Times New Roman" w:hAnsi="Arial" w:cs="Arial"/>
+                <w:color w:val="000000"/>
+                <w:sz w:val="20"/>
+                <w:szCs w:val="20"/>
+                <w:lang w:eastAsia="es-PE"/>
+              </w:rPr>
+              <w:t>FLUJO BÁSICO</w:t>
+            </w:r>
+          </w:p>
+        </w:tc>
+      </w:tr>
+      <w:tr>
+        <w:trPr>
+          <w:trHeight w:val="480"/>
+        </w:trPr>
+        <w:tc>
+          <w:tcPr>
+            <w:tcW w:w="0" w:type="auto"/>
+            <w:gridSpan w:val="2"/>
+            <w:tcBorders>
+              <w:top w:val="single" w:sz="4" w:space="0" w:color="000000"/>
+              <w:left w:val="single" w:sz="4" w:space="0" w:color="000000"/>
+              <w:bottom w:val="single" w:sz="4" w:space="0" w:color="000000"/>
+              <w:right w:val="single" w:sz="4" w:space="0" w:color="70AD47"/>
+            </w:tcBorders>
+            <w:tcMar>
+              <w:top w:w="100" w:type="dxa"/>
+              <w:left w:w="100" w:type="dxa"/>
+              <w:bottom w:w="100" w:type="dxa"/>
+              <w:right w:w="100" w:type="dxa"/>
+            </w:tcMar>
+            <w:hideMark/>
+          </w:tcPr>
+          <w:p>
+            <w:pPr>
+              <w:spacing w:after="0" w:line="240" w:lineRule="auto"/>
+              <w:rPr>
+                <w:rFonts w:ascii="Times New Roman" w:eastAsia="Times New Roman" w:hAnsi="Times New Roman" w:cs="Times New Roman"/>
+                <w:sz w:val="24"/>
+                <w:szCs w:val="24"/>
+                <w:lang w:eastAsia="es-PE"/>
+              </w:rPr>
+            </w:pPr>
+            <w:r>
+              <w:rPr>
+                <w:rFonts w:ascii="Arial" w:eastAsia="Times New Roman" w:hAnsi="Arial" w:cs="Arial"/>
+                <w:color w:val="000000"/>
+                <w:sz w:val="20"/>
+                <w:szCs w:val="20"/>
+                <w:lang w:eastAsia="es-PE"/>
+              </w:rPr>
+              <w:t>1.El cliente selecciona la opción Gestionar pago del menú desplegable</w:t>
+            </w:r>
+          </w:p>
+        </w:tc>
+      </w:tr>
+      <w:tr>
+        <w:trPr>
+          <w:trHeight w:val="480"/>
+        </w:trPr>
+        <w:tc>
+          <w:tcPr>
+            <w:tcW w:w="0" w:type="auto"/>
+            <w:gridSpan w:val="2"/>
+            <w:tcBorders>
+              <w:top w:val="single" w:sz="4" w:space="0" w:color="000000"/>
+              <w:left w:val="single" w:sz="4" w:space="0" w:color="000000"/>
+              <w:bottom w:val="single" w:sz="4" w:space="0" w:color="000000"/>
+              <w:right w:val="single" w:sz="4" w:space="0" w:color="70AD47"/>
+            </w:tcBorders>
+            <w:tcMar>
+              <w:top w:w="100" w:type="dxa"/>
+              <w:left w:w="100" w:type="dxa"/>
+              <w:bottom w:w="100" w:type="dxa"/>
+              <w:right w:w="100" w:type="dxa"/>
+            </w:tcMar>
+            <w:hideMark/>
+          </w:tcPr>
+          <w:p>
+            <w:pPr>
+              <w:spacing w:after="0" w:line="240" w:lineRule="auto"/>
+              <w:rPr>
+                <w:rFonts w:ascii="Times New Roman" w:eastAsia="Times New Roman" w:hAnsi="Times New Roman" w:cs="Times New Roman"/>
+                <w:sz w:val="24"/>
+                <w:szCs w:val="24"/>
+                <w:lang w:eastAsia="es-PE"/>
+              </w:rPr>
+            </w:pPr>
+            <w:r>
+              <w:rPr>
+                <w:rFonts w:ascii="Arial" w:eastAsia="Times New Roman" w:hAnsi="Arial" w:cs="Arial"/>
+                <w:color w:val="000000"/>
+                <w:sz w:val="20"/>
+                <w:szCs w:val="20"/>
+                <w:lang w:eastAsia="es-PE"/>
+              </w:rPr>
+              <w:t>2.El sistema muestra las pólizas que tienen estado pendiente de pago</w:t>
+            </w:r>
+          </w:p>
+        </w:tc>
+      </w:tr>
+      <w:tr>
+        <w:trPr>
+          <w:trHeight w:val="480"/>
+        </w:trPr>
+        <w:tc>
+          <w:tcPr>
+            <w:tcW w:w="0" w:type="auto"/>
+            <w:gridSpan w:val="2"/>
+            <w:tcBorders>
+              <w:top w:val="single" w:sz="4" w:space="0" w:color="000000"/>
+              <w:left w:val="single" w:sz="4" w:space="0" w:color="000000"/>
+              <w:bottom w:val="single" w:sz="4" w:space="0" w:color="000000"/>
+              <w:right w:val="single" w:sz="4" w:space="0" w:color="70AD47"/>
+            </w:tcBorders>
+            <w:tcMar>
+              <w:top w:w="100" w:type="dxa"/>
+              <w:left w:w="100" w:type="dxa"/>
+              <w:bottom w:w="100" w:type="dxa"/>
+              <w:right w:w="100" w:type="dxa"/>
+            </w:tcMar>
+            <w:hideMark/>
+          </w:tcPr>
+          <w:p>
+            <w:pPr>
+              <w:spacing w:after="0" w:line="240" w:lineRule="auto"/>
+              <w:rPr>
+                <w:rFonts w:ascii="Times New Roman" w:eastAsia="Times New Roman" w:hAnsi="Times New Roman" w:cs="Times New Roman"/>
+                <w:sz w:val="24"/>
+                <w:szCs w:val="24"/>
+                <w:lang w:eastAsia="es-PE"/>
+              </w:rPr>
+            </w:pPr>
+            <w:r>
+              <w:rPr>
+                <w:rFonts w:ascii="Arial" w:eastAsia="Times New Roman" w:hAnsi="Arial" w:cs="Arial"/>
+                <w:color w:val="000000"/>
+                <w:sz w:val="20"/>
+                <w:szCs w:val="20"/>
+                <w:lang w:eastAsia="es-PE"/>
+              </w:rPr>
+              <w:t>3.El cliente selecciona la póliza que desea gestionar el pago</w:t>
+            </w:r>
+          </w:p>
+        </w:tc>
+      </w:tr>
+      <w:tr>
+        <w:trPr>
+          <w:trHeight w:val="820"/>
+        </w:trPr>
+        <w:tc>
+          <w:tcPr>
+            <w:tcW w:w="0" w:type="auto"/>
+            <w:gridSpan w:val="2"/>
+            <w:tcBorders>
+              <w:top w:val="single" w:sz="4" w:space="0" w:color="000000"/>
+              <w:left w:val="single" w:sz="4" w:space="0" w:color="000000"/>
+              <w:bottom w:val="single" w:sz="4" w:space="0" w:color="000000"/>
+              <w:right w:val="single" w:sz="4" w:space="0" w:color="70AD47"/>
+            </w:tcBorders>
+            <w:tcMar>
+              <w:top w:w="100" w:type="dxa"/>
+              <w:left w:w="100" w:type="dxa"/>
+              <w:bottom w:w="100" w:type="dxa"/>
+              <w:right w:w="100" w:type="dxa"/>
+            </w:tcMar>
+            <w:hideMark/>
+          </w:tcPr>
+          <w:p>
+            <w:pPr>
+              <w:spacing w:after="0" w:line="240" w:lineRule="auto"/>
+              <w:rPr>
+                <w:rFonts w:ascii="Times New Roman" w:eastAsia="Times New Roman" w:hAnsi="Times New Roman" w:cs="Times New Roman"/>
+                <w:sz w:val="24"/>
+                <w:szCs w:val="24"/>
+                <w:lang w:eastAsia="es-PE"/>
+              </w:rPr>
+            </w:pPr>
+            <w:proofErr w:type="gramStart"/>
+            <w:r>
+              <w:rPr>
+                <w:rFonts w:ascii="Arial" w:eastAsia="Times New Roman" w:hAnsi="Arial" w:cs="Arial"/>
+                <w:color w:val="000000"/>
+                <w:sz w:val="20"/>
+                <w:szCs w:val="20"/>
+                <w:lang w:eastAsia="es-PE"/>
+              </w:rPr>
+              <w:t>4.El</w:t>
+            </w:r>
+            <w:proofErr w:type="gramEnd"/>
+            <w:r>
+              <w:rPr>
+                <w:rFonts w:ascii="Arial" w:eastAsia="Times New Roman" w:hAnsi="Arial" w:cs="Arial"/>
+                <w:color w:val="000000"/>
+                <w:sz w:val="20"/>
+                <w:szCs w:val="20"/>
+                <w:lang w:eastAsia="es-PE"/>
+              </w:rPr>
+              <w:t xml:space="preserve"> sistema muestra los datos de la póliza seleccionada tales como: número de póliza, fecha de vencimiento de la póliza, el monto total a pagar, tipo de moneda. También muestra el cronograma de pagos.</w:t>
+            </w:r>
+          </w:p>
+        </w:tc>
+      </w:tr>
+      <w:tr>
+        <w:trPr>
+          <w:trHeight w:val="1140"/>
+        </w:trPr>
+        <w:tc>
+          <w:tcPr>
+            <w:tcW w:w="0" w:type="auto"/>
+            <w:gridSpan w:val="2"/>
+            <w:tcBorders>
+              <w:top w:val="single" w:sz="4" w:space="0" w:color="000000"/>
+              <w:left w:val="single" w:sz="4" w:space="0" w:color="000000"/>
+              <w:bottom w:val="single" w:sz="4" w:space="0" w:color="000000"/>
+              <w:right w:val="single" w:sz="4" w:space="0" w:color="70AD47"/>
+            </w:tcBorders>
+            <w:tcMar>
+              <w:top w:w="100" w:type="dxa"/>
+              <w:left w:w="100" w:type="dxa"/>
+              <w:bottom w:w="100" w:type="dxa"/>
+              <w:right w:w="100" w:type="dxa"/>
+            </w:tcMar>
+            <w:hideMark/>
+          </w:tcPr>
+          <w:p>
+            <w:pPr>
+              <w:spacing w:after="0" w:line="240" w:lineRule="auto"/>
+              <w:rPr>
+                <w:rFonts w:ascii="Times New Roman" w:eastAsia="Times New Roman" w:hAnsi="Times New Roman" w:cs="Times New Roman"/>
+                <w:sz w:val="24"/>
+                <w:szCs w:val="24"/>
+                <w:lang w:eastAsia="es-PE"/>
+              </w:rPr>
+            </w:pPr>
+            <w:r>
+              <w:rPr>
+                <w:rFonts w:ascii="Arial" w:eastAsia="Times New Roman" w:hAnsi="Arial" w:cs="Arial"/>
+                <w:color w:val="000000"/>
+                <w:sz w:val="20"/>
+                <w:szCs w:val="20"/>
+                <w:lang w:eastAsia="es-PE"/>
+              </w:rPr>
+              <w:t>5.El cliente selecciona la(s) fecha(s) del cronograma de pagos, el operador de la tarjeta: nombre del Operador (</w:t>
+            </w:r>
+            <w:proofErr w:type="spellStart"/>
+            <w:r>
+              <w:rPr>
+                <w:rFonts w:ascii="Arial" w:eastAsia="Times New Roman" w:hAnsi="Arial" w:cs="Arial"/>
+                <w:color w:val="000000"/>
+                <w:sz w:val="20"/>
+                <w:szCs w:val="20"/>
+                <w:lang w:eastAsia="es-PE"/>
+              </w:rPr>
+              <w:t>Mastercard</w:t>
+            </w:r>
+            <w:proofErr w:type="spellEnd"/>
+            <w:r>
+              <w:rPr>
+                <w:rFonts w:ascii="Arial" w:eastAsia="Times New Roman" w:hAnsi="Arial" w:cs="Arial"/>
+                <w:color w:val="000000"/>
+                <w:sz w:val="20"/>
+                <w:szCs w:val="20"/>
+                <w:lang w:eastAsia="es-PE"/>
+              </w:rPr>
+              <w:t xml:space="preserve"> o Visa), medio de pago (débito o crédito) y banco, e ingresa los datos de la tarjeta como: el número de tarjeta, nombre del titular, fecha de caducidad, código de seguridad y el monto a pagar</w:t>
+            </w:r>
+          </w:p>
+        </w:tc>
+      </w:tr>
+      <w:tr>
+        <w:trPr>
+          <w:trHeight w:val="480"/>
+        </w:trPr>
+        <w:tc>
+          <w:tcPr>
+            <w:tcW w:w="0" w:type="auto"/>
+            <w:gridSpan w:val="2"/>
+            <w:tcBorders>
+              <w:top w:val="single" w:sz="4" w:space="0" w:color="000000"/>
+              <w:left w:val="single" w:sz="4" w:space="0" w:color="000000"/>
+              <w:bottom w:val="single" w:sz="4" w:space="0" w:color="000000"/>
+              <w:right w:val="single" w:sz="4" w:space="0" w:color="70AD47"/>
+            </w:tcBorders>
+            <w:tcMar>
+              <w:top w:w="100" w:type="dxa"/>
+              <w:left w:w="100" w:type="dxa"/>
+              <w:bottom w:w="100" w:type="dxa"/>
+              <w:right w:w="100" w:type="dxa"/>
+            </w:tcMar>
+            <w:hideMark/>
+          </w:tcPr>
+          <w:p>
+            <w:pPr>
+              <w:spacing w:after="0" w:line="240" w:lineRule="auto"/>
+              <w:rPr>
+                <w:rFonts w:ascii="Times New Roman" w:eastAsia="Times New Roman" w:hAnsi="Times New Roman" w:cs="Times New Roman"/>
+                <w:sz w:val="24"/>
+                <w:szCs w:val="24"/>
+                <w:lang w:eastAsia="es-PE"/>
+              </w:rPr>
+            </w:pPr>
+            <w:proofErr w:type="gramStart"/>
+            <w:r>
+              <w:rPr>
+                <w:rFonts w:ascii="Arial" w:eastAsia="Times New Roman" w:hAnsi="Arial" w:cs="Arial"/>
+                <w:color w:val="000000"/>
+                <w:sz w:val="20"/>
+                <w:szCs w:val="20"/>
+                <w:lang w:eastAsia="es-PE"/>
+              </w:rPr>
+              <w:t>6.El</w:t>
+            </w:r>
+            <w:proofErr w:type="gramEnd"/>
+            <w:r>
+              <w:rPr>
+                <w:rFonts w:ascii="Arial" w:eastAsia="Times New Roman" w:hAnsi="Arial" w:cs="Arial"/>
+                <w:color w:val="000000"/>
+                <w:sz w:val="20"/>
+                <w:szCs w:val="20"/>
+                <w:lang w:eastAsia="es-PE"/>
+              </w:rPr>
+              <w:t xml:space="preserve"> sistema valida los datos de la tarjeta, el importe de pago según la fecha de vencimiento.</w:t>
+            </w:r>
+          </w:p>
+        </w:tc>
+      </w:tr>
+      <w:tr>
+        <w:trPr>
+          <w:trHeight w:val="480"/>
+        </w:trPr>
+        <w:tc>
+          <w:tcPr>
+            <w:tcW w:w="0" w:type="auto"/>
+            <w:gridSpan w:val="2"/>
+            <w:tcBorders>
+              <w:top w:val="single" w:sz="4" w:space="0" w:color="000000"/>
+              <w:left w:val="single" w:sz="4" w:space="0" w:color="000000"/>
+              <w:bottom w:val="single" w:sz="4" w:space="0" w:color="000000"/>
+              <w:right w:val="single" w:sz="4" w:space="0" w:color="70AD47"/>
+            </w:tcBorders>
+            <w:tcMar>
+              <w:top w:w="100" w:type="dxa"/>
+              <w:left w:w="100" w:type="dxa"/>
+              <w:bottom w:w="100" w:type="dxa"/>
+              <w:right w:w="100" w:type="dxa"/>
+            </w:tcMar>
+            <w:hideMark/>
+          </w:tcPr>
+          <w:p>
+            <w:pPr>
+              <w:spacing w:after="0" w:line="240" w:lineRule="auto"/>
+              <w:rPr>
+                <w:rFonts w:ascii="Times New Roman" w:eastAsia="Times New Roman" w:hAnsi="Times New Roman" w:cs="Times New Roman"/>
+                <w:sz w:val="24"/>
+                <w:szCs w:val="24"/>
+                <w:lang w:eastAsia="es-PE"/>
+              </w:rPr>
+            </w:pPr>
+            <w:r>
+              <w:rPr>
+                <w:rFonts w:ascii="Arial" w:eastAsia="Times New Roman" w:hAnsi="Arial" w:cs="Arial"/>
+                <w:color w:val="000000"/>
+                <w:sz w:val="20"/>
+                <w:szCs w:val="20"/>
+                <w:lang w:eastAsia="es-PE"/>
+              </w:rPr>
+              <w:t>7.El cliente confirma la transacción</w:t>
+            </w:r>
+          </w:p>
+        </w:tc>
+      </w:tr>
+      <w:tr>
+        <w:trPr>
+          <w:trHeight w:val="740"/>
+        </w:trPr>
+        <w:tc>
+          <w:tcPr>
+            <w:tcW w:w="0" w:type="auto"/>
+            <w:gridSpan w:val="2"/>
+            <w:tcBorders>
+              <w:top w:val="single" w:sz="4" w:space="0" w:color="000000"/>
+              <w:left w:val="single" w:sz="4" w:space="0" w:color="000000"/>
+              <w:bottom w:val="single" w:sz="4" w:space="0" w:color="000000"/>
+              <w:right w:val="single" w:sz="4" w:space="0" w:color="70AD47"/>
+            </w:tcBorders>
+            <w:tcMar>
+              <w:top w:w="100" w:type="dxa"/>
+              <w:left w:w="100" w:type="dxa"/>
+              <w:bottom w:w="100" w:type="dxa"/>
+              <w:right w:w="100" w:type="dxa"/>
+            </w:tcMar>
+            <w:hideMark/>
+          </w:tcPr>
+          <w:p>
+            <w:pPr>
+              <w:spacing w:after="0" w:line="240" w:lineRule="auto"/>
+              <w:rPr>
+                <w:rFonts w:ascii="Times New Roman" w:eastAsia="Times New Roman" w:hAnsi="Times New Roman" w:cs="Times New Roman"/>
+                <w:sz w:val="24"/>
+                <w:szCs w:val="24"/>
+                <w:lang w:eastAsia="es-PE"/>
+              </w:rPr>
+            </w:pPr>
+            <w:proofErr w:type="gramStart"/>
+            <w:r>
+              <w:rPr>
+                <w:rFonts w:ascii="Arial" w:eastAsia="Times New Roman" w:hAnsi="Arial" w:cs="Arial"/>
+                <w:color w:val="000000"/>
+                <w:sz w:val="20"/>
+                <w:szCs w:val="20"/>
+                <w:lang w:eastAsia="es-PE"/>
+              </w:rPr>
+              <w:t>8.El</w:t>
+            </w:r>
+            <w:proofErr w:type="gramEnd"/>
+            <w:r>
+              <w:rPr>
+                <w:rFonts w:ascii="Arial" w:eastAsia="Times New Roman" w:hAnsi="Arial" w:cs="Arial"/>
+                <w:color w:val="000000"/>
+                <w:sz w:val="20"/>
+                <w:szCs w:val="20"/>
+                <w:lang w:eastAsia="es-PE"/>
+              </w:rPr>
+              <w:t xml:space="preserve"> sistema  graba el pago y actualiza el estado de la póliza,  y muestra un mensaje de confirmación con el número comprobante de pago cuya numeración es automática y correlativa; el caso de uso termina.</w:t>
+            </w:r>
+          </w:p>
+        </w:tc>
+      </w:tr>
+      <w:tr>
+        <w:trPr>
+          <w:trHeight w:val="500"/>
+        </w:trPr>
+        <w:tc>
+          <w:tcPr>
+            <w:tcW w:w="0" w:type="auto"/>
+            <w:gridSpan w:val="2"/>
+            <w:tcBorders>
+              <w:top w:val="single" w:sz="4" w:space="0" w:color="000000"/>
+              <w:left w:val="single" w:sz="4" w:space="0" w:color="000000"/>
+              <w:bottom w:val="single" w:sz="4" w:space="0" w:color="000000"/>
+              <w:right w:val="single" w:sz="4" w:space="0" w:color="70AD47"/>
+            </w:tcBorders>
+            <w:tcMar>
+              <w:top w:w="100" w:type="dxa"/>
+              <w:left w:w="100" w:type="dxa"/>
+              <w:bottom w:w="100" w:type="dxa"/>
+              <w:right w:w="100" w:type="dxa"/>
+            </w:tcMar>
+            <w:hideMark/>
+          </w:tcPr>
+          <w:p>
+            <w:pPr>
+              <w:spacing w:after="0" w:line="240" w:lineRule="auto"/>
+              <w:rPr>
+                <w:rFonts w:ascii="Times New Roman" w:eastAsia="Times New Roman" w:hAnsi="Times New Roman" w:cs="Times New Roman"/>
+                <w:sz w:val="24"/>
+                <w:szCs w:val="24"/>
+                <w:lang w:eastAsia="es-PE"/>
+              </w:rPr>
+            </w:pPr>
+            <w:r>
+              <w:rPr>
+                <w:rFonts w:ascii="Arial" w:eastAsia="Times New Roman" w:hAnsi="Arial" w:cs="Arial"/>
+                <w:color w:val="000000"/>
+                <w:sz w:val="20"/>
+                <w:szCs w:val="20"/>
+                <w:lang w:eastAsia="es-PE"/>
+              </w:rPr>
+              <w:t>FLUJO ALTERNO</w:t>
+            </w:r>
+          </w:p>
+        </w:tc>
+      </w:tr>
+      <w:tr>
+        <w:trPr>
+          <w:trHeight w:val="520"/>
+        </w:trPr>
+        <w:tc>
+          <w:tcPr>
+            <w:tcW w:w="0" w:type="auto"/>
+            <w:gridSpan w:val="2"/>
+            <w:tcBorders>
+              <w:top w:val="single" w:sz="4" w:space="0" w:color="000000"/>
+              <w:left w:val="single" w:sz="4" w:space="0" w:color="000000"/>
+              <w:bottom w:val="single" w:sz="4" w:space="0" w:color="000000"/>
+              <w:right w:val="single" w:sz="4" w:space="0" w:color="70AD47"/>
+            </w:tcBorders>
+            <w:tcMar>
+              <w:top w:w="100" w:type="dxa"/>
+              <w:left w:w="100" w:type="dxa"/>
+              <w:bottom w:w="100" w:type="dxa"/>
+              <w:right w:w="100" w:type="dxa"/>
+            </w:tcMar>
+            <w:hideMark/>
+          </w:tcPr>
+          <w:p>
+            <w:pPr>
+              <w:spacing w:after="0" w:line="240" w:lineRule="auto"/>
+              <w:rPr>
+                <w:rFonts w:ascii="Times New Roman" w:eastAsia="Times New Roman" w:hAnsi="Times New Roman" w:cs="Times New Roman"/>
+                <w:sz w:val="24"/>
+                <w:szCs w:val="24"/>
+                <w:lang w:eastAsia="es-PE"/>
+              </w:rPr>
+            </w:pPr>
+            <w:r>
+              <w:rPr>
+                <w:rFonts w:ascii="Arial" w:eastAsia="Times New Roman" w:hAnsi="Arial" w:cs="Arial"/>
+                <w:color w:val="000000"/>
+                <w:sz w:val="20"/>
+                <w:szCs w:val="20"/>
+                <w:lang w:eastAsia="es-PE"/>
+              </w:rPr>
+              <w:t>2a. No hay pólizas pendiente por pagar</w:t>
+            </w:r>
+          </w:p>
+        </w:tc>
+      </w:tr>
+      <w:tr>
+        <w:trPr>
+          <w:trHeight w:val="760"/>
+        </w:trPr>
+        <w:tc>
+          <w:tcPr>
+            <w:tcW w:w="0" w:type="auto"/>
+            <w:gridSpan w:val="2"/>
+            <w:tcBorders>
+              <w:top w:val="single" w:sz="4" w:space="0" w:color="000000"/>
+              <w:left w:val="single" w:sz="4" w:space="0" w:color="000000"/>
+              <w:bottom w:val="single" w:sz="4" w:space="0" w:color="000000"/>
+              <w:right w:val="single" w:sz="4" w:space="0" w:color="70AD47"/>
+            </w:tcBorders>
+            <w:tcMar>
+              <w:top w:w="100" w:type="dxa"/>
+              <w:left w:w="100" w:type="dxa"/>
+              <w:bottom w:w="100" w:type="dxa"/>
+              <w:right w:w="100" w:type="dxa"/>
+            </w:tcMar>
+            <w:hideMark/>
+          </w:tcPr>
+          <w:p>
+            <w:pPr>
+              <w:spacing w:after="0" w:line="240" w:lineRule="auto"/>
+              <w:rPr>
+                <w:rFonts w:ascii="Times New Roman" w:eastAsia="Times New Roman" w:hAnsi="Times New Roman" w:cs="Times New Roman"/>
+                <w:sz w:val="24"/>
+                <w:szCs w:val="24"/>
+                <w:lang w:eastAsia="es-PE"/>
+              </w:rPr>
+            </w:pPr>
+            <w:r>
+              <w:rPr>
+                <w:rFonts w:ascii="Arial" w:eastAsia="Times New Roman" w:hAnsi="Arial" w:cs="Arial"/>
+                <w:color w:val="000000"/>
+                <w:sz w:val="20"/>
+                <w:szCs w:val="20"/>
+                <w:lang w:eastAsia="es-PE"/>
+              </w:rPr>
+              <w:t>2a1. El sistema muestra el mensaje “No tiene póliza pendiente por pagar” y sale de la opción “Gestionar pago”</w:t>
+            </w:r>
+          </w:p>
+        </w:tc>
+      </w:tr>
+      <w:tr>
+        <w:trPr>
+          <w:trHeight w:val="520"/>
+        </w:trPr>
+        <w:tc>
+          <w:tcPr>
+            <w:tcW w:w="0" w:type="auto"/>
+            <w:gridSpan w:val="2"/>
+            <w:tcBorders>
+              <w:top w:val="single" w:sz="4" w:space="0" w:color="000000"/>
+              <w:left w:val="single" w:sz="4" w:space="0" w:color="000000"/>
+              <w:bottom w:val="single" w:sz="4" w:space="0" w:color="000000"/>
+              <w:right w:val="single" w:sz="4" w:space="0" w:color="70AD47"/>
+            </w:tcBorders>
+            <w:tcMar>
+              <w:top w:w="100" w:type="dxa"/>
+              <w:left w:w="100" w:type="dxa"/>
+              <w:bottom w:w="100" w:type="dxa"/>
+              <w:right w:w="100" w:type="dxa"/>
+            </w:tcMar>
+            <w:hideMark/>
+          </w:tcPr>
+          <w:p>
+            <w:pPr>
+              <w:spacing w:after="0" w:line="240" w:lineRule="auto"/>
+              <w:rPr>
+                <w:rFonts w:ascii="Times New Roman" w:eastAsia="Times New Roman" w:hAnsi="Times New Roman" w:cs="Times New Roman"/>
+                <w:sz w:val="24"/>
+                <w:szCs w:val="24"/>
+                <w:lang w:eastAsia="es-PE"/>
+              </w:rPr>
+            </w:pPr>
+            <w:r>
+              <w:rPr>
+                <w:rFonts w:ascii="Arial" w:eastAsia="Times New Roman" w:hAnsi="Arial" w:cs="Arial"/>
+                <w:color w:val="000000"/>
+                <w:sz w:val="20"/>
+                <w:szCs w:val="20"/>
+                <w:lang w:eastAsia="es-PE"/>
+              </w:rPr>
+              <w:t>6a. Los datos de la tarjeta que ingresó no es válida</w:t>
+            </w:r>
+          </w:p>
+        </w:tc>
+      </w:tr>
+      <w:tr>
+        <w:trPr>
+          <w:trHeight w:val="520"/>
+        </w:trPr>
+        <w:tc>
+          <w:tcPr>
+            <w:tcW w:w="0" w:type="auto"/>
+            <w:gridSpan w:val="2"/>
+            <w:tcBorders>
+              <w:top w:val="single" w:sz="4" w:space="0" w:color="000000"/>
+              <w:left w:val="single" w:sz="4" w:space="0" w:color="000000"/>
+              <w:bottom w:val="single" w:sz="4" w:space="0" w:color="000000"/>
+              <w:right w:val="single" w:sz="4" w:space="0" w:color="70AD47"/>
+            </w:tcBorders>
+            <w:tcMar>
+              <w:top w:w="100" w:type="dxa"/>
+              <w:left w:w="100" w:type="dxa"/>
+              <w:bottom w:w="100" w:type="dxa"/>
+              <w:right w:w="100" w:type="dxa"/>
+            </w:tcMar>
+            <w:hideMark/>
+          </w:tcPr>
+          <w:p>
+            <w:pPr>
+              <w:spacing w:after="0" w:line="240" w:lineRule="auto"/>
+              <w:rPr>
+                <w:rFonts w:ascii="Times New Roman" w:eastAsia="Times New Roman" w:hAnsi="Times New Roman" w:cs="Times New Roman"/>
+                <w:sz w:val="24"/>
+                <w:szCs w:val="24"/>
+                <w:lang w:eastAsia="es-PE"/>
+              </w:rPr>
+            </w:pPr>
+            <w:r>
+              <w:rPr>
+                <w:rFonts w:ascii="Arial" w:eastAsia="Times New Roman" w:hAnsi="Arial" w:cs="Arial"/>
+                <w:color w:val="000000"/>
+                <w:sz w:val="20"/>
+                <w:szCs w:val="20"/>
+                <w:lang w:eastAsia="es-PE"/>
+              </w:rPr>
+              <w:t>6a1. El sistema muestra el mensaje “Tarjeta no válida” y continúa desde el paso 5</w:t>
+            </w:r>
+          </w:p>
+        </w:tc>
+      </w:tr>
+      <w:tr>
+        <w:trPr>
+          <w:trHeight w:val="520"/>
+        </w:trPr>
+        <w:tc>
+          <w:tcPr>
+            <w:tcW w:w="0" w:type="auto"/>
+            <w:gridSpan w:val="2"/>
+            <w:tcBorders>
+              <w:top w:val="single" w:sz="4" w:space="0" w:color="000000"/>
+              <w:left w:val="single" w:sz="4" w:space="0" w:color="000000"/>
+              <w:bottom w:val="single" w:sz="4" w:space="0" w:color="000000"/>
+              <w:right w:val="single" w:sz="4" w:space="0" w:color="70AD47"/>
+            </w:tcBorders>
+            <w:tcMar>
+              <w:top w:w="100" w:type="dxa"/>
+              <w:left w:w="100" w:type="dxa"/>
+              <w:bottom w:w="100" w:type="dxa"/>
+              <w:right w:w="100" w:type="dxa"/>
+            </w:tcMar>
+            <w:hideMark/>
+          </w:tcPr>
+          <w:p>
+            <w:pPr>
+              <w:spacing w:after="0" w:line="240" w:lineRule="auto"/>
+              <w:rPr>
+                <w:rFonts w:ascii="Times New Roman" w:eastAsia="Times New Roman" w:hAnsi="Times New Roman" w:cs="Times New Roman"/>
+                <w:sz w:val="24"/>
+                <w:szCs w:val="24"/>
+                <w:lang w:eastAsia="es-PE"/>
+              </w:rPr>
+            </w:pPr>
+            <w:r>
+              <w:rPr>
+                <w:rFonts w:ascii="Arial" w:eastAsia="Times New Roman" w:hAnsi="Arial" w:cs="Arial"/>
+                <w:color w:val="000000"/>
+                <w:sz w:val="20"/>
+                <w:szCs w:val="20"/>
+                <w:lang w:eastAsia="es-PE"/>
+              </w:rPr>
+              <w:lastRenderedPageBreak/>
+              <w:t>6b. La fecha de vencimiento de la cuota de la póliza es mayor a la fecha de pago</w:t>
+            </w:r>
+          </w:p>
+        </w:tc>
+      </w:tr>
+      <w:tr>
+        <w:trPr>
+          <w:trHeight w:val="1060"/>
+        </w:trPr>
+        <w:tc>
+          <w:tcPr>
+            <w:tcW w:w="0" w:type="auto"/>
+            <w:gridSpan w:val="2"/>
+            <w:tcBorders>
+              <w:top w:val="single" w:sz="4" w:space="0" w:color="000000"/>
+              <w:left w:val="single" w:sz="4" w:space="0" w:color="000000"/>
+              <w:bottom w:val="single" w:sz="4" w:space="0" w:color="000000"/>
+              <w:right w:val="single" w:sz="4" w:space="0" w:color="70AD47"/>
+            </w:tcBorders>
+            <w:tcMar>
+              <w:top w:w="100" w:type="dxa"/>
+              <w:left w:w="100" w:type="dxa"/>
+              <w:bottom w:w="100" w:type="dxa"/>
+              <w:right w:w="100" w:type="dxa"/>
+            </w:tcMar>
+            <w:hideMark/>
+          </w:tcPr>
+          <w:p>
+            <w:pPr>
+              <w:spacing w:after="0" w:line="240" w:lineRule="auto"/>
+              <w:rPr>
+                <w:rFonts w:ascii="Times New Roman" w:eastAsia="Times New Roman" w:hAnsi="Times New Roman" w:cs="Times New Roman"/>
+                <w:sz w:val="24"/>
+                <w:szCs w:val="24"/>
+                <w:lang w:eastAsia="es-PE"/>
+              </w:rPr>
+            </w:pPr>
+            <w:r>
+              <w:rPr>
+                <w:rFonts w:ascii="Arial" w:eastAsia="Times New Roman" w:hAnsi="Arial" w:cs="Arial"/>
+                <w:color w:val="000000"/>
+                <w:sz w:val="20"/>
+                <w:szCs w:val="20"/>
+                <w:lang w:eastAsia="es-PE"/>
+              </w:rPr>
+              <w:t>6b1. El sistema calcula el nuevo importe a pagar basándose en los días de atraso de la fecha de pago y muestra el mensaje con el nuevo importe a pagar; y continúa desde el paso 5</w:t>
+            </w:r>
+          </w:p>
+        </w:tc>
+      </w:tr>
+      <w:tr>
+        <w:trPr>
+          <w:trHeight w:val="760"/>
+        </w:trPr>
+        <w:tc>
+          <w:tcPr>
+            <w:tcW w:w="0" w:type="auto"/>
+            <w:tcBorders>
+              <w:top w:val="single" w:sz="4" w:space="0" w:color="000000"/>
+              <w:left w:val="single" w:sz="4" w:space="0" w:color="000000"/>
+              <w:bottom w:val="single" w:sz="4" w:space="0" w:color="000000"/>
+              <w:right w:val="single" w:sz="4" w:space="0" w:color="000000"/>
+            </w:tcBorders>
+            <w:tcMar>
+              <w:top w:w="100" w:type="dxa"/>
+              <w:left w:w="100" w:type="dxa"/>
+              <w:bottom w:w="100" w:type="dxa"/>
+              <w:right w:w="100" w:type="dxa"/>
+            </w:tcMar>
+            <w:hideMark/>
+          </w:tcPr>
+          <w:p>
+            <w:pPr>
+              <w:spacing w:after="0" w:line="240" w:lineRule="auto"/>
+              <w:rPr>
+                <w:rFonts w:ascii="Times New Roman" w:eastAsia="Times New Roman" w:hAnsi="Times New Roman" w:cs="Times New Roman"/>
+                <w:sz w:val="24"/>
+                <w:szCs w:val="24"/>
+                <w:lang w:eastAsia="es-PE"/>
+              </w:rPr>
+            </w:pPr>
+            <w:r>
+              <w:rPr>
+                <w:rFonts w:ascii="Arial" w:eastAsia="Times New Roman" w:hAnsi="Arial" w:cs="Arial"/>
+                <w:color w:val="000000"/>
+                <w:sz w:val="20"/>
+                <w:szCs w:val="20"/>
+                <w:lang w:eastAsia="es-PE"/>
+              </w:rPr>
+              <w:t xml:space="preserve">POST-CONDICIONES </w:t>
+            </w:r>
+          </w:p>
+        </w:tc>
+        <w:tc>
+          <w:tcPr>
+            <w:tcW w:w="0" w:type="auto"/>
+            <w:tcBorders>
+              <w:top w:val="single" w:sz="4" w:space="0" w:color="000000"/>
+              <w:left w:val="single" w:sz="4" w:space="0" w:color="000000"/>
+              <w:bottom w:val="single" w:sz="4" w:space="0" w:color="000000"/>
+              <w:right w:val="single" w:sz="4" w:space="0" w:color="000000"/>
+            </w:tcBorders>
+            <w:tcMar>
+              <w:top w:w="100" w:type="dxa"/>
+              <w:left w:w="100" w:type="dxa"/>
+              <w:bottom w:w="100" w:type="dxa"/>
+              <w:right w:w="100" w:type="dxa"/>
+            </w:tcMar>
+            <w:hideMark/>
+          </w:tcPr>
+          <w:p>
+            <w:pPr>
+              <w:spacing w:after="0" w:line="240" w:lineRule="auto"/>
+              <w:rPr>
+                <w:rFonts w:ascii="Times New Roman" w:eastAsia="Times New Roman" w:hAnsi="Times New Roman" w:cs="Times New Roman"/>
+                <w:sz w:val="24"/>
+                <w:szCs w:val="24"/>
+                <w:lang w:eastAsia="es-PE"/>
+              </w:rPr>
+            </w:pPr>
+            <w:r>
+              <w:rPr>
+                <w:rFonts w:ascii="Arial" w:eastAsia="Times New Roman" w:hAnsi="Arial" w:cs="Arial"/>
+                <w:color w:val="000000"/>
+                <w:sz w:val="20"/>
+                <w:szCs w:val="20"/>
+                <w:lang w:eastAsia="es-PE"/>
+              </w:rPr>
+              <w:t>El sistema cuenta con los pagos actualizados de una o varias pólizas por cliente; así como el nuevo estado de la póliza y genera el comprobante de pago</w:t>
+            </w:r>
+          </w:p>
+        </w:tc>
+      </w:tr>
+      <w:tr>
+        <w:trPr>
+          <w:trHeight w:val="760"/>
+        </w:trPr>
+        <w:tc>
+          <w:tcPr>
+            <w:tcW w:w="0" w:type="auto"/>
+            <w:tcBorders>
+              <w:top w:val="single" w:sz="4" w:space="0" w:color="000000"/>
+              <w:left w:val="single" w:sz="4" w:space="0" w:color="000000"/>
+              <w:bottom w:val="single" w:sz="4" w:space="0" w:color="000000"/>
+              <w:right w:val="single" w:sz="4" w:space="0" w:color="000000"/>
+            </w:tcBorders>
+            <w:tcMar>
+              <w:top w:w="100" w:type="dxa"/>
+              <w:left w:w="100" w:type="dxa"/>
+              <w:bottom w:w="100" w:type="dxa"/>
+              <w:right w:w="100" w:type="dxa"/>
+            </w:tcMar>
+            <w:hideMark/>
+          </w:tcPr>
+          <w:p>
+            <w:pPr>
+              <w:spacing w:after="0" w:line="240" w:lineRule="auto"/>
+              <w:rPr>
+                <w:rFonts w:ascii="Times New Roman" w:eastAsia="Times New Roman" w:hAnsi="Times New Roman" w:cs="Times New Roman"/>
+                <w:sz w:val="24"/>
+                <w:szCs w:val="24"/>
+                <w:lang w:eastAsia="es-PE"/>
+              </w:rPr>
+            </w:pPr>
+            <w:r>
+              <w:rPr>
+                <w:rFonts w:ascii="Arial" w:eastAsia="Times New Roman" w:hAnsi="Arial" w:cs="Arial"/>
+                <w:color w:val="000000"/>
+                <w:sz w:val="20"/>
+                <w:szCs w:val="20"/>
+                <w:lang w:eastAsia="es-PE"/>
+              </w:rPr>
+              <w:t>REQUISITOS ASOCIADOS</w:t>
+            </w:r>
+          </w:p>
+        </w:tc>
+        <w:tc>
+          <w:tcPr>
+            <w:tcW w:w="0" w:type="auto"/>
+            <w:tcBorders>
+              <w:top w:val="single" w:sz="4" w:space="0" w:color="000000"/>
+              <w:left w:val="single" w:sz="4" w:space="0" w:color="000000"/>
+              <w:bottom w:val="single" w:sz="4" w:space="0" w:color="000000"/>
+              <w:right w:val="single" w:sz="4" w:space="0" w:color="000000"/>
+            </w:tcBorders>
+            <w:tcMar>
+              <w:top w:w="100" w:type="dxa"/>
+              <w:left w:w="100" w:type="dxa"/>
+              <w:bottom w:w="100" w:type="dxa"/>
+              <w:right w:w="100" w:type="dxa"/>
+            </w:tcMar>
+            <w:hideMark/>
+          </w:tcPr>
+          <w:p>
+            <w:pPr>
+              <w:spacing w:after="0" w:line="240" w:lineRule="auto"/>
+              <w:rPr>
+                <w:rFonts w:ascii="Times New Roman" w:eastAsia="Times New Roman" w:hAnsi="Times New Roman" w:cs="Times New Roman"/>
+                <w:sz w:val="24"/>
+                <w:szCs w:val="24"/>
+                <w:lang w:eastAsia="es-PE"/>
+              </w:rPr>
+            </w:pPr>
+            <w:r>
+              <w:rPr>
+                <w:rFonts w:ascii="Arial" w:eastAsia="Times New Roman" w:hAnsi="Arial" w:cs="Arial"/>
+                <w:color w:val="000000"/>
+                <w:sz w:val="20"/>
+                <w:szCs w:val="20"/>
+                <w:lang w:eastAsia="es-PE"/>
+              </w:rPr>
+              <w:t>R04, R05, R06, R07, R08, R09 y R10</w:t>
+            </w:r>
+          </w:p>
+        </w:tc>
+      </w:tr>
+      <w:tr>
+        <w:trPr>
+          <w:trHeight w:val="480"/>
+        </w:trPr>
+        <w:tc>
+          <w:tcPr>
+            <w:tcW w:w="0" w:type="auto"/>
+            <w:vMerge w:val="restart"/>
+            <w:tcBorders>
+              <w:top w:val="single" w:sz="4" w:space="0" w:color="000000"/>
+              <w:left w:val="single" w:sz="4" w:space="0" w:color="000000"/>
+              <w:bottom w:val="single" w:sz="4" w:space="0" w:color="70AD47"/>
+              <w:right w:val="single" w:sz="4" w:space="0" w:color="000000"/>
+            </w:tcBorders>
+            <w:tcMar>
+              <w:top w:w="100" w:type="dxa"/>
+              <w:left w:w="100" w:type="dxa"/>
+              <w:bottom w:w="100" w:type="dxa"/>
+              <w:right w:w="100" w:type="dxa"/>
+            </w:tcMar>
+            <w:hideMark/>
+          </w:tcPr>
+          <w:p>
+            <w:pPr>
+              <w:spacing w:after="0" w:line="240" w:lineRule="auto"/>
+              <w:rPr>
+                <w:rFonts w:ascii="Times New Roman" w:eastAsia="Times New Roman" w:hAnsi="Times New Roman" w:cs="Times New Roman"/>
+                <w:sz w:val="24"/>
+                <w:szCs w:val="24"/>
+                <w:lang w:eastAsia="es-PE"/>
+              </w:rPr>
+            </w:pPr>
+            <w:r>
+              <w:rPr>
+                <w:rFonts w:ascii="Arial" w:eastAsia="Times New Roman" w:hAnsi="Arial" w:cs="Arial"/>
+                <w:color w:val="000000"/>
+                <w:sz w:val="20"/>
+                <w:szCs w:val="20"/>
+                <w:lang w:eastAsia="es-PE"/>
+              </w:rPr>
+              <w:t>PUNTOS DE INCLUSIÓN</w:t>
+            </w:r>
+          </w:p>
+        </w:tc>
+        <w:tc>
+          <w:tcPr>
+            <w:tcW w:w="0" w:type="auto"/>
+            <w:tcBorders>
+              <w:top w:val="single" w:sz="4" w:space="0" w:color="000000"/>
+              <w:left w:val="single" w:sz="4" w:space="0" w:color="000000"/>
+              <w:bottom w:val="single" w:sz="4" w:space="0" w:color="000000"/>
+              <w:right w:val="single" w:sz="4" w:space="0" w:color="000000"/>
+            </w:tcBorders>
+            <w:tcMar>
+              <w:top w:w="100" w:type="dxa"/>
+              <w:left w:w="100" w:type="dxa"/>
+              <w:bottom w:w="100" w:type="dxa"/>
+              <w:right w:w="100" w:type="dxa"/>
+            </w:tcMar>
+            <w:hideMark/>
+          </w:tcPr>
+          <w:p>
+            <w:pPr>
+              <w:spacing w:after="0" w:line="240" w:lineRule="auto"/>
+              <w:rPr>
+                <w:rFonts w:ascii="Times New Roman" w:eastAsia="Times New Roman" w:hAnsi="Times New Roman" w:cs="Times New Roman"/>
+                <w:sz w:val="24"/>
+                <w:szCs w:val="24"/>
+                <w:lang w:eastAsia="es-PE"/>
+              </w:rPr>
+            </w:pPr>
+            <w:r>
+              <w:rPr>
+                <w:rFonts w:ascii="Arial" w:eastAsia="Times New Roman" w:hAnsi="Arial" w:cs="Arial"/>
+                <w:color w:val="000000"/>
+                <w:sz w:val="20"/>
+                <w:szCs w:val="20"/>
+                <w:lang w:eastAsia="es-PE"/>
+              </w:rPr>
+              <w:t>CU06 Validar tarjeta</w:t>
+            </w:r>
+          </w:p>
+        </w:tc>
+      </w:tr>
+      <w:tr>
+        <w:trPr>
+          <w:trHeight w:val="500"/>
+        </w:trPr>
+        <w:tc>
+          <w:tcPr>
+            <w:tcW w:w="0" w:type="auto"/>
+            <w:vMerge/>
+            <w:tcBorders>
+              <w:top w:val="single" w:sz="4" w:space="0" w:color="000000"/>
+              <w:left w:val="single" w:sz="4" w:space="0" w:color="000000"/>
+              <w:bottom w:val="single" w:sz="4" w:space="0" w:color="70AD47"/>
+              <w:right w:val="single" w:sz="4" w:space="0" w:color="000000"/>
+            </w:tcBorders>
+            <w:vAlign w:val="center"/>
+            <w:hideMark/>
+          </w:tcPr>
+          <w:p>
+            <w:pPr>
+              <w:spacing w:after="0" w:line="240" w:lineRule="auto"/>
+              <w:rPr>
+                <w:rFonts w:ascii="Times New Roman" w:eastAsia="Times New Roman" w:hAnsi="Times New Roman" w:cs="Times New Roman"/>
+                <w:sz w:val="24"/>
+                <w:szCs w:val="24"/>
+                <w:lang w:eastAsia="es-PE"/>
+              </w:rPr>
+            </w:pPr>
+          </w:p>
+        </w:tc>
+        <w:tc>
+          <w:tcPr>
+            <w:tcW w:w="0" w:type="auto"/>
+            <w:tcBorders>
+              <w:top w:val="single" w:sz="4" w:space="0" w:color="000000"/>
+              <w:left w:val="single" w:sz="4" w:space="0" w:color="000000"/>
+              <w:bottom w:val="single" w:sz="4" w:space="0" w:color="000000"/>
+              <w:right w:val="single" w:sz="4" w:space="0" w:color="000000"/>
+            </w:tcBorders>
+            <w:tcMar>
+              <w:top w:w="100" w:type="dxa"/>
+              <w:left w:w="100" w:type="dxa"/>
+              <w:bottom w:w="100" w:type="dxa"/>
+              <w:right w:w="100" w:type="dxa"/>
+            </w:tcMar>
+            <w:hideMark/>
+          </w:tcPr>
+          <w:p>
+            <w:pPr>
+              <w:spacing w:after="0" w:line="240" w:lineRule="auto"/>
+              <w:rPr>
+                <w:rFonts w:ascii="Times New Roman" w:eastAsia="Times New Roman" w:hAnsi="Times New Roman" w:cs="Times New Roman"/>
+                <w:sz w:val="24"/>
+                <w:szCs w:val="24"/>
+                <w:lang w:eastAsia="es-PE"/>
+              </w:rPr>
+            </w:pPr>
+            <w:r>
+              <w:rPr>
+                <w:rFonts w:ascii="Arial" w:eastAsia="Times New Roman" w:hAnsi="Arial" w:cs="Arial"/>
+                <w:color w:val="000000"/>
+                <w:sz w:val="20"/>
+                <w:szCs w:val="20"/>
+                <w:lang w:eastAsia="es-PE"/>
+              </w:rPr>
+              <w:t>CU07 Buscar póliza</w:t>
+            </w:r>
+          </w:p>
+        </w:tc>
+      </w:tr>
+      <w:tr>
+        <w:trPr>
+          <w:trHeight w:val="760"/>
+        </w:trPr>
+        <w:tc>
+          <w:tcPr>
+            <w:tcW w:w="0" w:type="auto"/>
+            <w:tcBorders>
+              <w:top w:val="single" w:sz="4" w:space="0" w:color="70AD47"/>
+              <w:left w:val="single" w:sz="4" w:space="0" w:color="000000"/>
+              <w:bottom w:val="single" w:sz="4" w:space="0" w:color="000000"/>
+              <w:right w:val="single" w:sz="4" w:space="0" w:color="000000"/>
+            </w:tcBorders>
+            <w:tcMar>
+              <w:top w:w="100" w:type="dxa"/>
+              <w:left w:w="100" w:type="dxa"/>
+              <w:bottom w:w="100" w:type="dxa"/>
+              <w:right w:w="100" w:type="dxa"/>
+            </w:tcMar>
+            <w:hideMark/>
+          </w:tcPr>
+          <w:p>
+            <w:pPr>
+              <w:spacing w:after="0" w:line="240" w:lineRule="auto"/>
+              <w:rPr>
+                <w:rFonts w:ascii="Times New Roman" w:eastAsia="Times New Roman" w:hAnsi="Times New Roman" w:cs="Times New Roman"/>
+                <w:sz w:val="24"/>
+                <w:szCs w:val="24"/>
+                <w:lang w:eastAsia="es-PE"/>
+              </w:rPr>
+            </w:pPr>
+            <w:r>
+              <w:rPr>
+                <w:rFonts w:ascii="Arial" w:eastAsia="Times New Roman" w:hAnsi="Arial" w:cs="Arial"/>
+                <w:color w:val="000000"/>
+                <w:sz w:val="20"/>
+                <w:szCs w:val="20"/>
+                <w:lang w:eastAsia="es-PE"/>
+              </w:rPr>
+              <w:t>PUNTOS DE EXTENSIÓN  </w:t>
+            </w:r>
+          </w:p>
+        </w:tc>
+        <w:tc>
+          <w:tcPr>
+            <w:tcW w:w="0" w:type="auto"/>
+            <w:tcBorders>
+              <w:top w:val="single" w:sz="4" w:space="0" w:color="000000"/>
+              <w:left w:val="single" w:sz="4" w:space="0" w:color="000000"/>
+              <w:bottom w:val="single" w:sz="4" w:space="0" w:color="000000"/>
+              <w:right w:val="single" w:sz="4" w:space="0" w:color="000000"/>
+            </w:tcBorders>
+            <w:tcMar>
+              <w:top w:w="100" w:type="dxa"/>
+              <w:left w:w="100" w:type="dxa"/>
+              <w:bottom w:w="100" w:type="dxa"/>
+              <w:right w:w="100" w:type="dxa"/>
+            </w:tcMar>
+            <w:hideMark/>
+          </w:tcPr>
+          <w:p>
+            <w:pPr>
+              <w:spacing w:after="0" w:line="240" w:lineRule="auto"/>
+              <w:rPr>
+                <w:rFonts w:ascii="Times New Roman" w:eastAsia="Times New Roman" w:hAnsi="Times New Roman" w:cs="Times New Roman"/>
+                <w:sz w:val="24"/>
+                <w:szCs w:val="24"/>
+                <w:lang w:eastAsia="es-PE"/>
+              </w:rPr>
+            </w:pPr>
+            <w:r>
+              <w:rPr>
+                <w:rFonts w:ascii="Arial" w:eastAsia="Times New Roman" w:hAnsi="Arial" w:cs="Arial"/>
+                <w:color w:val="000000"/>
+                <w:sz w:val="20"/>
+                <w:szCs w:val="20"/>
+                <w:lang w:eastAsia="es-PE"/>
+              </w:rPr>
+              <w:t>-</w:t>
             </w:r>
           </w:p>
         </w:tc>

</xml_diff>

<commit_message>
Control de cambios en el documento Analisis y Diseño
Control de cambios en el documento Analisis y Diseño
</commit_message>
<xml_diff>
--- a/desarrollo/SOFTPOLIZA/Analisis y Diseño/Analisis y Diseño.docx
+++ b/desarrollo/SOFTPOLIZA/Analisis y Diseño/Analisis y Diseño.docx
@@ -430,7 +430,28 @@
           <w:rFonts w:ascii="Times New Roman" w:hAnsi="Times New Roman" w:cs="Times New Roman"/>
           <w:color w:val="000000"/>
         </w:rPr>
-        <w:t>presenta el análisis y diseño del software para la posterior implementación de la misma.</w:t>
+        <w:t>define</w:t>
+      </w:r>
+      <w:r>
+        <w:rPr>
+          <w:rFonts w:ascii="Times New Roman" w:hAnsi="Times New Roman" w:cs="Times New Roman"/>
+          <w:color w:val="000000"/>
+        </w:rPr>
+        <w:t xml:space="preserve"> el análisis y diseño del software </w:t>
+      </w:r>
+      <w:r>
+        <w:rPr>
+          <w:rFonts w:ascii="Times New Roman" w:hAnsi="Times New Roman" w:cs="Times New Roman"/>
+          <w:color w:val="000000"/>
+        </w:rPr>
+        <w:t>como base para la implementación del sistema</w:t>
+      </w:r>
+      <w:r>
+        <w:rPr>
+          <w:rFonts w:ascii="Times New Roman" w:hAnsi="Times New Roman" w:cs="Times New Roman"/>
+          <w:color w:val="000000"/>
+        </w:rPr>
+        <w:t>.</w:t>
       </w:r>
       <w:r>
         <w:rPr>
@@ -716,16 +737,7 @@
                 <w:szCs w:val="24"/>
                 <w:lang w:eastAsia="es-PE"/>
               </w:rPr>
-              <w:t>25</w:t>
-            </w:r>
-            <w:r>
-              <w:rPr>
-                <w:rFonts w:ascii="Times New Roman" w:eastAsia="Times New Roman" w:hAnsi="Times New Roman" w:cs="Times New Roman"/>
-                <w:color w:val="000000"/>
-                <w:szCs w:val="24"/>
-                <w:lang w:eastAsia="es-PE"/>
-              </w:rPr>
-              <w:t>/11/2018</w:t>
+              <w:t>25/11/2018</w:t>
             </w:r>
           </w:p>
         </w:tc>
@@ -749,8 +761,11 @@
     <w:sdt>
       <w:sdtPr>
         <w:rPr>
-          <w:rFonts w:ascii="Times New Roman" w:hAnsi="Times New Roman" w:cs="Times New Roman"/>
-          <w:lang w:val="es-ES"/>
+          <w:rFonts w:ascii="Times New Roman" w:eastAsiaTheme="minorHAnsi" w:hAnsi="Times New Roman" w:cs="Times New Roman"/>
+          <w:color w:val="auto"/>
+          <w:sz w:val="22"/>
+          <w:szCs w:val="22"/>
+          <w:lang w:val="es-ES" w:eastAsia="en-US"/>
         </w:rPr>
         <w:id w:val="-276182849"/>
         <w:docPartObj>
@@ -760,13 +775,8 @@
       </w:sdtPr>
       <w:sdtEndPr>
         <w:rPr>
-          <w:rFonts w:eastAsiaTheme="minorHAnsi"/>
           <w:b/>
           <w:bCs/>
-          <w:color w:val="auto"/>
-          <w:sz w:val="22"/>
-          <w:szCs w:val="22"/>
-          <w:lang w:eastAsia="en-US"/>
         </w:rPr>
       </w:sdtEndPr>
       <w:sdtContent>
@@ -1225,8 +1235,6 @@
         </w:rPr>
         <w:br w:type="page"/>
       </w:r>
-      <w:bookmarkStart w:id="0" w:name="_GoBack"/>
-      <w:bookmarkEnd w:id="0"/>
     </w:p>
     <w:p>
       <w:pPr>
@@ -1236,7 +1244,7 @@
           <w:lang w:eastAsia="es-PE"/>
         </w:rPr>
       </w:pPr>
-      <w:bookmarkStart w:id="1" w:name="_Toc531374643"/>
+      <w:bookmarkStart w:id="0" w:name="_Toc531374643"/>
       <w:r>
         <w:rPr>
           <w:rFonts w:eastAsia="Times New Roman" w:cs="Times New Roman"/>
@@ -1245,7 +1253,7 @@
         <w:lastRenderedPageBreak/>
         <w:t>Diagrama de caso de uso</w:t>
       </w:r>
-      <w:bookmarkEnd w:id="1"/>
+      <w:bookmarkEnd w:id="0"/>
     </w:p>
     <w:p>
       <w:pPr>
@@ -1272,7 +1280,7 @@
           <w:lang w:eastAsia="es-PE"/>
         </w:rPr>
       </w:pPr>
-      <w:bookmarkStart w:id="2" w:name="_Toc531374644"/>
+      <w:bookmarkStart w:id="1" w:name="_Toc531374644"/>
       <w:r>
         <w:rPr>
           <w:rFonts w:eastAsia="Times New Roman" w:cs="Times New Roman"/>
@@ -1280,7 +1288,7 @@
         </w:rPr>
         <w:t>Trazabilidad casos de uso vs requisitos</w:t>
       </w:r>
-      <w:bookmarkEnd w:id="2"/>
+      <w:bookmarkEnd w:id="1"/>
     </w:p>
     <w:p>
       <w:pPr>
@@ -7937,22 +7945,15 @@
           <w:lang w:eastAsia="es-PE"/>
         </w:rPr>
       </w:pPr>
-      <w:bookmarkStart w:id="3" w:name="_Toc531374645"/>
+      <w:bookmarkStart w:id="2" w:name="_Toc531374645"/>
       <w:r>
         <w:rPr>
           <w:rFonts w:eastAsia="Times New Roman" w:cs="Times New Roman"/>
           <w:lang w:eastAsia="es-PE"/>
         </w:rPr>
-        <w:t xml:space="preserve">Trazabilidad casos de uso vs </w:t>
+        <w:t>Trazabilidad casos de uso vs clases</w:t>
       </w:r>
-      <w:r>
-        <w:rPr>
-          <w:rFonts w:eastAsia="Times New Roman" w:cs="Times New Roman"/>
-          <w:lang w:eastAsia="es-PE"/>
-        </w:rPr>
-        <w:t>clases</w:t>
-      </w:r>
-      <w:bookmarkEnd w:id="3"/>
+      <w:bookmarkEnd w:id="2"/>
     </w:p>
     <w:p>
       <w:pPr>
@@ -7975,14 +7976,14 @@
           <w:rFonts w:cs="Times New Roman"/>
         </w:rPr>
       </w:pPr>
-      <w:bookmarkStart w:id="4" w:name="_Toc531374646"/>
+      <w:bookmarkStart w:id="3" w:name="_Toc531374646"/>
       <w:r>
         <w:rPr>
           <w:rFonts w:cs="Times New Roman"/>
         </w:rPr>
         <w:t>Especificación de caso de uso</w:t>
       </w:r>
-      <w:bookmarkEnd w:id="4"/>
+      <w:bookmarkEnd w:id="3"/>
     </w:p>
     <w:p>
       <w:pPr>
@@ -8594,9 +8595,8 @@
                 <w:szCs w:val="20"/>
                 <w:lang w:eastAsia="es-PE"/>
               </w:rPr>
-              <w:t xml:space="preserve">El cliente debe estar </w:t>
-            </w:r>
-            <w:proofErr w:type="spellStart"/>
+              <w:t xml:space="preserve">El cliente debe </w:t>
+            </w:r>
             <w:r>
               <w:rPr>
                 <w:rFonts w:ascii="Times New Roman" w:eastAsia="Times New Roman" w:hAnsi="Times New Roman" w:cs="Times New Roman"/>
@@ -8605,9 +8605,10 @@
                 <w:szCs w:val="20"/>
                 <w:lang w:eastAsia="es-PE"/>
               </w:rPr>
-              <w:t>logueado</w:t>
-            </w:r>
-            <w:proofErr w:type="spellEnd"/>
+              <w:t>haber ingresado</w:t>
+            </w:r>
+            <w:bookmarkStart w:id="4" w:name="_GoBack"/>
+            <w:bookmarkEnd w:id="4"/>
           </w:p>
         </w:tc>
       </w:tr>
@@ -10069,6 +10070,7 @@
     <w:lsdException w:name="HTML Sample" w:semiHidden="1" w:unhideWhenUsed="1"/>
     <w:lsdException w:name="HTML Typewriter" w:semiHidden="1" w:unhideWhenUsed="1"/>
     <w:lsdException w:name="HTML Variable" w:semiHidden="1" w:unhideWhenUsed="1"/>
+    <w:lsdException w:name="Normal Table" w:semiHidden="1" w:unhideWhenUsed="1"/>
     <w:lsdException w:name="annotation subject" w:semiHidden="1" w:unhideWhenUsed="1"/>
     <w:lsdException w:name="No List" w:semiHidden="1" w:unhideWhenUsed="1"/>
     <w:lsdException w:name="Outline List 1" w:semiHidden="1" w:unhideWhenUsed="1"/>
@@ -10112,8 +10114,10 @@
     <w:lsdException w:name="Table Elegant" w:semiHidden="1" w:unhideWhenUsed="1"/>
     <w:lsdException w:name="Table Professional" w:semiHidden="1" w:unhideWhenUsed="1"/>
     <w:lsdException w:name="Table Subtle 1" w:semiHidden="1" w:unhideWhenUsed="1"/>
+    <w:lsdException w:name="Table Subtle 2" w:semiHidden="1" w:unhideWhenUsed="1"/>
     <w:lsdException w:name="Table Web 1" w:semiHidden="1" w:unhideWhenUsed="1"/>
     <w:lsdException w:name="Table Web 2" w:semiHidden="1" w:unhideWhenUsed="1"/>
+    <w:lsdException w:name="Table Web 3" w:semiHidden="1" w:unhideWhenUsed="1"/>
     <w:lsdException w:name="Balloon Text" w:semiHidden="1" w:unhideWhenUsed="1"/>
     <w:lsdException w:name="Table Grid" w:uiPriority="39"/>
     <w:lsdException w:name="Table Theme" w:semiHidden="1" w:unhideWhenUsed="1"/>
@@ -10772,7 +10776,7 @@
 </file>
 
 <file path=customXml/itemProps1.xml><?xml version="1.0" encoding="utf-8"?>
-<ds:datastoreItem xmlns:ds="http://schemas.openxmlformats.org/officeDocument/2006/customXml" ds:itemID="{C33A3B3C-7E4E-44A3-9018-0A5A12E3552F}">
+<ds:datastoreItem xmlns:ds="http://schemas.openxmlformats.org/officeDocument/2006/customXml" ds:itemID="{870C792E-F4CC-4C2B-8D13-19CBB282FD96}">
   <ds:schemaRefs>
     <ds:schemaRef ds:uri="http://schemas.openxmlformats.org/officeDocument/2006/bibliography"/>
   </ds:schemaRefs>

</xml_diff>

<commit_message>
Trazabilidad casos de uso vs clases
</commit_message>
<xml_diff>
--- a/desarrollo/SOFTPOLIZA/Analisis y Diseño/Analisis y Diseño.docx
+++ b/desarrollo/SOFTPOLIZA/Analisis y Diseño/Analisis y Diseño.docx
@@ -1,6 +1,6 @@
 
 <file path=word/document.xml><?xml version="1.0" encoding="utf-8"?>
-<w:document xmlns:wpc="http://schemas.microsoft.com/office/word/2010/wordprocessingCanvas" xmlns:cx="http://schemas.microsoft.com/office/drawing/2014/chartex" xmlns:cx1="http://schemas.microsoft.com/office/drawing/2015/9/8/chartex" xmlns:cx2="http://schemas.microsoft.com/office/drawing/2015/10/21/chartex" xmlns:cx3="http://schemas.microsoft.com/office/drawing/2016/5/9/chartex" xmlns:cx4="http://schemas.microsoft.com/office/drawing/2016/5/10/chartex" xmlns:cx5="http://schemas.microsoft.com/office/drawing/2016/5/11/chartex" xmlns:cx6="http://schemas.microsoft.com/office/drawing/2016/5/12/chartex" xmlns:cx7="http://schemas.microsoft.com/office/drawing/2016/5/13/chartex" xmlns:cx8="http://schemas.microsoft.com/office/drawing/2016/5/14/chartex" xmlns:mc="http://schemas.openxmlformats.org/markup-compatibility/2006" xmlns:aink="http://schemas.microsoft.com/office/drawing/2016/ink" xmlns:am3d="http://schemas.microsoft.com/office/drawing/2017/model3d" xmlns:o="urn:schemas-microsoft-com:office:office" xmlns:r="http://schemas.openxmlformats.org/officeDocument/2006/relationships" xmlns:m="http://schemas.openxmlformats.org/officeDocument/2006/math" xmlns:v="urn:schemas-microsoft-com:vml" xmlns:wp14="http://schemas.microsoft.com/office/word/2010/wordprocessingDrawing" xmlns:wp="http://schemas.openxmlformats.org/drawingml/2006/wordprocessingDrawing" xmlns:w10="urn:schemas-microsoft-com:office:word" xmlns:w="http://schemas.openxmlformats.org/wordprocessingml/2006/main" xmlns:w14="http://schemas.microsoft.com/office/word/2010/wordml" xmlns:w15="http://schemas.microsoft.com/office/word/2012/wordml" xmlns:w16cid="http://schemas.microsoft.com/office/word/2016/wordml/cid" xmlns:w16se="http://schemas.microsoft.com/office/word/2015/wordml/symex" xmlns:wpg="http://schemas.microsoft.com/office/word/2010/wordprocessingGroup" xmlns:wpi="http://schemas.microsoft.com/office/word/2010/wordprocessingInk" xmlns:wne="http://schemas.microsoft.com/office/word/2006/wordml" xmlns:wps="http://schemas.microsoft.com/office/word/2010/wordprocessingShape" mc:Ignorable="w14 w15 w16se w16cid wp14">
+<w:document xmlns:wpc="http://schemas.microsoft.com/office/word/2010/wordprocessingCanvas" xmlns:mc="http://schemas.openxmlformats.org/markup-compatibility/2006" xmlns:o="urn:schemas-microsoft-com:office:office" xmlns:r="http://schemas.openxmlformats.org/officeDocument/2006/relationships" xmlns:m="http://schemas.openxmlformats.org/officeDocument/2006/math" xmlns:v="urn:schemas-microsoft-com:vml" xmlns:wp14="http://schemas.microsoft.com/office/word/2010/wordprocessingDrawing" xmlns:wp="http://schemas.openxmlformats.org/drawingml/2006/wordprocessingDrawing" xmlns:w10="urn:schemas-microsoft-com:office:word" xmlns:w="http://schemas.openxmlformats.org/wordprocessingml/2006/main" xmlns:w14="http://schemas.microsoft.com/office/word/2010/wordml" xmlns:w15="http://schemas.microsoft.com/office/word/2012/wordml" xmlns:wpg="http://schemas.microsoft.com/office/word/2010/wordprocessingGroup" xmlns:wpi="http://schemas.microsoft.com/office/word/2010/wordprocessingInk" xmlns:wne="http://schemas.microsoft.com/office/word/2006/wordml" xmlns:wps="http://schemas.microsoft.com/office/word/2010/wordprocessingShape" mc:Ignorable="w14 w15 wp14">
   <w:body>
     <w:p>
       <w:pPr>
@@ -782,7 +782,7 @@
       <w:sdtContent>
         <w:p>
           <w:pPr>
-            <w:pStyle w:val="TtuloTDC"/>
+            <w:pStyle w:val="TtulodeTDC"/>
             <w:jc w:val="center"/>
             <w:rPr>
               <w:rFonts w:ascii="Times New Roman" w:hAnsi="Times New Roman" w:cs="Times New Roman"/>
@@ -804,6 +804,8 @@
             <w:t>Índice</w:t>
           </w:r>
         </w:p>
+        <w:bookmarkStart w:id="0" w:name="_GoBack"/>
+        <w:bookmarkEnd w:id="0"/>
         <w:p>
           <w:pPr>
             <w:pStyle w:val="TDC2"/>
@@ -849,7 +851,7 @@
             </w:rPr>
             <w:fldChar w:fldCharType="separate"/>
           </w:r>
-          <w:hyperlink w:anchor="_Toc531374643" w:history="1">
+          <w:hyperlink w:anchor="_Toc531395346" w:history="1">
             <w:r>
               <w:rPr>
                 <w:rStyle w:val="Hipervnculo"/>
@@ -878,7 +880,7 @@
                 <w:noProof/>
                 <w:webHidden/>
               </w:rPr>
-              <w:instrText xml:space="preserve"> PAGEREF _Toc531374643 \h </w:instrText>
+              <w:instrText xml:space="preserve"> PAGEREF _Toc531395346 \h </w:instrText>
             </w:r>
             <w:r>
               <w:rPr>
@@ -921,7 +923,7 @@
               <w:lang w:eastAsia="es-PE"/>
             </w:rPr>
           </w:pPr>
-          <w:hyperlink w:anchor="_Toc531374644" w:history="1">
+          <w:hyperlink w:anchor="_Toc531395347" w:history="1">
             <w:r>
               <w:rPr>
                 <w:rStyle w:val="Hipervnculo"/>
@@ -950,7 +952,7 @@
                 <w:noProof/>
                 <w:webHidden/>
               </w:rPr>
-              <w:instrText xml:space="preserve"> PAGEREF _Toc531374644 \h </w:instrText>
+              <w:instrText xml:space="preserve"> PAGEREF _Toc531395347 \h </w:instrText>
             </w:r>
             <w:r>
               <w:rPr>
@@ -993,7 +995,7 @@
               <w:lang w:eastAsia="es-PE"/>
             </w:rPr>
           </w:pPr>
-          <w:hyperlink w:anchor="_Toc531374645" w:history="1">
+          <w:hyperlink w:anchor="_Toc531395348" w:history="1">
             <w:r>
               <w:rPr>
                 <w:rStyle w:val="Hipervnculo"/>
@@ -1022,7 +1024,7 @@
                 <w:noProof/>
                 <w:webHidden/>
               </w:rPr>
-              <w:instrText xml:space="preserve"> PAGEREF _Toc531374645 \h </w:instrText>
+              <w:instrText xml:space="preserve"> PAGEREF _Toc531395348 \h </w:instrText>
             </w:r>
             <w:r>
               <w:rPr>
@@ -1065,7 +1067,7 @@
               <w:lang w:eastAsia="es-PE"/>
             </w:rPr>
           </w:pPr>
-          <w:hyperlink w:anchor="_Toc531374646" w:history="1">
+          <w:hyperlink w:anchor="_Toc531395349" w:history="1">
             <w:r>
               <w:rPr>
                 <w:rStyle w:val="Hipervnculo"/>
@@ -1093,7 +1095,7 @@
                 <w:noProof/>
                 <w:webHidden/>
               </w:rPr>
-              <w:instrText xml:space="preserve"> PAGEREF _Toc531374646 \h </w:instrText>
+              <w:instrText xml:space="preserve"> PAGEREF _Toc531395349 \h </w:instrText>
             </w:r>
             <w:r>
               <w:rPr>
@@ -1113,7 +1115,7 @@
                 <w:noProof/>
                 <w:webHidden/>
               </w:rPr>
-              <w:t>6</w:t>
+              <w:t>7</w:t>
             </w:r>
             <w:r>
               <w:rPr>
@@ -1136,7 +1138,7 @@
               <w:lang w:eastAsia="es-PE"/>
             </w:rPr>
           </w:pPr>
-          <w:hyperlink w:anchor="_Toc531374647" w:history="1">
+          <w:hyperlink w:anchor="_Toc531395350" w:history="1">
             <w:r>
               <w:rPr>
                 <w:rStyle w:val="Hipervnculo"/>
@@ -1164,7 +1166,7 @@
                 <w:noProof/>
                 <w:webHidden/>
               </w:rPr>
-              <w:instrText xml:space="preserve"> PAGEREF _Toc531374647 \h </w:instrText>
+              <w:instrText xml:space="preserve"> PAGEREF _Toc531395350 \h </w:instrText>
             </w:r>
             <w:r>
               <w:rPr>
@@ -1184,7 +1186,7 @@
                 <w:noProof/>
                 <w:webHidden/>
               </w:rPr>
-              <w:t>9</w:t>
+              <w:t>10</w:t>
             </w:r>
             <w:r>
               <w:rPr>
@@ -1244,7 +1246,7 @@
           <w:lang w:eastAsia="es-PE"/>
         </w:rPr>
       </w:pPr>
-      <w:bookmarkStart w:id="0" w:name="_Toc531374643"/>
+      <w:bookmarkStart w:id="1" w:name="_Toc531395346"/>
       <w:r>
         <w:rPr>
           <w:rFonts w:eastAsia="Times New Roman" w:cs="Times New Roman"/>
@@ -1253,7 +1255,7 @@
         <w:lastRenderedPageBreak/>
         <w:t>Diagrama de caso de uso</w:t>
       </w:r>
-      <w:bookmarkEnd w:id="0"/>
+      <w:bookmarkEnd w:id="1"/>
     </w:p>
     <w:p>
       <w:pPr>
@@ -1280,7 +1282,7 @@
           <w:lang w:eastAsia="es-PE"/>
         </w:rPr>
       </w:pPr>
-      <w:bookmarkStart w:id="1" w:name="_Toc531374644"/>
+      <w:bookmarkStart w:id="2" w:name="_Toc531395347"/>
       <w:r>
         <w:rPr>
           <w:rFonts w:eastAsia="Times New Roman" w:cs="Times New Roman"/>
@@ -1288,7 +1290,7 @@
         </w:rPr>
         <w:t>Trazabilidad casos de uso vs requisitos</w:t>
       </w:r>
-      <w:bookmarkEnd w:id="1"/>
+      <w:bookmarkEnd w:id="2"/>
     </w:p>
     <w:p>
       <w:pPr>
@@ -7945,7 +7947,7 @@
           <w:lang w:eastAsia="es-PE"/>
         </w:rPr>
       </w:pPr>
-      <w:bookmarkStart w:id="2" w:name="_Toc531374645"/>
+      <w:bookmarkStart w:id="3" w:name="_Toc531395348"/>
       <w:r>
         <w:rPr>
           <w:rFonts w:eastAsia="Times New Roman" w:cs="Times New Roman"/>
@@ -7953,8 +7955,2557 @@
         </w:rPr>
         <w:t>Trazabilidad casos de uso vs clases</w:t>
       </w:r>
-      <w:bookmarkEnd w:id="2"/>
+      <w:bookmarkEnd w:id="3"/>
     </w:p>
+    <w:p>
+      <w:pPr>
+        <w:spacing w:after="0" w:line="240" w:lineRule="auto"/>
+        <w:rPr>
+          <w:rFonts w:ascii="Times New Roman" w:eastAsia="Times New Roman" w:hAnsi="Times New Roman" w:cs="Times New Roman"/>
+          <w:sz w:val="24"/>
+          <w:szCs w:val="24"/>
+          <w:lang w:eastAsia="es-PE"/>
+        </w:rPr>
+      </w:pPr>
+    </w:p>
+    <w:p>
+      <w:pPr>
+        <w:spacing w:after="0" w:line="240" w:lineRule="auto"/>
+        <w:rPr>
+          <w:rFonts w:ascii="Times New Roman" w:eastAsia="Times New Roman" w:hAnsi="Times New Roman" w:cs="Times New Roman"/>
+          <w:sz w:val="24"/>
+          <w:szCs w:val="24"/>
+          <w:lang w:eastAsia="es-PE"/>
+        </w:rPr>
+      </w:pPr>
+    </w:p>
+    <w:tbl>
+      <w:tblPr>
+        <w:tblW w:w="0" w:type="auto"/>
+        <w:tblCellMar>
+          <w:top w:w="15" w:type="dxa"/>
+          <w:left w:w="15" w:type="dxa"/>
+          <w:bottom w:w="15" w:type="dxa"/>
+          <w:right w:w="15" w:type="dxa"/>
+        </w:tblCellMar>
+        <w:tblLook w:val="04A0" w:firstRow="1" w:lastRow="0" w:firstColumn="1" w:lastColumn="0" w:noHBand="0" w:noVBand="1"/>
+      </w:tblPr>
+      <w:tblGrid>
+        <w:gridCol w:w="1412"/>
+        <w:gridCol w:w="1114"/>
+        <w:gridCol w:w="995"/>
+        <w:gridCol w:w="980"/>
+        <w:gridCol w:w="1134"/>
+        <w:gridCol w:w="923"/>
+        <w:gridCol w:w="1340"/>
+        <w:gridCol w:w="920"/>
+      </w:tblGrid>
+      <w:tr>
+        <w:tc>
+          <w:tcPr>
+            <w:tcW w:w="0" w:type="auto"/>
+            <w:tcBorders>
+              <w:top w:val="single" w:sz="8" w:space="0" w:color="000000"/>
+              <w:left w:val="single" w:sz="8" w:space="0" w:color="000000"/>
+              <w:bottom w:val="single" w:sz="8" w:space="0" w:color="000000"/>
+              <w:right w:val="single" w:sz="8" w:space="0" w:color="000000"/>
+            </w:tcBorders>
+            <w:tcMar>
+              <w:top w:w="100" w:type="dxa"/>
+              <w:left w:w="100" w:type="dxa"/>
+              <w:bottom w:w="100" w:type="dxa"/>
+              <w:right w:w="100" w:type="dxa"/>
+            </w:tcMar>
+            <w:hideMark/>
+          </w:tcPr>
+          <w:p>
+            <w:pPr>
+              <w:spacing w:after="0" w:line="240" w:lineRule="auto"/>
+              <w:rPr>
+                <w:rFonts w:ascii="Times New Roman" w:eastAsia="Times New Roman" w:hAnsi="Times New Roman" w:cs="Times New Roman"/>
+                <w:sz w:val="24"/>
+                <w:szCs w:val="24"/>
+                <w:lang w:eastAsia="es-PE"/>
+              </w:rPr>
+            </w:pPr>
+            <w:r>
+              <w:rPr>
+                <w:rFonts w:ascii="Arial" w:eastAsia="Times New Roman" w:hAnsi="Arial" w:cs="Arial"/>
+                <w:b/>
+                <w:bCs/>
+                <w:color w:val="000000"/>
+                <w:sz w:val="20"/>
+                <w:szCs w:val="20"/>
+                <w:lang w:eastAsia="es-PE"/>
+              </w:rPr>
+              <w:t>CLASE</w:t>
+            </w:r>
+          </w:p>
+        </w:tc>
+        <w:tc>
+          <w:tcPr>
+            <w:tcW w:w="0" w:type="auto"/>
+            <w:tcBorders>
+              <w:top w:val="single" w:sz="8" w:space="0" w:color="000000"/>
+              <w:left w:val="single" w:sz="8" w:space="0" w:color="000000"/>
+              <w:bottom w:val="single" w:sz="8" w:space="0" w:color="000000"/>
+              <w:right w:val="single" w:sz="8" w:space="0" w:color="000000"/>
+            </w:tcBorders>
+            <w:tcMar>
+              <w:top w:w="100" w:type="dxa"/>
+              <w:left w:w="100" w:type="dxa"/>
+              <w:bottom w:w="100" w:type="dxa"/>
+              <w:right w:w="100" w:type="dxa"/>
+            </w:tcMar>
+            <w:hideMark/>
+          </w:tcPr>
+          <w:p>
+            <w:pPr>
+              <w:spacing w:after="0" w:line="240" w:lineRule="auto"/>
+              <w:rPr>
+                <w:rFonts w:ascii="Times New Roman" w:eastAsia="Times New Roman" w:hAnsi="Times New Roman" w:cs="Times New Roman"/>
+                <w:sz w:val="24"/>
+                <w:szCs w:val="24"/>
+                <w:lang w:eastAsia="es-PE"/>
+              </w:rPr>
+            </w:pPr>
+            <w:r>
+              <w:rPr>
+                <w:rFonts w:ascii="Arial" w:eastAsia="Times New Roman" w:hAnsi="Arial" w:cs="Arial"/>
+                <w:b/>
+                <w:bCs/>
+                <w:color w:val="000000"/>
+                <w:sz w:val="18"/>
+                <w:szCs w:val="18"/>
+                <w:lang w:eastAsia="es-PE"/>
+              </w:rPr>
+              <w:t>Registrar Cliente</w:t>
+            </w:r>
+          </w:p>
+        </w:tc>
+        <w:tc>
+          <w:tcPr>
+            <w:tcW w:w="0" w:type="auto"/>
+            <w:tcBorders>
+              <w:top w:val="single" w:sz="8" w:space="0" w:color="000000"/>
+              <w:left w:val="single" w:sz="8" w:space="0" w:color="000000"/>
+              <w:bottom w:val="single" w:sz="8" w:space="0" w:color="000000"/>
+              <w:right w:val="single" w:sz="8" w:space="0" w:color="000000"/>
+            </w:tcBorders>
+            <w:tcMar>
+              <w:top w:w="100" w:type="dxa"/>
+              <w:left w:w="100" w:type="dxa"/>
+              <w:bottom w:w="100" w:type="dxa"/>
+              <w:right w:w="100" w:type="dxa"/>
+            </w:tcMar>
+            <w:hideMark/>
+          </w:tcPr>
+          <w:p>
+            <w:pPr>
+              <w:spacing w:after="0" w:line="240" w:lineRule="auto"/>
+              <w:rPr>
+                <w:rFonts w:ascii="Times New Roman" w:eastAsia="Times New Roman" w:hAnsi="Times New Roman" w:cs="Times New Roman"/>
+                <w:sz w:val="24"/>
+                <w:szCs w:val="24"/>
+                <w:lang w:eastAsia="es-PE"/>
+              </w:rPr>
+            </w:pPr>
+            <w:r>
+              <w:rPr>
+                <w:rFonts w:ascii="Arial" w:eastAsia="Times New Roman" w:hAnsi="Arial" w:cs="Arial"/>
+                <w:b/>
+                <w:bCs/>
+                <w:color w:val="000000"/>
+                <w:sz w:val="18"/>
+                <w:szCs w:val="18"/>
+                <w:lang w:eastAsia="es-PE"/>
+              </w:rPr>
+              <w:t>Validar Usuario</w:t>
+            </w:r>
+          </w:p>
+        </w:tc>
+        <w:tc>
+          <w:tcPr>
+            <w:tcW w:w="0" w:type="auto"/>
+            <w:tcBorders>
+              <w:top w:val="single" w:sz="8" w:space="0" w:color="000000"/>
+              <w:left w:val="single" w:sz="8" w:space="0" w:color="000000"/>
+              <w:bottom w:val="single" w:sz="8" w:space="0" w:color="000000"/>
+              <w:right w:val="single" w:sz="8" w:space="0" w:color="000000"/>
+            </w:tcBorders>
+            <w:tcMar>
+              <w:top w:w="100" w:type="dxa"/>
+              <w:left w:w="100" w:type="dxa"/>
+              <w:bottom w:w="100" w:type="dxa"/>
+              <w:right w:w="100" w:type="dxa"/>
+            </w:tcMar>
+            <w:hideMark/>
+          </w:tcPr>
+          <w:p>
+            <w:pPr>
+              <w:spacing w:after="0" w:line="240" w:lineRule="auto"/>
+              <w:rPr>
+                <w:rFonts w:ascii="Times New Roman" w:eastAsia="Times New Roman" w:hAnsi="Times New Roman" w:cs="Times New Roman"/>
+                <w:sz w:val="24"/>
+                <w:szCs w:val="24"/>
+                <w:lang w:eastAsia="es-PE"/>
+              </w:rPr>
+            </w:pPr>
+            <w:r>
+              <w:rPr>
+                <w:rFonts w:ascii="Arial" w:eastAsia="Times New Roman" w:hAnsi="Arial" w:cs="Arial"/>
+                <w:b/>
+                <w:bCs/>
+                <w:color w:val="000000"/>
+                <w:sz w:val="18"/>
+                <w:szCs w:val="18"/>
+                <w:lang w:eastAsia="es-PE"/>
+              </w:rPr>
+              <w:t>Asignar Póliza</w:t>
+            </w:r>
+          </w:p>
+        </w:tc>
+        <w:tc>
+          <w:tcPr>
+            <w:tcW w:w="0" w:type="auto"/>
+            <w:tcBorders>
+              <w:top w:val="single" w:sz="8" w:space="0" w:color="000000"/>
+              <w:left w:val="single" w:sz="8" w:space="0" w:color="000000"/>
+              <w:bottom w:val="single" w:sz="8" w:space="0" w:color="000000"/>
+              <w:right w:val="single" w:sz="8" w:space="0" w:color="000000"/>
+            </w:tcBorders>
+            <w:tcMar>
+              <w:top w:w="100" w:type="dxa"/>
+              <w:left w:w="100" w:type="dxa"/>
+              <w:bottom w:w="100" w:type="dxa"/>
+              <w:right w:w="100" w:type="dxa"/>
+            </w:tcMar>
+            <w:hideMark/>
+          </w:tcPr>
+          <w:p>
+            <w:pPr>
+              <w:spacing w:after="0" w:line="240" w:lineRule="auto"/>
+              <w:rPr>
+                <w:rFonts w:ascii="Times New Roman" w:eastAsia="Times New Roman" w:hAnsi="Times New Roman" w:cs="Times New Roman"/>
+                <w:sz w:val="24"/>
+                <w:szCs w:val="24"/>
+                <w:lang w:eastAsia="es-PE"/>
+              </w:rPr>
+            </w:pPr>
+            <w:r>
+              <w:rPr>
+                <w:rFonts w:ascii="Arial" w:eastAsia="Times New Roman" w:hAnsi="Arial" w:cs="Arial"/>
+                <w:b/>
+                <w:bCs/>
+                <w:color w:val="000000"/>
+                <w:sz w:val="18"/>
+                <w:szCs w:val="18"/>
+                <w:lang w:eastAsia="es-PE"/>
+              </w:rPr>
+              <w:t>Gestionar Pago</w:t>
+            </w:r>
+          </w:p>
+        </w:tc>
+        <w:tc>
+          <w:tcPr>
+            <w:tcW w:w="0" w:type="auto"/>
+            <w:tcBorders>
+              <w:top w:val="single" w:sz="8" w:space="0" w:color="000000"/>
+              <w:left w:val="single" w:sz="8" w:space="0" w:color="000000"/>
+              <w:bottom w:val="single" w:sz="8" w:space="0" w:color="000000"/>
+              <w:right w:val="single" w:sz="8" w:space="0" w:color="000000"/>
+            </w:tcBorders>
+            <w:tcMar>
+              <w:top w:w="100" w:type="dxa"/>
+              <w:left w:w="100" w:type="dxa"/>
+              <w:bottom w:w="100" w:type="dxa"/>
+              <w:right w:w="100" w:type="dxa"/>
+            </w:tcMar>
+            <w:hideMark/>
+          </w:tcPr>
+          <w:p>
+            <w:pPr>
+              <w:spacing w:after="0" w:line="240" w:lineRule="auto"/>
+              <w:rPr>
+                <w:rFonts w:ascii="Times New Roman" w:eastAsia="Times New Roman" w:hAnsi="Times New Roman" w:cs="Times New Roman"/>
+                <w:sz w:val="24"/>
+                <w:szCs w:val="24"/>
+                <w:lang w:eastAsia="es-PE"/>
+              </w:rPr>
+            </w:pPr>
+            <w:r>
+              <w:rPr>
+                <w:rFonts w:ascii="Arial" w:eastAsia="Times New Roman" w:hAnsi="Arial" w:cs="Arial"/>
+                <w:b/>
+                <w:bCs/>
+                <w:color w:val="000000"/>
+                <w:sz w:val="18"/>
+                <w:szCs w:val="18"/>
+                <w:lang w:eastAsia="es-PE"/>
+              </w:rPr>
+              <w:t>Validar Tarjeta</w:t>
+            </w:r>
+          </w:p>
+        </w:tc>
+        <w:tc>
+          <w:tcPr>
+            <w:tcW w:w="0" w:type="auto"/>
+            <w:tcBorders>
+              <w:top w:val="single" w:sz="8" w:space="0" w:color="000000"/>
+              <w:left w:val="single" w:sz="8" w:space="0" w:color="000000"/>
+              <w:bottom w:val="single" w:sz="8" w:space="0" w:color="000000"/>
+              <w:right w:val="single" w:sz="8" w:space="0" w:color="000000"/>
+            </w:tcBorders>
+            <w:tcMar>
+              <w:top w:w="100" w:type="dxa"/>
+              <w:left w:w="100" w:type="dxa"/>
+              <w:bottom w:w="100" w:type="dxa"/>
+              <w:right w:w="100" w:type="dxa"/>
+            </w:tcMar>
+            <w:hideMark/>
+          </w:tcPr>
+          <w:p>
+            <w:pPr>
+              <w:spacing w:after="0" w:line="240" w:lineRule="auto"/>
+              <w:rPr>
+                <w:rFonts w:ascii="Times New Roman" w:eastAsia="Times New Roman" w:hAnsi="Times New Roman" w:cs="Times New Roman"/>
+                <w:sz w:val="24"/>
+                <w:szCs w:val="24"/>
+                <w:lang w:eastAsia="es-PE"/>
+              </w:rPr>
+            </w:pPr>
+            <w:r>
+              <w:rPr>
+                <w:rFonts w:ascii="Arial" w:eastAsia="Times New Roman" w:hAnsi="Arial" w:cs="Arial"/>
+                <w:b/>
+                <w:bCs/>
+                <w:color w:val="000000"/>
+                <w:sz w:val="18"/>
+                <w:szCs w:val="18"/>
+                <w:lang w:eastAsia="es-PE"/>
+              </w:rPr>
+              <w:t>Consultar Estado de Cuenta</w:t>
+            </w:r>
+          </w:p>
+        </w:tc>
+        <w:tc>
+          <w:tcPr>
+            <w:tcW w:w="0" w:type="auto"/>
+            <w:tcBorders>
+              <w:top w:val="single" w:sz="8" w:space="0" w:color="000000"/>
+              <w:left w:val="single" w:sz="8" w:space="0" w:color="000000"/>
+              <w:bottom w:val="single" w:sz="8" w:space="0" w:color="000000"/>
+              <w:right w:val="single" w:sz="8" w:space="0" w:color="000000"/>
+            </w:tcBorders>
+            <w:tcMar>
+              <w:top w:w="100" w:type="dxa"/>
+              <w:left w:w="100" w:type="dxa"/>
+              <w:bottom w:w="100" w:type="dxa"/>
+              <w:right w:w="100" w:type="dxa"/>
+            </w:tcMar>
+            <w:hideMark/>
+          </w:tcPr>
+          <w:p>
+            <w:pPr>
+              <w:spacing w:after="0" w:line="240" w:lineRule="auto"/>
+              <w:rPr>
+                <w:rFonts w:ascii="Times New Roman" w:eastAsia="Times New Roman" w:hAnsi="Times New Roman" w:cs="Times New Roman"/>
+                <w:sz w:val="24"/>
+                <w:szCs w:val="24"/>
+                <w:lang w:eastAsia="es-PE"/>
+              </w:rPr>
+            </w:pPr>
+            <w:r>
+              <w:rPr>
+                <w:rFonts w:ascii="Arial" w:eastAsia="Times New Roman" w:hAnsi="Arial" w:cs="Arial"/>
+                <w:b/>
+                <w:bCs/>
+                <w:color w:val="000000"/>
+                <w:sz w:val="18"/>
+                <w:szCs w:val="18"/>
+                <w:lang w:eastAsia="es-PE"/>
+              </w:rPr>
+              <w:t>Buscar Póliza</w:t>
+            </w:r>
+          </w:p>
+        </w:tc>
+      </w:tr>
+      <w:tr>
+        <w:tc>
+          <w:tcPr>
+            <w:tcW w:w="0" w:type="auto"/>
+            <w:tcBorders>
+              <w:top w:val="single" w:sz="8" w:space="0" w:color="000000"/>
+              <w:left w:val="single" w:sz="8" w:space="0" w:color="000000"/>
+              <w:bottom w:val="single" w:sz="8" w:space="0" w:color="000000"/>
+              <w:right w:val="single" w:sz="8" w:space="0" w:color="000000"/>
+            </w:tcBorders>
+            <w:tcMar>
+              <w:top w:w="100" w:type="dxa"/>
+              <w:left w:w="100" w:type="dxa"/>
+              <w:bottom w:w="100" w:type="dxa"/>
+              <w:right w:w="100" w:type="dxa"/>
+            </w:tcMar>
+            <w:hideMark/>
+          </w:tcPr>
+          <w:p>
+            <w:pPr>
+              <w:spacing w:after="0" w:line="240" w:lineRule="auto"/>
+              <w:rPr>
+                <w:rFonts w:ascii="Times New Roman" w:eastAsia="Times New Roman" w:hAnsi="Times New Roman" w:cs="Times New Roman"/>
+                <w:sz w:val="24"/>
+                <w:szCs w:val="24"/>
+                <w:lang w:eastAsia="es-PE"/>
+              </w:rPr>
+            </w:pPr>
+            <w:r>
+              <w:rPr>
+                <w:rFonts w:ascii="Arial" w:eastAsia="Times New Roman" w:hAnsi="Arial" w:cs="Arial"/>
+                <w:color w:val="000000"/>
+                <w:sz w:val="20"/>
+                <w:szCs w:val="20"/>
+                <w:lang w:eastAsia="es-PE"/>
+              </w:rPr>
+              <w:t>Póliza</w:t>
+            </w:r>
+          </w:p>
+        </w:tc>
+        <w:tc>
+          <w:tcPr>
+            <w:tcW w:w="0" w:type="auto"/>
+            <w:tcBorders>
+              <w:top w:val="single" w:sz="8" w:space="0" w:color="000000"/>
+              <w:left w:val="single" w:sz="8" w:space="0" w:color="000000"/>
+              <w:bottom w:val="single" w:sz="8" w:space="0" w:color="000000"/>
+              <w:right w:val="single" w:sz="8" w:space="0" w:color="000000"/>
+            </w:tcBorders>
+            <w:tcMar>
+              <w:top w:w="100" w:type="dxa"/>
+              <w:left w:w="100" w:type="dxa"/>
+              <w:bottom w:w="100" w:type="dxa"/>
+              <w:right w:w="100" w:type="dxa"/>
+            </w:tcMar>
+            <w:hideMark/>
+          </w:tcPr>
+          <w:p>
+            <w:pPr>
+              <w:spacing w:after="0" w:line="240" w:lineRule="auto"/>
+              <w:rPr>
+                <w:rFonts w:ascii="Times New Roman" w:eastAsia="Times New Roman" w:hAnsi="Times New Roman" w:cs="Times New Roman"/>
+                <w:sz w:val="24"/>
+                <w:szCs w:val="24"/>
+                <w:lang w:eastAsia="es-PE"/>
+              </w:rPr>
+            </w:pPr>
+          </w:p>
+        </w:tc>
+        <w:tc>
+          <w:tcPr>
+            <w:tcW w:w="0" w:type="auto"/>
+            <w:tcBorders>
+              <w:top w:val="single" w:sz="8" w:space="0" w:color="000000"/>
+              <w:left w:val="single" w:sz="8" w:space="0" w:color="000000"/>
+              <w:bottom w:val="single" w:sz="8" w:space="0" w:color="000000"/>
+              <w:right w:val="single" w:sz="8" w:space="0" w:color="000000"/>
+            </w:tcBorders>
+            <w:tcMar>
+              <w:top w:w="100" w:type="dxa"/>
+              <w:left w:w="100" w:type="dxa"/>
+              <w:bottom w:w="100" w:type="dxa"/>
+              <w:right w:w="100" w:type="dxa"/>
+            </w:tcMar>
+            <w:hideMark/>
+          </w:tcPr>
+          <w:p>
+            <w:pPr>
+              <w:spacing w:after="0" w:line="240" w:lineRule="auto"/>
+              <w:rPr>
+                <w:rFonts w:ascii="Times New Roman" w:eastAsia="Times New Roman" w:hAnsi="Times New Roman" w:cs="Times New Roman"/>
+                <w:sz w:val="24"/>
+                <w:szCs w:val="24"/>
+                <w:lang w:eastAsia="es-PE"/>
+              </w:rPr>
+            </w:pPr>
+          </w:p>
+        </w:tc>
+        <w:tc>
+          <w:tcPr>
+            <w:tcW w:w="0" w:type="auto"/>
+            <w:tcBorders>
+              <w:top w:val="single" w:sz="8" w:space="0" w:color="000000"/>
+              <w:left w:val="single" w:sz="8" w:space="0" w:color="000000"/>
+              <w:bottom w:val="single" w:sz="8" w:space="0" w:color="000000"/>
+              <w:right w:val="single" w:sz="8" w:space="0" w:color="000000"/>
+            </w:tcBorders>
+            <w:tcMar>
+              <w:top w:w="100" w:type="dxa"/>
+              <w:left w:w="100" w:type="dxa"/>
+              <w:bottom w:w="100" w:type="dxa"/>
+              <w:right w:w="100" w:type="dxa"/>
+            </w:tcMar>
+            <w:hideMark/>
+          </w:tcPr>
+          <w:p>
+            <w:pPr>
+              <w:spacing w:after="0" w:line="240" w:lineRule="auto"/>
+              <w:jc w:val="center"/>
+              <w:rPr>
+                <w:rFonts w:ascii="Times New Roman" w:eastAsia="Times New Roman" w:hAnsi="Times New Roman" w:cs="Times New Roman"/>
+                <w:sz w:val="24"/>
+                <w:szCs w:val="24"/>
+                <w:lang w:eastAsia="es-PE"/>
+              </w:rPr>
+            </w:pPr>
+            <w:r>
+              <w:rPr>
+                <w:rFonts w:ascii="Arial" w:eastAsia="Times New Roman" w:hAnsi="Arial" w:cs="Arial"/>
+                <w:color w:val="000000"/>
+                <w:lang w:eastAsia="es-PE"/>
+              </w:rPr>
+              <w:t>x</w:t>
+            </w:r>
+          </w:p>
+        </w:tc>
+        <w:tc>
+          <w:tcPr>
+            <w:tcW w:w="0" w:type="auto"/>
+            <w:tcBorders>
+              <w:top w:val="single" w:sz="8" w:space="0" w:color="000000"/>
+              <w:left w:val="single" w:sz="8" w:space="0" w:color="000000"/>
+              <w:bottom w:val="single" w:sz="8" w:space="0" w:color="000000"/>
+              <w:right w:val="single" w:sz="8" w:space="0" w:color="000000"/>
+            </w:tcBorders>
+            <w:tcMar>
+              <w:top w:w="100" w:type="dxa"/>
+              <w:left w:w="100" w:type="dxa"/>
+              <w:bottom w:w="100" w:type="dxa"/>
+              <w:right w:w="100" w:type="dxa"/>
+            </w:tcMar>
+            <w:hideMark/>
+          </w:tcPr>
+          <w:p>
+            <w:pPr>
+              <w:spacing w:after="0" w:line="240" w:lineRule="auto"/>
+              <w:jc w:val="center"/>
+              <w:rPr>
+                <w:rFonts w:ascii="Times New Roman" w:eastAsia="Times New Roman" w:hAnsi="Times New Roman" w:cs="Times New Roman"/>
+                <w:sz w:val="24"/>
+                <w:szCs w:val="24"/>
+                <w:lang w:eastAsia="es-PE"/>
+              </w:rPr>
+            </w:pPr>
+            <w:r>
+              <w:rPr>
+                <w:rFonts w:ascii="Arial" w:eastAsia="Times New Roman" w:hAnsi="Arial" w:cs="Arial"/>
+                <w:color w:val="000000"/>
+                <w:lang w:eastAsia="es-PE"/>
+              </w:rPr>
+              <w:t>x</w:t>
+            </w:r>
+          </w:p>
+        </w:tc>
+        <w:tc>
+          <w:tcPr>
+            <w:tcW w:w="0" w:type="auto"/>
+            <w:tcBorders>
+              <w:top w:val="single" w:sz="8" w:space="0" w:color="000000"/>
+              <w:left w:val="single" w:sz="8" w:space="0" w:color="000000"/>
+              <w:bottom w:val="single" w:sz="8" w:space="0" w:color="000000"/>
+              <w:right w:val="single" w:sz="8" w:space="0" w:color="000000"/>
+            </w:tcBorders>
+            <w:tcMar>
+              <w:top w:w="100" w:type="dxa"/>
+              <w:left w:w="100" w:type="dxa"/>
+              <w:bottom w:w="100" w:type="dxa"/>
+              <w:right w:w="100" w:type="dxa"/>
+            </w:tcMar>
+            <w:hideMark/>
+          </w:tcPr>
+          <w:p>
+            <w:pPr>
+              <w:spacing w:after="0" w:line="240" w:lineRule="auto"/>
+              <w:rPr>
+                <w:rFonts w:ascii="Times New Roman" w:eastAsia="Times New Roman" w:hAnsi="Times New Roman" w:cs="Times New Roman"/>
+                <w:sz w:val="24"/>
+                <w:szCs w:val="24"/>
+                <w:lang w:eastAsia="es-PE"/>
+              </w:rPr>
+            </w:pPr>
+          </w:p>
+        </w:tc>
+        <w:tc>
+          <w:tcPr>
+            <w:tcW w:w="0" w:type="auto"/>
+            <w:tcBorders>
+              <w:top w:val="single" w:sz="8" w:space="0" w:color="000000"/>
+              <w:left w:val="single" w:sz="8" w:space="0" w:color="000000"/>
+              <w:bottom w:val="single" w:sz="8" w:space="0" w:color="000000"/>
+              <w:right w:val="single" w:sz="8" w:space="0" w:color="000000"/>
+            </w:tcBorders>
+            <w:tcMar>
+              <w:top w:w="100" w:type="dxa"/>
+              <w:left w:w="100" w:type="dxa"/>
+              <w:bottom w:w="100" w:type="dxa"/>
+              <w:right w:w="100" w:type="dxa"/>
+            </w:tcMar>
+            <w:hideMark/>
+          </w:tcPr>
+          <w:p>
+            <w:pPr>
+              <w:spacing w:after="0" w:line="240" w:lineRule="auto"/>
+              <w:jc w:val="center"/>
+              <w:rPr>
+                <w:rFonts w:ascii="Times New Roman" w:eastAsia="Times New Roman" w:hAnsi="Times New Roman" w:cs="Times New Roman"/>
+                <w:sz w:val="24"/>
+                <w:szCs w:val="24"/>
+                <w:lang w:eastAsia="es-PE"/>
+              </w:rPr>
+            </w:pPr>
+            <w:r>
+              <w:rPr>
+                <w:rFonts w:ascii="Arial" w:eastAsia="Times New Roman" w:hAnsi="Arial" w:cs="Arial"/>
+                <w:color w:val="000000"/>
+                <w:lang w:eastAsia="es-PE"/>
+              </w:rPr>
+              <w:t>x</w:t>
+            </w:r>
+          </w:p>
+        </w:tc>
+        <w:tc>
+          <w:tcPr>
+            <w:tcW w:w="0" w:type="auto"/>
+            <w:tcBorders>
+              <w:top w:val="single" w:sz="8" w:space="0" w:color="000000"/>
+              <w:left w:val="single" w:sz="8" w:space="0" w:color="000000"/>
+              <w:bottom w:val="single" w:sz="8" w:space="0" w:color="000000"/>
+              <w:right w:val="single" w:sz="8" w:space="0" w:color="000000"/>
+            </w:tcBorders>
+            <w:tcMar>
+              <w:top w:w="100" w:type="dxa"/>
+              <w:left w:w="100" w:type="dxa"/>
+              <w:bottom w:w="100" w:type="dxa"/>
+              <w:right w:w="100" w:type="dxa"/>
+            </w:tcMar>
+            <w:hideMark/>
+          </w:tcPr>
+          <w:p>
+            <w:pPr>
+              <w:spacing w:after="0" w:line="240" w:lineRule="auto"/>
+              <w:jc w:val="center"/>
+              <w:rPr>
+                <w:rFonts w:ascii="Times New Roman" w:eastAsia="Times New Roman" w:hAnsi="Times New Roman" w:cs="Times New Roman"/>
+                <w:sz w:val="24"/>
+                <w:szCs w:val="24"/>
+                <w:lang w:eastAsia="es-PE"/>
+              </w:rPr>
+            </w:pPr>
+            <w:r>
+              <w:rPr>
+                <w:rFonts w:ascii="Arial" w:eastAsia="Times New Roman" w:hAnsi="Arial" w:cs="Arial"/>
+                <w:color w:val="000000"/>
+                <w:lang w:eastAsia="es-PE"/>
+              </w:rPr>
+              <w:t>x</w:t>
+            </w:r>
+          </w:p>
+        </w:tc>
+      </w:tr>
+      <w:tr>
+        <w:tc>
+          <w:tcPr>
+            <w:tcW w:w="0" w:type="auto"/>
+            <w:tcBorders>
+              <w:top w:val="single" w:sz="8" w:space="0" w:color="000000"/>
+              <w:left w:val="single" w:sz="8" w:space="0" w:color="000000"/>
+              <w:bottom w:val="single" w:sz="8" w:space="0" w:color="000000"/>
+              <w:right w:val="single" w:sz="8" w:space="0" w:color="000000"/>
+            </w:tcBorders>
+            <w:tcMar>
+              <w:top w:w="100" w:type="dxa"/>
+              <w:left w:w="100" w:type="dxa"/>
+              <w:bottom w:w="100" w:type="dxa"/>
+              <w:right w:w="100" w:type="dxa"/>
+            </w:tcMar>
+            <w:hideMark/>
+          </w:tcPr>
+          <w:p>
+            <w:pPr>
+              <w:spacing w:after="0" w:line="240" w:lineRule="auto"/>
+              <w:rPr>
+                <w:rFonts w:ascii="Times New Roman" w:eastAsia="Times New Roman" w:hAnsi="Times New Roman" w:cs="Times New Roman"/>
+                <w:sz w:val="24"/>
+                <w:szCs w:val="24"/>
+                <w:lang w:eastAsia="es-PE"/>
+              </w:rPr>
+            </w:pPr>
+            <w:r>
+              <w:rPr>
+                <w:rFonts w:ascii="Arial" w:eastAsia="Times New Roman" w:hAnsi="Arial" w:cs="Arial"/>
+                <w:color w:val="000000"/>
+                <w:sz w:val="20"/>
+                <w:szCs w:val="20"/>
+                <w:lang w:eastAsia="es-PE"/>
+              </w:rPr>
+              <w:t>Pago</w:t>
+            </w:r>
+          </w:p>
+        </w:tc>
+        <w:tc>
+          <w:tcPr>
+            <w:tcW w:w="0" w:type="auto"/>
+            <w:tcBorders>
+              <w:top w:val="single" w:sz="8" w:space="0" w:color="000000"/>
+              <w:left w:val="single" w:sz="8" w:space="0" w:color="000000"/>
+              <w:bottom w:val="single" w:sz="8" w:space="0" w:color="000000"/>
+              <w:right w:val="single" w:sz="8" w:space="0" w:color="000000"/>
+            </w:tcBorders>
+            <w:tcMar>
+              <w:top w:w="100" w:type="dxa"/>
+              <w:left w:w="100" w:type="dxa"/>
+              <w:bottom w:w="100" w:type="dxa"/>
+              <w:right w:w="100" w:type="dxa"/>
+            </w:tcMar>
+            <w:hideMark/>
+          </w:tcPr>
+          <w:p>
+            <w:pPr>
+              <w:spacing w:after="0" w:line="240" w:lineRule="auto"/>
+              <w:rPr>
+                <w:rFonts w:ascii="Times New Roman" w:eastAsia="Times New Roman" w:hAnsi="Times New Roman" w:cs="Times New Roman"/>
+                <w:sz w:val="24"/>
+                <w:szCs w:val="24"/>
+                <w:lang w:eastAsia="es-PE"/>
+              </w:rPr>
+            </w:pPr>
+          </w:p>
+        </w:tc>
+        <w:tc>
+          <w:tcPr>
+            <w:tcW w:w="0" w:type="auto"/>
+            <w:tcBorders>
+              <w:top w:val="single" w:sz="8" w:space="0" w:color="000000"/>
+              <w:left w:val="single" w:sz="8" w:space="0" w:color="000000"/>
+              <w:bottom w:val="single" w:sz="8" w:space="0" w:color="000000"/>
+              <w:right w:val="single" w:sz="8" w:space="0" w:color="000000"/>
+            </w:tcBorders>
+            <w:tcMar>
+              <w:top w:w="100" w:type="dxa"/>
+              <w:left w:w="100" w:type="dxa"/>
+              <w:bottom w:w="100" w:type="dxa"/>
+              <w:right w:w="100" w:type="dxa"/>
+            </w:tcMar>
+            <w:hideMark/>
+          </w:tcPr>
+          <w:p>
+            <w:pPr>
+              <w:spacing w:after="0" w:line="240" w:lineRule="auto"/>
+              <w:rPr>
+                <w:rFonts w:ascii="Times New Roman" w:eastAsia="Times New Roman" w:hAnsi="Times New Roman" w:cs="Times New Roman"/>
+                <w:sz w:val="24"/>
+                <w:szCs w:val="24"/>
+                <w:lang w:eastAsia="es-PE"/>
+              </w:rPr>
+            </w:pPr>
+          </w:p>
+        </w:tc>
+        <w:tc>
+          <w:tcPr>
+            <w:tcW w:w="0" w:type="auto"/>
+            <w:tcBorders>
+              <w:top w:val="single" w:sz="8" w:space="0" w:color="000000"/>
+              <w:left w:val="single" w:sz="8" w:space="0" w:color="000000"/>
+              <w:bottom w:val="single" w:sz="8" w:space="0" w:color="000000"/>
+              <w:right w:val="single" w:sz="8" w:space="0" w:color="000000"/>
+            </w:tcBorders>
+            <w:tcMar>
+              <w:top w:w="100" w:type="dxa"/>
+              <w:left w:w="100" w:type="dxa"/>
+              <w:bottom w:w="100" w:type="dxa"/>
+              <w:right w:w="100" w:type="dxa"/>
+            </w:tcMar>
+            <w:hideMark/>
+          </w:tcPr>
+          <w:p>
+            <w:pPr>
+              <w:spacing w:after="0" w:line="240" w:lineRule="auto"/>
+              <w:rPr>
+                <w:rFonts w:ascii="Times New Roman" w:eastAsia="Times New Roman" w:hAnsi="Times New Roman" w:cs="Times New Roman"/>
+                <w:sz w:val="24"/>
+                <w:szCs w:val="24"/>
+                <w:lang w:eastAsia="es-PE"/>
+              </w:rPr>
+            </w:pPr>
+          </w:p>
+        </w:tc>
+        <w:tc>
+          <w:tcPr>
+            <w:tcW w:w="0" w:type="auto"/>
+            <w:tcBorders>
+              <w:top w:val="single" w:sz="8" w:space="0" w:color="000000"/>
+              <w:left w:val="single" w:sz="8" w:space="0" w:color="000000"/>
+              <w:bottom w:val="single" w:sz="8" w:space="0" w:color="000000"/>
+              <w:right w:val="single" w:sz="8" w:space="0" w:color="000000"/>
+            </w:tcBorders>
+            <w:tcMar>
+              <w:top w:w="100" w:type="dxa"/>
+              <w:left w:w="100" w:type="dxa"/>
+              <w:bottom w:w="100" w:type="dxa"/>
+              <w:right w:w="100" w:type="dxa"/>
+            </w:tcMar>
+            <w:hideMark/>
+          </w:tcPr>
+          <w:p>
+            <w:pPr>
+              <w:spacing w:after="0" w:line="240" w:lineRule="auto"/>
+              <w:jc w:val="center"/>
+              <w:rPr>
+                <w:rFonts w:ascii="Times New Roman" w:eastAsia="Times New Roman" w:hAnsi="Times New Roman" w:cs="Times New Roman"/>
+                <w:sz w:val="24"/>
+                <w:szCs w:val="24"/>
+                <w:lang w:eastAsia="es-PE"/>
+              </w:rPr>
+            </w:pPr>
+            <w:r>
+              <w:rPr>
+                <w:rFonts w:ascii="Arial" w:eastAsia="Times New Roman" w:hAnsi="Arial" w:cs="Arial"/>
+                <w:color w:val="000000"/>
+                <w:lang w:eastAsia="es-PE"/>
+              </w:rPr>
+              <w:t>x</w:t>
+            </w:r>
+          </w:p>
+        </w:tc>
+        <w:tc>
+          <w:tcPr>
+            <w:tcW w:w="0" w:type="auto"/>
+            <w:tcBorders>
+              <w:top w:val="single" w:sz="8" w:space="0" w:color="000000"/>
+              <w:left w:val="single" w:sz="8" w:space="0" w:color="000000"/>
+              <w:bottom w:val="single" w:sz="8" w:space="0" w:color="000000"/>
+              <w:right w:val="single" w:sz="8" w:space="0" w:color="000000"/>
+            </w:tcBorders>
+            <w:tcMar>
+              <w:top w:w="100" w:type="dxa"/>
+              <w:left w:w="100" w:type="dxa"/>
+              <w:bottom w:w="100" w:type="dxa"/>
+              <w:right w:w="100" w:type="dxa"/>
+            </w:tcMar>
+            <w:hideMark/>
+          </w:tcPr>
+          <w:p>
+            <w:pPr>
+              <w:spacing w:after="0" w:line="240" w:lineRule="auto"/>
+              <w:rPr>
+                <w:rFonts w:ascii="Times New Roman" w:eastAsia="Times New Roman" w:hAnsi="Times New Roman" w:cs="Times New Roman"/>
+                <w:sz w:val="24"/>
+                <w:szCs w:val="24"/>
+                <w:lang w:eastAsia="es-PE"/>
+              </w:rPr>
+            </w:pPr>
+          </w:p>
+        </w:tc>
+        <w:tc>
+          <w:tcPr>
+            <w:tcW w:w="0" w:type="auto"/>
+            <w:tcBorders>
+              <w:top w:val="single" w:sz="8" w:space="0" w:color="000000"/>
+              <w:left w:val="single" w:sz="8" w:space="0" w:color="000000"/>
+              <w:bottom w:val="single" w:sz="8" w:space="0" w:color="000000"/>
+              <w:right w:val="single" w:sz="8" w:space="0" w:color="000000"/>
+            </w:tcBorders>
+            <w:tcMar>
+              <w:top w:w="100" w:type="dxa"/>
+              <w:left w:w="100" w:type="dxa"/>
+              <w:bottom w:w="100" w:type="dxa"/>
+              <w:right w:w="100" w:type="dxa"/>
+            </w:tcMar>
+            <w:hideMark/>
+          </w:tcPr>
+          <w:p>
+            <w:pPr>
+              <w:spacing w:after="0" w:line="240" w:lineRule="auto"/>
+              <w:jc w:val="center"/>
+              <w:rPr>
+                <w:rFonts w:ascii="Times New Roman" w:eastAsia="Times New Roman" w:hAnsi="Times New Roman" w:cs="Times New Roman"/>
+                <w:sz w:val="24"/>
+                <w:szCs w:val="24"/>
+                <w:lang w:eastAsia="es-PE"/>
+              </w:rPr>
+            </w:pPr>
+            <w:r>
+              <w:rPr>
+                <w:rFonts w:ascii="Arial" w:eastAsia="Times New Roman" w:hAnsi="Arial" w:cs="Arial"/>
+                <w:color w:val="000000"/>
+                <w:lang w:eastAsia="es-PE"/>
+              </w:rPr>
+              <w:t>x</w:t>
+            </w:r>
+          </w:p>
+        </w:tc>
+        <w:tc>
+          <w:tcPr>
+            <w:tcW w:w="0" w:type="auto"/>
+            <w:tcBorders>
+              <w:top w:val="single" w:sz="8" w:space="0" w:color="000000"/>
+              <w:left w:val="single" w:sz="8" w:space="0" w:color="000000"/>
+              <w:bottom w:val="single" w:sz="8" w:space="0" w:color="000000"/>
+              <w:right w:val="single" w:sz="8" w:space="0" w:color="000000"/>
+            </w:tcBorders>
+            <w:tcMar>
+              <w:top w:w="100" w:type="dxa"/>
+              <w:left w:w="100" w:type="dxa"/>
+              <w:bottom w:w="100" w:type="dxa"/>
+              <w:right w:w="100" w:type="dxa"/>
+            </w:tcMar>
+            <w:hideMark/>
+          </w:tcPr>
+          <w:p>
+            <w:pPr>
+              <w:spacing w:after="0" w:line="240" w:lineRule="auto"/>
+              <w:rPr>
+                <w:rFonts w:ascii="Times New Roman" w:eastAsia="Times New Roman" w:hAnsi="Times New Roman" w:cs="Times New Roman"/>
+                <w:sz w:val="24"/>
+                <w:szCs w:val="24"/>
+                <w:lang w:eastAsia="es-PE"/>
+              </w:rPr>
+            </w:pPr>
+          </w:p>
+        </w:tc>
+      </w:tr>
+      <w:tr>
+        <w:tc>
+          <w:tcPr>
+            <w:tcW w:w="0" w:type="auto"/>
+            <w:tcBorders>
+              <w:top w:val="single" w:sz="8" w:space="0" w:color="000000"/>
+              <w:left w:val="single" w:sz="8" w:space="0" w:color="000000"/>
+              <w:bottom w:val="single" w:sz="8" w:space="0" w:color="000000"/>
+              <w:right w:val="single" w:sz="8" w:space="0" w:color="000000"/>
+            </w:tcBorders>
+            <w:tcMar>
+              <w:top w:w="100" w:type="dxa"/>
+              <w:left w:w="100" w:type="dxa"/>
+              <w:bottom w:w="100" w:type="dxa"/>
+              <w:right w:w="100" w:type="dxa"/>
+            </w:tcMar>
+            <w:hideMark/>
+          </w:tcPr>
+          <w:p>
+            <w:pPr>
+              <w:spacing w:after="0" w:line="240" w:lineRule="auto"/>
+              <w:rPr>
+                <w:rFonts w:ascii="Times New Roman" w:eastAsia="Times New Roman" w:hAnsi="Times New Roman" w:cs="Times New Roman"/>
+                <w:sz w:val="24"/>
+                <w:szCs w:val="24"/>
+                <w:lang w:eastAsia="es-PE"/>
+              </w:rPr>
+            </w:pPr>
+            <w:r>
+              <w:rPr>
+                <w:rFonts w:ascii="Arial" w:eastAsia="Times New Roman" w:hAnsi="Arial" w:cs="Arial"/>
+                <w:color w:val="000000"/>
+                <w:sz w:val="20"/>
+                <w:szCs w:val="20"/>
+                <w:lang w:eastAsia="es-PE"/>
+              </w:rPr>
+              <w:t>Comprobante</w:t>
+            </w:r>
+          </w:p>
+        </w:tc>
+        <w:tc>
+          <w:tcPr>
+            <w:tcW w:w="0" w:type="auto"/>
+            <w:tcBorders>
+              <w:top w:val="single" w:sz="8" w:space="0" w:color="000000"/>
+              <w:left w:val="single" w:sz="8" w:space="0" w:color="000000"/>
+              <w:bottom w:val="single" w:sz="8" w:space="0" w:color="000000"/>
+              <w:right w:val="single" w:sz="8" w:space="0" w:color="000000"/>
+            </w:tcBorders>
+            <w:tcMar>
+              <w:top w:w="100" w:type="dxa"/>
+              <w:left w:w="100" w:type="dxa"/>
+              <w:bottom w:w="100" w:type="dxa"/>
+              <w:right w:w="100" w:type="dxa"/>
+            </w:tcMar>
+            <w:hideMark/>
+          </w:tcPr>
+          <w:p>
+            <w:pPr>
+              <w:spacing w:after="0" w:line="240" w:lineRule="auto"/>
+              <w:rPr>
+                <w:rFonts w:ascii="Times New Roman" w:eastAsia="Times New Roman" w:hAnsi="Times New Roman" w:cs="Times New Roman"/>
+                <w:sz w:val="24"/>
+                <w:szCs w:val="24"/>
+                <w:lang w:eastAsia="es-PE"/>
+              </w:rPr>
+            </w:pPr>
+          </w:p>
+        </w:tc>
+        <w:tc>
+          <w:tcPr>
+            <w:tcW w:w="0" w:type="auto"/>
+            <w:tcBorders>
+              <w:top w:val="single" w:sz="8" w:space="0" w:color="000000"/>
+              <w:left w:val="single" w:sz="8" w:space="0" w:color="000000"/>
+              <w:bottom w:val="single" w:sz="8" w:space="0" w:color="000000"/>
+              <w:right w:val="single" w:sz="8" w:space="0" w:color="000000"/>
+            </w:tcBorders>
+            <w:tcMar>
+              <w:top w:w="100" w:type="dxa"/>
+              <w:left w:w="100" w:type="dxa"/>
+              <w:bottom w:w="100" w:type="dxa"/>
+              <w:right w:w="100" w:type="dxa"/>
+            </w:tcMar>
+            <w:hideMark/>
+          </w:tcPr>
+          <w:p>
+            <w:pPr>
+              <w:spacing w:after="0" w:line="240" w:lineRule="auto"/>
+              <w:rPr>
+                <w:rFonts w:ascii="Times New Roman" w:eastAsia="Times New Roman" w:hAnsi="Times New Roman" w:cs="Times New Roman"/>
+                <w:sz w:val="24"/>
+                <w:szCs w:val="24"/>
+                <w:lang w:eastAsia="es-PE"/>
+              </w:rPr>
+            </w:pPr>
+          </w:p>
+        </w:tc>
+        <w:tc>
+          <w:tcPr>
+            <w:tcW w:w="0" w:type="auto"/>
+            <w:tcBorders>
+              <w:top w:val="single" w:sz="8" w:space="0" w:color="000000"/>
+              <w:left w:val="single" w:sz="8" w:space="0" w:color="000000"/>
+              <w:bottom w:val="single" w:sz="8" w:space="0" w:color="000000"/>
+              <w:right w:val="single" w:sz="8" w:space="0" w:color="000000"/>
+            </w:tcBorders>
+            <w:tcMar>
+              <w:top w:w="100" w:type="dxa"/>
+              <w:left w:w="100" w:type="dxa"/>
+              <w:bottom w:w="100" w:type="dxa"/>
+              <w:right w:w="100" w:type="dxa"/>
+            </w:tcMar>
+            <w:hideMark/>
+          </w:tcPr>
+          <w:p>
+            <w:pPr>
+              <w:spacing w:after="0" w:line="240" w:lineRule="auto"/>
+              <w:rPr>
+                <w:rFonts w:ascii="Times New Roman" w:eastAsia="Times New Roman" w:hAnsi="Times New Roman" w:cs="Times New Roman"/>
+                <w:sz w:val="24"/>
+                <w:szCs w:val="24"/>
+                <w:lang w:eastAsia="es-PE"/>
+              </w:rPr>
+            </w:pPr>
+          </w:p>
+        </w:tc>
+        <w:tc>
+          <w:tcPr>
+            <w:tcW w:w="0" w:type="auto"/>
+            <w:tcBorders>
+              <w:top w:val="single" w:sz="8" w:space="0" w:color="000000"/>
+              <w:left w:val="single" w:sz="8" w:space="0" w:color="000000"/>
+              <w:bottom w:val="single" w:sz="8" w:space="0" w:color="000000"/>
+              <w:right w:val="single" w:sz="8" w:space="0" w:color="000000"/>
+            </w:tcBorders>
+            <w:tcMar>
+              <w:top w:w="100" w:type="dxa"/>
+              <w:left w:w="100" w:type="dxa"/>
+              <w:bottom w:w="100" w:type="dxa"/>
+              <w:right w:w="100" w:type="dxa"/>
+            </w:tcMar>
+            <w:hideMark/>
+          </w:tcPr>
+          <w:p>
+            <w:pPr>
+              <w:spacing w:after="0" w:line="240" w:lineRule="auto"/>
+              <w:jc w:val="center"/>
+              <w:rPr>
+                <w:rFonts w:ascii="Times New Roman" w:eastAsia="Times New Roman" w:hAnsi="Times New Roman" w:cs="Times New Roman"/>
+                <w:sz w:val="24"/>
+                <w:szCs w:val="24"/>
+                <w:lang w:eastAsia="es-PE"/>
+              </w:rPr>
+            </w:pPr>
+            <w:r>
+              <w:rPr>
+                <w:rFonts w:ascii="Arial" w:eastAsia="Times New Roman" w:hAnsi="Arial" w:cs="Arial"/>
+                <w:color w:val="000000"/>
+                <w:lang w:eastAsia="es-PE"/>
+              </w:rPr>
+              <w:t>x</w:t>
+            </w:r>
+          </w:p>
+        </w:tc>
+        <w:tc>
+          <w:tcPr>
+            <w:tcW w:w="0" w:type="auto"/>
+            <w:tcBorders>
+              <w:top w:val="single" w:sz="8" w:space="0" w:color="000000"/>
+              <w:left w:val="single" w:sz="8" w:space="0" w:color="000000"/>
+              <w:bottom w:val="single" w:sz="8" w:space="0" w:color="000000"/>
+              <w:right w:val="single" w:sz="8" w:space="0" w:color="000000"/>
+            </w:tcBorders>
+            <w:tcMar>
+              <w:top w:w="100" w:type="dxa"/>
+              <w:left w:w="100" w:type="dxa"/>
+              <w:bottom w:w="100" w:type="dxa"/>
+              <w:right w:w="100" w:type="dxa"/>
+            </w:tcMar>
+            <w:hideMark/>
+          </w:tcPr>
+          <w:p>
+            <w:pPr>
+              <w:spacing w:after="0" w:line="240" w:lineRule="auto"/>
+              <w:rPr>
+                <w:rFonts w:ascii="Times New Roman" w:eastAsia="Times New Roman" w:hAnsi="Times New Roman" w:cs="Times New Roman"/>
+                <w:sz w:val="24"/>
+                <w:szCs w:val="24"/>
+                <w:lang w:eastAsia="es-PE"/>
+              </w:rPr>
+            </w:pPr>
+          </w:p>
+        </w:tc>
+        <w:tc>
+          <w:tcPr>
+            <w:tcW w:w="0" w:type="auto"/>
+            <w:tcBorders>
+              <w:top w:val="single" w:sz="8" w:space="0" w:color="000000"/>
+              <w:left w:val="single" w:sz="8" w:space="0" w:color="000000"/>
+              <w:bottom w:val="single" w:sz="8" w:space="0" w:color="000000"/>
+              <w:right w:val="single" w:sz="8" w:space="0" w:color="000000"/>
+            </w:tcBorders>
+            <w:tcMar>
+              <w:top w:w="100" w:type="dxa"/>
+              <w:left w:w="100" w:type="dxa"/>
+              <w:bottom w:w="100" w:type="dxa"/>
+              <w:right w:w="100" w:type="dxa"/>
+            </w:tcMar>
+            <w:hideMark/>
+          </w:tcPr>
+          <w:p>
+            <w:pPr>
+              <w:spacing w:after="0" w:line="240" w:lineRule="auto"/>
+              <w:jc w:val="center"/>
+              <w:rPr>
+                <w:rFonts w:ascii="Times New Roman" w:eastAsia="Times New Roman" w:hAnsi="Times New Roman" w:cs="Times New Roman"/>
+                <w:sz w:val="24"/>
+                <w:szCs w:val="24"/>
+                <w:lang w:eastAsia="es-PE"/>
+              </w:rPr>
+            </w:pPr>
+            <w:r>
+              <w:rPr>
+                <w:rFonts w:ascii="Arial" w:eastAsia="Times New Roman" w:hAnsi="Arial" w:cs="Arial"/>
+                <w:color w:val="000000"/>
+                <w:lang w:eastAsia="es-PE"/>
+              </w:rPr>
+              <w:t>x</w:t>
+            </w:r>
+          </w:p>
+        </w:tc>
+        <w:tc>
+          <w:tcPr>
+            <w:tcW w:w="0" w:type="auto"/>
+            <w:tcBorders>
+              <w:top w:val="single" w:sz="8" w:space="0" w:color="000000"/>
+              <w:left w:val="single" w:sz="8" w:space="0" w:color="000000"/>
+              <w:bottom w:val="single" w:sz="8" w:space="0" w:color="000000"/>
+              <w:right w:val="single" w:sz="8" w:space="0" w:color="000000"/>
+            </w:tcBorders>
+            <w:tcMar>
+              <w:top w:w="100" w:type="dxa"/>
+              <w:left w:w="100" w:type="dxa"/>
+              <w:bottom w:w="100" w:type="dxa"/>
+              <w:right w:w="100" w:type="dxa"/>
+            </w:tcMar>
+            <w:hideMark/>
+          </w:tcPr>
+          <w:p>
+            <w:pPr>
+              <w:spacing w:after="0" w:line="240" w:lineRule="auto"/>
+              <w:rPr>
+                <w:rFonts w:ascii="Times New Roman" w:eastAsia="Times New Roman" w:hAnsi="Times New Roman" w:cs="Times New Roman"/>
+                <w:sz w:val="24"/>
+                <w:szCs w:val="24"/>
+                <w:lang w:eastAsia="es-PE"/>
+              </w:rPr>
+            </w:pPr>
+          </w:p>
+        </w:tc>
+      </w:tr>
+      <w:tr>
+        <w:tc>
+          <w:tcPr>
+            <w:tcW w:w="0" w:type="auto"/>
+            <w:tcBorders>
+              <w:top w:val="single" w:sz="8" w:space="0" w:color="000000"/>
+              <w:left w:val="single" w:sz="8" w:space="0" w:color="000000"/>
+              <w:bottom w:val="single" w:sz="8" w:space="0" w:color="000000"/>
+              <w:right w:val="single" w:sz="8" w:space="0" w:color="000000"/>
+            </w:tcBorders>
+            <w:tcMar>
+              <w:top w:w="100" w:type="dxa"/>
+              <w:left w:w="100" w:type="dxa"/>
+              <w:bottom w:w="100" w:type="dxa"/>
+              <w:right w:w="100" w:type="dxa"/>
+            </w:tcMar>
+            <w:hideMark/>
+          </w:tcPr>
+          <w:p>
+            <w:pPr>
+              <w:spacing w:after="0" w:line="240" w:lineRule="auto"/>
+              <w:rPr>
+                <w:rFonts w:ascii="Times New Roman" w:eastAsia="Times New Roman" w:hAnsi="Times New Roman" w:cs="Times New Roman"/>
+                <w:sz w:val="24"/>
+                <w:szCs w:val="24"/>
+                <w:lang w:eastAsia="es-PE"/>
+              </w:rPr>
+            </w:pPr>
+            <w:r>
+              <w:rPr>
+                <w:rFonts w:ascii="Arial" w:eastAsia="Times New Roman" w:hAnsi="Arial" w:cs="Arial"/>
+                <w:color w:val="000000"/>
+                <w:sz w:val="20"/>
+                <w:szCs w:val="20"/>
+                <w:lang w:eastAsia="es-PE"/>
+              </w:rPr>
+              <w:t>Cronograma</w:t>
+            </w:r>
+          </w:p>
+        </w:tc>
+        <w:tc>
+          <w:tcPr>
+            <w:tcW w:w="0" w:type="auto"/>
+            <w:tcBorders>
+              <w:top w:val="single" w:sz="8" w:space="0" w:color="000000"/>
+              <w:left w:val="single" w:sz="8" w:space="0" w:color="000000"/>
+              <w:bottom w:val="single" w:sz="8" w:space="0" w:color="000000"/>
+              <w:right w:val="single" w:sz="8" w:space="0" w:color="000000"/>
+            </w:tcBorders>
+            <w:tcMar>
+              <w:top w:w="100" w:type="dxa"/>
+              <w:left w:w="100" w:type="dxa"/>
+              <w:bottom w:w="100" w:type="dxa"/>
+              <w:right w:w="100" w:type="dxa"/>
+            </w:tcMar>
+            <w:hideMark/>
+          </w:tcPr>
+          <w:p>
+            <w:pPr>
+              <w:spacing w:after="0" w:line="240" w:lineRule="auto"/>
+              <w:rPr>
+                <w:rFonts w:ascii="Times New Roman" w:eastAsia="Times New Roman" w:hAnsi="Times New Roman" w:cs="Times New Roman"/>
+                <w:sz w:val="24"/>
+                <w:szCs w:val="24"/>
+                <w:lang w:eastAsia="es-PE"/>
+              </w:rPr>
+            </w:pPr>
+          </w:p>
+        </w:tc>
+        <w:tc>
+          <w:tcPr>
+            <w:tcW w:w="0" w:type="auto"/>
+            <w:tcBorders>
+              <w:top w:val="single" w:sz="8" w:space="0" w:color="000000"/>
+              <w:left w:val="single" w:sz="8" w:space="0" w:color="000000"/>
+              <w:bottom w:val="single" w:sz="8" w:space="0" w:color="000000"/>
+              <w:right w:val="single" w:sz="8" w:space="0" w:color="000000"/>
+            </w:tcBorders>
+            <w:tcMar>
+              <w:top w:w="100" w:type="dxa"/>
+              <w:left w:w="100" w:type="dxa"/>
+              <w:bottom w:w="100" w:type="dxa"/>
+              <w:right w:w="100" w:type="dxa"/>
+            </w:tcMar>
+            <w:hideMark/>
+          </w:tcPr>
+          <w:p>
+            <w:pPr>
+              <w:spacing w:after="0" w:line="240" w:lineRule="auto"/>
+              <w:rPr>
+                <w:rFonts w:ascii="Times New Roman" w:eastAsia="Times New Roman" w:hAnsi="Times New Roman" w:cs="Times New Roman"/>
+                <w:sz w:val="24"/>
+                <w:szCs w:val="24"/>
+                <w:lang w:eastAsia="es-PE"/>
+              </w:rPr>
+            </w:pPr>
+          </w:p>
+        </w:tc>
+        <w:tc>
+          <w:tcPr>
+            <w:tcW w:w="0" w:type="auto"/>
+            <w:tcBorders>
+              <w:top w:val="single" w:sz="8" w:space="0" w:color="000000"/>
+              <w:left w:val="single" w:sz="8" w:space="0" w:color="000000"/>
+              <w:bottom w:val="single" w:sz="8" w:space="0" w:color="000000"/>
+              <w:right w:val="single" w:sz="8" w:space="0" w:color="000000"/>
+            </w:tcBorders>
+            <w:tcMar>
+              <w:top w:w="100" w:type="dxa"/>
+              <w:left w:w="100" w:type="dxa"/>
+              <w:bottom w:w="100" w:type="dxa"/>
+              <w:right w:w="100" w:type="dxa"/>
+            </w:tcMar>
+            <w:hideMark/>
+          </w:tcPr>
+          <w:p>
+            <w:pPr>
+              <w:spacing w:after="0" w:line="240" w:lineRule="auto"/>
+              <w:rPr>
+                <w:rFonts w:ascii="Times New Roman" w:eastAsia="Times New Roman" w:hAnsi="Times New Roman" w:cs="Times New Roman"/>
+                <w:sz w:val="24"/>
+                <w:szCs w:val="24"/>
+                <w:lang w:eastAsia="es-PE"/>
+              </w:rPr>
+            </w:pPr>
+          </w:p>
+        </w:tc>
+        <w:tc>
+          <w:tcPr>
+            <w:tcW w:w="0" w:type="auto"/>
+            <w:tcBorders>
+              <w:top w:val="single" w:sz="8" w:space="0" w:color="000000"/>
+              <w:left w:val="single" w:sz="8" w:space="0" w:color="000000"/>
+              <w:bottom w:val="single" w:sz="8" w:space="0" w:color="000000"/>
+              <w:right w:val="single" w:sz="8" w:space="0" w:color="000000"/>
+            </w:tcBorders>
+            <w:tcMar>
+              <w:top w:w="100" w:type="dxa"/>
+              <w:left w:w="100" w:type="dxa"/>
+              <w:bottom w:w="100" w:type="dxa"/>
+              <w:right w:w="100" w:type="dxa"/>
+            </w:tcMar>
+            <w:hideMark/>
+          </w:tcPr>
+          <w:p>
+            <w:pPr>
+              <w:spacing w:after="0" w:line="240" w:lineRule="auto"/>
+              <w:jc w:val="center"/>
+              <w:rPr>
+                <w:rFonts w:ascii="Times New Roman" w:eastAsia="Times New Roman" w:hAnsi="Times New Roman" w:cs="Times New Roman"/>
+                <w:sz w:val="24"/>
+                <w:szCs w:val="24"/>
+                <w:lang w:eastAsia="es-PE"/>
+              </w:rPr>
+            </w:pPr>
+            <w:r>
+              <w:rPr>
+                <w:rFonts w:ascii="Arial" w:eastAsia="Times New Roman" w:hAnsi="Arial" w:cs="Arial"/>
+                <w:color w:val="000000"/>
+                <w:lang w:eastAsia="es-PE"/>
+              </w:rPr>
+              <w:t>x</w:t>
+            </w:r>
+          </w:p>
+        </w:tc>
+        <w:tc>
+          <w:tcPr>
+            <w:tcW w:w="0" w:type="auto"/>
+            <w:tcBorders>
+              <w:top w:val="single" w:sz="8" w:space="0" w:color="000000"/>
+              <w:left w:val="single" w:sz="8" w:space="0" w:color="000000"/>
+              <w:bottom w:val="single" w:sz="8" w:space="0" w:color="000000"/>
+              <w:right w:val="single" w:sz="8" w:space="0" w:color="000000"/>
+            </w:tcBorders>
+            <w:tcMar>
+              <w:top w:w="100" w:type="dxa"/>
+              <w:left w:w="100" w:type="dxa"/>
+              <w:bottom w:w="100" w:type="dxa"/>
+              <w:right w:w="100" w:type="dxa"/>
+            </w:tcMar>
+            <w:hideMark/>
+          </w:tcPr>
+          <w:p>
+            <w:pPr>
+              <w:spacing w:after="0" w:line="240" w:lineRule="auto"/>
+              <w:rPr>
+                <w:rFonts w:ascii="Times New Roman" w:eastAsia="Times New Roman" w:hAnsi="Times New Roman" w:cs="Times New Roman"/>
+                <w:sz w:val="24"/>
+                <w:szCs w:val="24"/>
+                <w:lang w:eastAsia="es-PE"/>
+              </w:rPr>
+            </w:pPr>
+          </w:p>
+        </w:tc>
+        <w:tc>
+          <w:tcPr>
+            <w:tcW w:w="0" w:type="auto"/>
+            <w:tcBorders>
+              <w:top w:val="single" w:sz="8" w:space="0" w:color="000000"/>
+              <w:left w:val="single" w:sz="8" w:space="0" w:color="000000"/>
+              <w:bottom w:val="single" w:sz="8" w:space="0" w:color="000000"/>
+              <w:right w:val="single" w:sz="8" w:space="0" w:color="000000"/>
+            </w:tcBorders>
+            <w:tcMar>
+              <w:top w:w="100" w:type="dxa"/>
+              <w:left w:w="100" w:type="dxa"/>
+              <w:bottom w:w="100" w:type="dxa"/>
+              <w:right w:w="100" w:type="dxa"/>
+            </w:tcMar>
+            <w:hideMark/>
+          </w:tcPr>
+          <w:p>
+            <w:pPr>
+              <w:spacing w:after="0" w:line="240" w:lineRule="auto"/>
+              <w:rPr>
+                <w:rFonts w:ascii="Times New Roman" w:eastAsia="Times New Roman" w:hAnsi="Times New Roman" w:cs="Times New Roman"/>
+                <w:sz w:val="24"/>
+                <w:szCs w:val="24"/>
+                <w:lang w:eastAsia="es-PE"/>
+              </w:rPr>
+            </w:pPr>
+          </w:p>
+        </w:tc>
+        <w:tc>
+          <w:tcPr>
+            <w:tcW w:w="0" w:type="auto"/>
+            <w:tcBorders>
+              <w:top w:val="single" w:sz="8" w:space="0" w:color="000000"/>
+              <w:left w:val="single" w:sz="8" w:space="0" w:color="000000"/>
+              <w:bottom w:val="single" w:sz="8" w:space="0" w:color="000000"/>
+              <w:right w:val="single" w:sz="8" w:space="0" w:color="000000"/>
+            </w:tcBorders>
+            <w:tcMar>
+              <w:top w:w="100" w:type="dxa"/>
+              <w:left w:w="100" w:type="dxa"/>
+              <w:bottom w:w="100" w:type="dxa"/>
+              <w:right w:w="100" w:type="dxa"/>
+            </w:tcMar>
+            <w:hideMark/>
+          </w:tcPr>
+          <w:p>
+            <w:pPr>
+              <w:spacing w:after="0" w:line="240" w:lineRule="auto"/>
+              <w:rPr>
+                <w:rFonts w:ascii="Times New Roman" w:eastAsia="Times New Roman" w:hAnsi="Times New Roman" w:cs="Times New Roman"/>
+                <w:sz w:val="24"/>
+                <w:szCs w:val="24"/>
+                <w:lang w:eastAsia="es-PE"/>
+              </w:rPr>
+            </w:pPr>
+          </w:p>
+        </w:tc>
+      </w:tr>
+      <w:tr>
+        <w:tc>
+          <w:tcPr>
+            <w:tcW w:w="0" w:type="auto"/>
+            <w:tcBorders>
+              <w:top w:val="single" w:sz="8" w:space="0" w:color="000000"/>
+              <w:left w:val="single" w:sz="8" w:space="0" w:color="000000"/>
+              <w:bottom w:val="single" w:sz="8" w:space="0" w:color="000000"/>
+              <w:right w:val="single" w:sz="8" w:space="0" w:color="000000"/>
+            </w:tcBorders>
+            <w:tcMar>
+              <w:top w:w="100" w:type="dxa"/>
+              <w:left w:w="100" w:type="dxa"/>
+              <w:bottom w:w="100" w:type="dxa"/>
+              <w:right w:w="100" w:type="dxa"/>
+            </w:tcMar>
+            <w:hideMark/>
+          </w:tcPr>
+          <w:p>
+            <w:pPr>
+              <w:spacing w:after="0" w:line="240" w:lineRule="auto"/>
+              <w:rPr>
+                <w:rFonts w:ascii="Times New Roman" w:eastAsia="Times New Roman" w:hAnsi="Times New Roman" w:cs="Times New Roman"/>
+                <w:sz w:val="24"/>
+                <w:szCs w:val="24"/>
+                <w:lang w:eastAsia="es-PE"/>
+              </w:rPr>
+            </w:pPr>
+            <w:r>
+              <w:rPr>
+                <w:rFonts w:ascii="Arial" w:eastAsia="Times New Roman" w:hAnsi="Arial" w:cs="Arial"/>
+                <w:color w:val="000000"/>
+                <w:sz w:val="20"/>
+                <w:szCs w:val="20"/>
+                <w:lang w:eastAsia="es-PE"/>
+              </w:rPr>
+              <w:t>Tarjeta</w:t>
+            </w:r>
+          </w:p>
+          <w:p>
+            <w:pPr>
+              <w:spacing w:after="0" w:line="240" w:lineRule="auto"/>
+              <w:rPr>
+                <w:rFonts w:ascii="Times New Roman" w:eastAsia="Times New Roman" w:hAnsi="Times New Roman" w:cs="Times New Roman"/>
+                <w:sz w:val="24"/>
+                <w:szCs w:val="24"/>
+                <w:lang w:eastAsia="es-PE"/>
+              </w:rPr>
+            </w:pPr>
+          </w:p>
+        </w:tc>
+        <w:tc>
+          <w:tcPr>
+            <w:tcW w:w="0" w:type="auto"/>
+            <w:tcBorders>
+              <w:top w:val="single" w:sz="8" w:space="0" w:color="000000"/>
+              <w:left w:val="single" w:sz="8" w:space="0" w:color="000000"/>
+              <w:bottom w:val="single" w:sz="8" w:space="0" w:color="000000"/>
+              <w:right w:val="single" w:sz="8" w:space="0" w:color="000000"/>
+            </w:tcBorders>
+            <w:tcMar>
+              <w:top w:w="100" w:type="dxa"/>
+              <w:left w:w="100" w:type="dxa"/>
+              <w:bottom w:w="100" w:type="dxa"/>
+              <w:right w:w="100" w:type="dxa"/>
+            </w:tcMar>
+            <w:hideMark/>
+          </w:tcPr>
+          <w:p>
+            <w:pPr>
+              <w:spacing w:after="0" w:line="240" w:lineRule="auto"/>
+              <w:rPr>
+                <w:rFonts w:ascii="Times New Roman" w:eastAsia="Times New Roman" w:hAnsi="Times New Roman" w:cs="Times New Roman"/>
+                <w:sz w:val="24"/>
+                <w:szCs w:val="24"/>
+                <w:lang w:eastAsia="es-PE"/>
+              </w:rPr>
+            </w:pPr>
+          </w:p>
+        </w:tc>
+        <w:tc>
+          <w:tcPr>
+            <w:tcW w:w="0" w:type="auto"/>
+            <w:tcBorders>
+              <w:top w:val="single" w:sz="8" w:space="0" w:color="000000"/>
+              <w:left w:val="single" w:sz="8" w:space="0" w:color="000000"/>
+              <w:bottom w:val="single" w:sz="8" w:space="0" w:color="000000"/>
+              <w:right w:val="single" w:sz="8" w:space="0" w:color="000000"/>
+            </w:tcBorders>
+            <w:tcMar>
+              <w:top w:w="100" w:type="dxa"/>
+              <w:left w:w="100" w:type="dxa"/>
+              <w:bottom w:w="100" w:type="dxa"/>
+              <w:right w:w="100" w:type="dxa"/>
+            </w:tcMar>
+            <w:hideMark/>
+          </w:tcPr>
+          <w:p>
+            <w:pPr>
+              <w:spacing w:after="0" w:line="240" w:lineRule="auto"/>
+              <w:rPr>
+                <w:rFonts w:ascii="Times New Roman" w:eastAsia="Times New Roman" w:hAnsi="Times New Roman" w:cs="Times New Roman"/>
+                <w:sz w:val="24"/>
+                <w:szCs w:val="24"/>
+                <w:lang w:eastAsia="es-PE"/>
+              </w:rPr>
+            </w:pPr>
+          </w:p>
+        </w:tc>
+        <w:tc>
+          <w:tcPr>
+            <w:tcW w:w="0" w:type="auto"/>
+            <w:tcBorders>
+              <w:top w:val="single" w:sz="8" w:space="0" w:color="000000"/>
+              <w:left w:val="single" w:sz="8" w:space="0" w:color="000000"/>
+              <w:bottom w:val="single" w:sz="8" w:space="0" w:color="000000"/>
+              <w:right w:val="single" w:sz="8" w:space="0" w:color="000000"/>
+            </w:tcBorders>
+            <w:tcMar>
+              <w:top w:w="100" w:type="dxa"/>
+              <w:left w:w="100" w:type="dxa"/>
+              <w:bottom w:w="100" w:type="dxa"/>
+              <w:right w:w="100" w:type="dxa"/>
+            </w:tcMar>
+            <w:hideMark/>
+          </w:tcPr>
+          <w:p>
+            <w:pPr>
+              <w:spacing w:after="0" w:line="240" w:lineRule="auto"/>
+              <w:rPr>
+                <w:rFonts w:ascii="Times New Roman" w:eastAsia="Times New Roman" w:hAnsi="Times New Roman" w:cs="Times New Roman"/>
+                <w:sz w:val="24"/>
+                <w:szCs w:val="24"/>
+                <w:lang w:eastAsia="es-PE"/>
+              </w:rPr>
+            </w:pPr>
+          </w:p>
+        </w:tc>
+        <w:tc>
+          <w:tcPr>
+            <w:tcW w:w="0" w:type="auto"/>
+            <w:tcBorders>
+              <w:top w:val="single" w:sz="8" w:space="0" w:color="000000"/>
+              <w:left w:val="single" w:sz="8" w:space="0" w:color="000000"/>
+              <w:bottom w:val="single" w:sz="8" w:space="0" w:color="000000"/>
+              <w:right w:val="single" w:sz="8" w:space="0" w:color="000000"/>
+            </w:tcBorders>
+            <w:tcMar>
+              <w:top w:w="100" w:type="dxa"/>
+              <w:left w:w="100" w:type="dxa"/>
+              <w:bottom w:w="100" w:type="dxa"/>
+              <w:right w:w="100" w:type="dxa"/>
+            </w:tcMar>
+            <w:hideMark/>
+          </w:tcPr>
+          <w:p>
+            <w:pPr>
+              <w:spacing w:after="0" w:line="240" w:lineRule="auto"/>
+              <w:jc w:val="center"/>
+              <w:rPr>
+                <w:rFonts w:ascii="Times New Roman" w:eastAsia="Times New Roman" w:hAnsi="Times New Roman" w:cs="Times New Roman"/>
+                <w:sz w:val="24"/>
+                <w:szCs w:val="24"/>
+                <w:lang w:eastAsia="es-PE"/>
+              </w:rPr>
+            </w:pPr>
+            <w:r>
+              <w:rPr>
+                <w:rFonts w:ascii="Arial" w:eastAsia="Times New Roman" w:hAnsi="Arial" w:cs="Arial"/>
+                <w:color w:val="000000"/>
+                <w:lang w:eastAsia="es-PE"/>
+              </w:rPr>
+              <w:t>x</w:t>
+            </w:r>
+          </w:p>
+        </w:tc>
+        <w:tc>
+          <w:tcPr>
+            <w:tcW w:w="0" w:type="auto"/>
+            <w:tcBorders>
+              <w:top w:val="single" w:sz="8" w:space="0" w:color="000000"/>
+              <w:left w:val="single" w:sz="8" w:space="0" w:color="000000"/>
+              <w:bottom w:val="single" w:sz="8" w:space="0" w:color="000000"/>
+              <w:right w:val="single" w:sz="8" w:space="0" w:color="000000"/>
+            </w:tcBorders>
+            <w:tcMar>
+              <w:top w:w="100" w:type="dxa"/>
+              <w:left w:w="100" w:type="dxa"/>
+              <w:bottom w:w="100" w:type="dxa"/>
+              <w:right w:w="100" w:type="dxa"/>
+            </w:tcMar>
+            <w:hideMark/>
+          </w:tcPr>
+          <w:p>
+            <w:pPr>
+              <w:spacing w:after="0" w:line="240" w:lineRule="auto"/>
+              <w:jc w:val="center"/>
+              <w:rPr>
+                <w:rFonts w:ascii="Times New Roman" w:eastAsia="Times New Roman" w:hAnsi="Times New Roman" w:cs="Times New Roman"/>
+                <w:sz w:val="24"/>
+                <w:szCs w:val="24"/>
+                <w:lang w:eastAsia="es-PE"/>
+              </w:rPr>
+            </w:pPr>
+            <w:r>
+              <w:rPr>
+                <w:rFonts w:ascii="Arial" w:eastAsia="Times New Roman" w:hAnsi="Arial" w:cs="Arial"/>
+                <w:color w:val="000000"/>
+                <w:lang w:eastAsia="es-PE"/>
+              </w:rPr>
+              <w:t>x</w:t>
+            </w:r>
+          </w:p>
+        </w:tc>
+        <w:tc>
+          <w:tcPr>
+            <w:tcW w:w="0" w:type="auto"/>
+            <w:tcBorders>
+              <w:top w:val="single" w:sz="8" w:space="0" w:color="000000"/>
+              <w:left w:val="single" w:sz="8" w:space="0" w:color="000000"/>
+              <w:bottom w:val="single" w:sz="8" w:space="0" w:color="000000"/>
+              <w:right w:val="single" w:sz="8" w:space="0" w:color="000000"/>
+            </w:tcBorders>
+            <w:tcMar>
+              <w:top w:w="100" w:type="dxa"/>
+              <w:left w:w="100" w:type="dxa"/>
+              <w:bottom w:w="100" w:type="dxa"/>
+              <w:right w:w="100" w:type="dxa"/>
+            </w:tcMar>
+            <w:hideMark/>
+          </w:tcPr>
+          <w:p>
+            <w:pPr>
+              <w:spacing w:after="0" w:line="240" w:lineRule="auto"/>
+              <w:rPr>
+                <w:rFonts w:ascii="Times New Roman" w:eastAsia="Times New Roman" w:hAnsi="Times New Roman" w:cs="Times New Roman"/>
+                <w:sz w:val="24"/>
+                <w:szCs w:val="24"/>
+                <w:lang w:eastAsia="es-PE"/>
+              </w:rPr>
+            </w:pPr>
+          </w:p>
+        </w:tc>
+        <w:tc>
+          <w:tcPr>
+            <w:tcW w:w="0" w:type="auto"/>
+            <w:tcBorders>
+              <w:top w:val="single" w:sz="8" w:space="0" w:color="000000"/>
+              <w:left w:val="single" w:sz="8" w:space="0" w:color="000000"/>
+              <w:bottom w:val="single" w:sz="8" w:space="0" w:color="000000"/>
+              <w:right w:val="single" w:sz="8" w:space="0" w:color="000000"/>
+            </w:tcBorders>
+            <w:tcMar>
+              <w:top w:w="100" w:type="dxa"/>
+              <w:left w:w="100" w:type="dxa"/>
+              <w:bottom w:w="100" w:type="dxa"/>
+              <w:right w:w="100" w:type="dxa"/>
+            </w:tcMar>
+            <w:hideMark/>
+          </w:tcPr>
+          <w:p>
+            <w:pPr>
+              <w:spacing w:after="0" w:line="240" w:lineRule="auto"/>
+              <w:rPr>
+                <w:rFonts w:ascii="Times New Roman" w:eastAsia="Times New Roman" w:hAnsi="Times New Roman" w:cs="Times New Roman"/>
+                <w:sz w:val="24"/>
+                <w:szCs w:val="24"/>
+                <w:lang w:eastAsia="es-PE"/>
+              </w:rPr>
+            </w:pPr>
+          </w:p>
+        </w:tc>
+      </w:tr>
+      <w:tr>
+        <w:tc>
+          <w:tcPr>
+            <w:tcW w:w="0" w:type="auto"/>
+            <w:tcBorders>
+              <w:top w:val="single" w:sz="8" w:space="0" w:color="000000"/>
+              <w:left w:val="single" w:sz="8" w:space="0" w:color="000000"/>
+              <w:bottom w:val="single" w:sz="8" w:space="0" w:color="000000"/>
+              <w:right w:val="single" w:sz="8" w:space="0" w:color="000000"/>
+            </w:tcBorders>
+            <w:tcMar>
+              <w:top w:w="100" w:type="dxa"/>
+              <w:left w:w="100" w:type="dxa"/>
+              <w:bottom w:w="100" w:type="dxa"/>
+              <w:right w:w="100" w:type="dxa"/>
+            </w:tcMar>
+            <w:hideMark/>
+          </w:tcPr>
+          <w:p>
+            <w:pPr>
+              <w:spacing w:after="0" w:line="240" w:lineRule="auto"/>
+              <w:rPr>
+                <w:rFonts w:ascii="Times New Roman" w:eastAsia="Times New Roman" w:hAnsi="Times New Roman" w:cs="Times New Roman"/>
+                <w:sz w:val="24"/>
+                <w:szCs w:val="24"/>
+                <w:lang w:eastAsia="es-PE"/>
+              </w:rPr>
+            </w:pPr>
+            <w:r>
+              <w:rPr>
+                <w:rFonts w:ascii="Arial" w:eastAsia="Times New Roman" w:hAnsi="Arial" w:cs="Arial"/>
+                <w:color w:val="000000"/>
+                <w:sz w:val="20"/>
+                <w:szCs w:val="20"/>
+                <w:lang w:eastAsia="es-PE"/>
+              </w:rPr>
+              <w:t>Cliente</w:t>
+            </w:r>
+          </w:p>
+        </w:tc>
+        <w:tc>
+          <w:tcPr>
+            <w:tcW w:w="0" w:type="auto"/>
+            <w:tcBorders>
+              <w:top w:val="single" w:sz="8" w:space="0" w:color="000000"/>
+              <w:left w:val="single" w:sz="8" w:space="0" w:color="000000"/>
+              <w:bottom w:val="single" w:sz="8" w:space="0" w:color="000000"/>
+              <w:right w:val="single" w:sz="8" w:space="0" w:color="000000"/>
+            </w:tcBorders>
+            <w:tcMar>
+              <w:top w:w="100" w:type="dxa"/>
+              <w:left w:w="100" w:type="dxa"/>
+              <w:bottom w:w="100" w:type="dxa"/>
+              <w:right w:w="100" w:type="dxa"/>
+            </w:tcMar>
+            <w:hideMark/>
+          </w:tcPr>
+          <w:p>
+            <w:pPr>
+              <w:spacing w:after="0" w:line="240" w:lineRule="auto"/>
+              <w:jc w:val="center"/>
+              <w:rPr>
+                <w:rFonts w:ascii="Times New Roman" w:eastAsia="Times New Roman" w:hAnsi="Times New Roman" w:cs="Times New Roman"/>
+                <w:sz w:val="24"/>
+                <w:szCs w:val="24"/>
+                <w:lang w:eastAsia="es-PE"/>
+              </w:rPr>
+            </w:pPr>
+            <w:r>
+              <w:rPr>
+                <w:rFonts w:ascii="Arial" w:eastAsia="Times New Roman" w:hAnsi="Arial" w:cs="Arial"/>
+                <w:color w:val="000000"/>
+                <w:lang w:eastAsia="es-PE"/>
+              </w:rPr>
+              <w:t>x</w:t>
+            </w:r>
+          </w:p>
+        </w:tc>
+        <w:tc>
+          <w:tcPr>
+            <w:tcW w:w="0" w:type="auto"/>
+            <w:tcBorders>
+              <w:top w:val="single" w:sz="8" w:space="0" w:color="000000"/>
+              <w:left w:val="single" w:sz="8" w:space="0" w:color="000000"/>
+              <w:bottom w:val="single" w:sz="8" w:space="0" w:color="000000"/>
+              <w:right w:val="single" w:sz="8" w:space="0" w:color="000000"/>
+            </w:tcBorders>
+            <w:tcMar>
+              <w:top w:w="100" w:type="dxa"/>
+              <w:left w:w="100" w:type="dxa"/>
+              <w:bottom w:w="100" w:type="dxa"/>
+              <w:right w:w="100" w:type="dxa"/>
+            </w:tcMar>
+            <w:hideMark/>
+          </w:tcPr>
+          <w:p>
+            <w:pPr>
+              <w:spacing w:after="0" w:line="240" w:lineRule="auto"/>
+              <w:jc w:val="center"/>
+              <w:rPr>
+                <w:rFonts w:ascii="Times New Roman" w:eastAsia="Times New Roman" w:hAnsi="Times New Roman" w:cs="Times New Roman"/>
+                <w:sz w:val="24"/>
+                <w:szCs w:val="24"/>
+                <w:lang w:eastAsia="es-PE"/>
+              </w:rPr>
+            </w:pPr>
+            <w:r>
+              <w:rPr>
+                <w:rFonts w:ascii="Arial" w:eastAsia="Times New Roman" w:hAnsi="Arial" w:cs="Arial"/>
+                <w:color w:val="000000"/>
+                <w:lang w:eastAsia="es-PE"/>
+              </w:rPr>
+              <w:t>x</w:t>
+            </w:r>
+          </w:p>
+        </w:tc>
+        <w:tc>
+          <w:tcPr>
+            <w:tcW w:w="0" w:type="auto"/>
+            <w:tcBorders>
+              <w:top w:val="single" w:sz="8" w:space="0" w:color="000000"/>
+              <w:left w:val="single" w:sz="8" w:space="0" w:color="000000"/>
+              <w:bottom w:val="single" w:sz="8" w:space="0" w:color="000000"/>
+              <w:right w:val="single" w:sz="8" w:space="0" w:color="000000"/>
+            </w:tcBorders>
+            <w:tcMar>
+              <w:top w:w="100" w:type="dxa"/>
+              <w:left w:w="100" w:type="dxa"/>
+              <w:bottom w:w="100" w:type="dxa"/>
+              <w:right w:w="100" w:type="dxa"/>
+            </w:tcMar>
+            <w:hideMark/>
+          </w:tcPr>
+          <w:p>
+            <w:pPr>
+              <w:spacing w:after="0" w:line="240" w:lineRule="auto"/>
+              <w:jc w:val="center"/>
+              <w:rPr>
+                <w:rFonts w:ascii="Times New Roman" w:eastAsia="Times New Roman" w:hAnsi="Times New Roman" w:cs="Times New Roman"/>
+                <w:sz w:val="24"/>
+                <w:szCs w:val="24"/>
+                <w:lang w:eastAsia="es-PE"/>
+              </w:rPr>
+            </w:pPr>
+            <w:r>
+              <w:rPr>
+                <w:rFonts w:ascii="Arial" w:eastAsia="Times New Roman" w:hAnsi="Arial" w:cs="Arial"/>
+                <w:color w:val="000000"/>
+                <w:lang w:eastAsia="es-PE"/>
+              </w:rPr>
+              <w:t>x</w:t>
+            </w:r>
+          </w:p>
+        </w:tc>
+        <w:tc>
+          <w:tcPr>
+            <w:tcW w:w="0" w:type="auto"/>
+            <w:tcBorders>
+              <w:top w:val="single" w:sz="8" w:space="0" w:color="000000"/>
+              <w:left w:val="single" w:sz="8" w:space="0" w:color="000000"/>
+              <w:bottom w:val="single" w:sz="8" w:space="0" w:color="000000"/>
+              <w:right w:val="single" w:sz="8" w:space="0" w:color="000000"/>
+            </w:tcBorders>
+            <w:tcMar>
+              <w:top w:w="100" w:type="dxa"/>
+              <w:left w:w="100" w:type="dxa"/>
+              <w:bottom w:w="100" w:type="dxa"/>
+              <w:right w:w="100" w:type="dxa"/>
+            </w:tcMar>
+            <w:hideMark/>
+          </w:tcPr>
+          <w:p>
+            <w:pPr>
+              <w:spacing w:after="0" w:line="240" w:lineRule="auto"/>
+              <w:jc w:val="center"/>
+              <w:rPr>
+                <w:rFonts w:ascii="Times New Roman" w:eastAsia="Times New Roman" w:hAnsi="Times New Roman" w:cs="Times New Roman"/>
+                <w:sz w:val="24"/>
+                <w:szCs w:val="24"/>
+                <w:lang w:eastAsia="es-PE"/>
+              </w:rPr>
+            </w:pPr>
+            <w:r>
+              <w:rPr>
+                <w:rFonts w:ascii="Arial" w:eastAsia="Times New Roman" w:hAnsi="Arial" w:cs="Arial"/>
+                <w:color w:val="000000"/>
+                <w:lang w:eastAsia="es-PE"/>
+              </w:rPr>
+              <w:t>x</w:t>
+            </w:r>
+          </w:p>
+        </w:tc>
+        <w:tc>
+          <w:tcPr>
+            <w:tcW w:w="0" w:type="auto"/>
+            <w:tcBorders>
+              <w:top w:val="single" w:sz="8" w:space="0" w:color="000000"/>
+              <w:left w:val="single" w:sz="8" w:space="0" w:color="000000"/>
+              <w:bottom w:val="single" w:sz="8" w:space="0" w:color="000000"/>
+              <w:right w:val="single" w:sz="8" w:space="0" w:color="000000"/>
+            </w:tcBorders>
+            <w:tcMar>
+              <w:top w:w="100" w:type="dxa"/>
+              <w:left w:w="100" w:type="dxa"/>
+              <w:bottom w:w="100" w:type="dxa"/>
+              <w:right w:w="100" w:type="dxa"/>
+            </w:tcMar>
+            <w:hideMark/>
+          </w:tcPr>
+          <w:p>
+            <w:pPr>
+              <w:spacing w:after="0" w:line="240" w:lineRule="auto"/>
+              <w:jc w:val="center"/>
+              <w:rPr>
+                <w:rFonts w:ascii="Times New Roman" w:eastAsia="Times New Roman" w:hAnsi="Times New Roman" w:cs="Times New Roman"/>
+                <w:sz w:val="24"/>
+                <w:szCs w:val="24"/>
+                <w:lang w:eastAsia="es-PE"/>
+              </w:rPr>
+            </w:pPr>
+            <w:r>
+              <w:rPr>
+                <w:rFonts w:ascii="Arial" w:eastAsia="Times New Roman" w:hAnsi="Arial" w:cs="Arial"/>
+                <w:color w:val="000000"/>
+                <w:lang w:eastAsia="es-PE"/>
+              </w:rPr>
+              <w:t>x</w:t>
+            </w:r>
+          </w:p>
+        </w:tc>
+        <w:tc>
+          <w:tcPr>
+            <w:tcW w:w="0" w:type="auto"/>
+            <w:tcBorders>
+              <w:top w:val="single" w:sz="8" w:space="0" w:color="000000"/>
+              <w:left w:val="single" w:sz="8" w:space="0" w:color="000000"/>
+              <w:bottom w:val="single" w:sz="8" w:space="0" w:color="000000"/>
+              <w:right w:val="single" w:sz="8" w:space="0" w:color="000000"/>
+            </w:tcBorders>
+            <w:tcMar>
+              <w:top w:w="100" w:type="dxa"/>
+              <w:left w:w="100" w:type="dxa"/>
+              <w:bottom w:w="100" w:type="dxa"/>
+              <w:right w:w="100" w:type="dxa"/>
+            </w:tcMar>
+            <w:hideMark/>
+          </w:tcPr>
+          <w:p>
+            <w:pPr>
+              <w:spacing w:after="0" w:line="240" w:lineRule="auto"/>
+              <w:jc w:val="center"/>
+              <w:rPr>
+                <w:rFonts w:ascii="Times New Roman" w:eastAsia="Times New Roman" w:hAnsi="Times New Roman" w:cs="Times New Roman"/>
+                <w:sz w:val="24"/>
+                <w:szCs w:val="24"/>
+                <w:lang w:eastAsia="es-PE"/>
+              </w:rPr>
+            </w:pPr>
+            <w:r>
+              <w:rPr>
+                <w:rFonts w:ascii="Arial" w:eastAsia="Times New Roman" w:hAnsi="Arial" w:cs="Arial"/>
+                <w:color w:val="000000"/>
+                <w:lang w:eastAsia="es-PE"/>
+              </w:rPr>
+              <w:t>x</w:t>
+            </w:r>
+          </w:p>
+        </w:tc>
+        <w:tc>
+          <w:tcPr>
+            <w:tcW w:w="0" w:type="auto"/>
+            <w:tcBorders>
+              <w:top w:val="single" w:sz="8" w:space="0" w:color="000000"/>
+              <w:left w:val="single" w:sz="8" w:space="0" w:color="000000"/>
+              <w:bottom w:val="single" w:sz="8" w:space="0" w:color="000000"/>
+              <w:right w:val="single" w:sz="8" w:space="0" w:color="000000"/>
+            </w:tcBorders>
+            <w:tcMar>
+              <w:top w:w="100" w:type="dxa"/>
+              <w:left w:w="100" w:type="dxa"/>
+              <w:bottom w:w="100" w:type="dxa"/>
+              <w:right w:w="100" w:type="dxa"/>
+            </w:tcMar>
+            <w:hideMark/>
+          </w:tcPr>
+          <w:p>
+            <w:pPr>
+              <w:spacing w:after="0" w:line="240" w:lineRule="auto"/>
+              <w:jc w:val="center"/>
+              <w:rPr>
+                <w:rFonts w:ascii="Times New Roman" w:eastAsia="Times New Roman" w:hAnsi="Times New Roman" w:cs="Times New Roman"/>
+                <w:sz w:val="24"/>
+                <w:szCs w:val="24"/>
+                <w:lang w:eastAsia="es-PE"/>
+              </w:rPr>
+            </w:pPr>
+            <w:r>
+              <w:rPr>
+                <w:rFonts w:ascii="Arial" w:eastAsia="Times New Roman" w:hAnsi="Arial" w:cs="Arial"/>
+                <w:color w:val="000000"/>
+                <w:lang w:eastAsia="es-PE"/>
+              </w:rPr>
+              <w:t>x</w:t>
+            </w:r>
+          </w:p>
+        </w:tc>
+      </w:tr>
+      <w:tr>
+        <w:tc>
+          <w:tcPr>
+            <w:tcW w:w="0" w:type="auto"/>
+            <w:tcBorders>
+              <w:top w:val="single" w:sz="8" w:space="0" w:color="000000"/>
+              <w:left w:val="single" w:sz="8" w:space="0" w:color="000000"/>
+              <w:bottom w:val="single" w:sz="8" w:space="0" w:color="000000"/>
+              <w:right w:val="single" w:sz="8" w:space="0" w:color="000000"/>
+            </w:tcBorders>
+            <w:tcMar>
+              <w:top w:w="100" w:type="dxa"/>
+              <w:left w:w="100" w:type="dxa"/>
+              <w:bottom w:w="100" w:type="dxa"/>
+              <w:right w:w="100" w:type="dxa"/>
+            </w:tcMar>
+            <w:hideMark/>
+          </w:tcPr>
+          <w:p>
+            <w:pPr>
+              <w:spacing w:after="0" w:line="240" w:lineRule="auto"/>
+              <w:rPr>
+                <w:rFonts w:ascii="Times New Roman" w:eastAsia="Times New Roman" w:hAnsi="Times New Roman" w:cs="Times New Roman"/>
+                <w:sz w:val="24"/>
+                <w:szCs w:val="24"/>
+                <w:lang w:eastAsia="es-PE"/>
+              </w:rPr>
+            </w:pPr>
+            <w:r>
+              <w:rPr>
+                <w:rFonts w:ascii="Arial" w:eastAsia="Times New Roman" w:hAnsi="Arial" w:cs="Arial"/>
+                <w:color w:val="000000"/>
+                <w:sz w:val="20"/>
+                <w:szCs w:val="20"/>
+                <w:lang w:eastAsia="es-PE"/>
+              </w:rPr>
+              <w:t>Operador</w:t>
+            </w:r>
+          </w:p>
+        </w:tc>
+        <w:tc>
+          <w:tcPr>
+            <w:tcW w:w="0" w:type="auto"/>
+            <w:tcBorders>
+              <w:top w:val="single" w:sz="8" w:space="0" w:color="000000"/>
+              <w:left w:val="single" w:sz="8" w:space="0" w:color="000000"/>
+              <w:bottom w:val="single" w:sz="8" w:space="0" w:color="000000"/>
+              <w:right w:val="single" w:sz="8" w:space="0" w:color="000000"/>
+            </w:tcBorders>
+            <w:tcMar>
+              <w:top w:w="100" w:type="dxa"/>
+              <w:left w:w="100" w:type="dxa"/>
+              <w:bottom w:w="100" w:type="dxa"/>
+              <w:right w:w="100" w:type="dxa"/>
+            </w:tcMar>
+            <w:hideMark/>
+          </w:tcPr>
+          <w:p>
+            <w:pPr>
+              <w:spacing w:after="0" w:line="240" w:lineRule="auto"/>
+              <w:rPr>
+                <w:rFonts w:ascii="Times New Roman" w:eastAsia="Times New Roman" w:hAnsi="Times New Roman" w:cs="Times New Roman"/>
+                <w:sz w:val="24"/>
+                <w:szCs w:val="24"/>
+                <w:lang w:eastAsia="es-PE"/>
+              </w:rPr>
+            </w:pPr>
+          </w:p>
+        </w:tc>
+        <w:tc>
+          <w:tcPr>
+            <w:tcW w:w="0" w:type="auto"/>
+            <w:tcBorders>
+              <w:top w:val="single" w:sz="8" w:space="0" w:color="000000"/>
+              <w:left w:val="single" w:sz="8" w:space="0" w:color="000000"/>
+              <w:bottom w:val="single" w:sz="8" w:space="0" w:color="000000"/>
+              <w:right w:val="single" w:sz="8" w:space="0" w:color="000000"/>
+            </w:tcBorders>
+            <w:tcMar>
+              <w:top w:w="100" w:type="dxa"/>
+              <w:left w:w="100" w:type="dxa"/>
+              <w:bottom w:w="100" w:type="dxa"/>
+              <w:right w:w="100" w:type="dxa"/>
+            </w:tcMar>
+            <w:hideMark/>
+          </w:tcPr>
+          <w:p>
+            <w:pPr>
+              <w:spacing w:after="0" w:line="240" w:lineRule="auto"/>
+              <w:rPr>
+                <w:rFonts w:ascii="Times New Roman" w:eastAsia="Times New Roman" w:hAnsi="Times New Roman" w:cs="Times New Roman"/>
+                <w:sz w:val="24"/>
+                <w:szCs w:val="24"/>
+                <w:lang w:eastAsia="es-PE"/>
+              </w:rPr>
+            </w:pPr>
+          </w:p>
+        </w:tc>
+        <w:tc>
+          <w:tcPr>
+            <w:tcW w:w="0" w:type="auto"/>
+            <w:tcBorders>
+              <w:top w:val="single" w:sz="8" w:space="0" w:color="000000"/>
+              <w:left w:val="single" w:sz="8" w:space="0" w:color="000000"/>
+              <w:bottom w:val="single" w:sz="8" w:space="0" w:color="000000"/>
+              <w:right w:val="single" w:sz="8" w:space="0" w:color="000000"/>
+            </w:tcBorders>
+            <w:tcMar>
+              <w:top w:w="100" w:type="dxa"/>
+              <w:left w:w="100" w:type="dxa"/>
+              <w:bottom w:w="100" w:type="dxa"/>
+              <w:right w:w="100" w:type="dxa"/>
+            </w:tcMar>
+            <w:hideMark/>
+          </w:tcPr>
+          <w:p>
+            <w:pPr>
+              <w:spacing w:after="0" w:line="240" w:lineRule="auto"/>
+              <w:rPr>
+                <w:rFonts w:ascii="Times New Roman" w:eastAsia="Times New Roman" w:hAnsi="Times New Roman" w:cs="Times New Roman"/>
+                <w:sz w:val="24"/>
+                <w:szCs w:val="24"/>
+                <w:lang w:eastAsia="es-PE"/>
+              </w:rPr>
+            </w:pPr>
+          </w:p>
+        </w:tc>
+        <w:tc>
+          <w:tcPr>
+            <w:tcW w:w="0" w:type="auto"/>
+            <w:tcBorders>
+              <w:top w:val="single" w:sz="8" w:space="0" w:color="000000"/>
+              <w:left w:val="single" w:sz="8" w:space="0" w:color="000000"/>
+              <w:bottom w:val="single" w:sz="8" w:space="0" w:color="000000"/>
+              <w:right w:val="single" w:sz="8" w:space="0" w:color="000000"/>
+            </w:tcBorders>
+            <w:tcMar>
+              <w:top w:w="100" w:type="dxa"/>
+              <w:left w:w="100" w:type="dxa"/>
+              <w:bottom w:w="100" w:type="dxa"/>
+              <w:right w:w="100" w:type="dxa"/>
+            </w:tcMar>
+            <w:hideMark/>
+          </w:tcPr>
+          <w:p>
+            <w:pPr>
+              <w:spacing w:after="0" w:line="240" w:lineRule="auto"/>
+              <w:jc w:val="center"/>
+              <w:rPr>
+                <w:rFonts w:ascii="Times New Roman" w:eastAsia="Times New Roman" w:hAnsi="Times New Roman" w:cs="Times New Roman"/>
+                <w:sz w:val="24"/>
+                <w:szCs w:val="24"/>
+                <w:lang w:eastAsia="es-PE"/>
+              </w:rPr>
+            </w:pPr>
+            <w:r>
+              <w:rPr>
+                <w:rFonts w:ascii="Arial" w:eastAsia="Times New Roman" w:hAnsi="Arial" w:cs="Arial"/>
+                <w:color w:val="000000"/>
+                <w:lang w:eastAsia="es-PE"/>
+              </w:rPr>
+              <w:t>x</w:t>
+            </w:r>
+          </w:p>
+        </w:tc>
+        <w:tc>
+          <w:tcPr>
+            <w:tcW w:w="0" w:type="auto"/>
+            <w:tcBorders>
+              <w:top w:val="single" w:sz="8" w:space="0" w:color="000000"/>
+              <w:left w:val="single" w:sz="8" w:space="0" w:color="000000"/>
+              <w:bottom w:val="single" w:sz="8" w:space="0" w:color="000000"/>
+              <w:right w:val="single" w:sz="8" w:space="0" w:color="000000"/>
+            </w:tcBorders>
+            <w:tcMar>
+              <w:top w:w="100" w:type="dxa"/>
+              <w:left w:w="100" w:type="dxa"/>
+              <w:bottom w:w="100" w:type="dxa"/>
+              <w:right w:w="100" w:type="dxa"/>
+            </w:tcMar>
+            <w:hideMark/>
+          </w:tcPr>
+          <w:p>
+            <w:pPr>
+              <w:spacing w:after="0" w:line="240" w:lineRule="auto"/>
+              <w:jc w:val="center"/>
+              <w:rPr>
+                <w:rFonts w:ascii="Times New Roman" w:eastAsia="Times New Roman" w:hAnsi="Times New Roman" w:cs="Times New Roman"/>
+                <w:sz w:val="24"/>
+                <w:szCs w:val="24"/>
+                <w:lang w:eastAsia="es-PE"/>
+              </w:rPr>
+            </w:pPr>
+            <w:r>
+              <w:rPr>
+                <w:rFonts w:ascii="Arial" w:eastAsia="Times New Roman" w:hAnsi="Arial" w:cs="Arial"/>
+                <w:color w:val="000000"/>
+                <w:lang w:eastAsia="es-PE"/>
+              </w:rPr>
+              <w:t>x</w:t>
+            </w:r>
+          </w:p>
+        </w:tc>
+        <w:tc>
+          <w:tcPr>
+            <w:tcW w:w="0" w:type="auto"/>
+            <w:tcBorders>
+              <w:top w:val="single" w:sz="8" w:space="0" w:color="000000"/>
+              <w:left w:val="single" w:sz="8" w:space="0" w:color="000000"/>
+              <w:bottom w:val="single" w:sz="8" w:space="0" w:color="000000"/>
+              <w:right w:val="single" w:sz="8" w:space="0" w:color="000000"/>
+            </w:tcBorders>
+            <w:tcMar>
+              <w:top w:w="100" w:type="dxa"/>
+              <w:left w:w="100" w:type="dxa"/>
+              <w:bottom w:w="100" w:type="dxa"/>
+              <w:right w:w="100" w:type="dxa"/>
+            </w:tcMar>
+            <w:hideMark/>
+          </w:tcPr>
+          <w:p>
+            <w:pPr>
+              <w:spacing w:after="0" w:line="240" w:lineRule="auto"/>
+              <w:rPr>
+                <w:rFonts w:ascii="Times New Roman" w:eastAsia="Times New Roman" w:hAnsi="Times New Roman" w:cs="Times New Roman"/>
+                <w:sz w:val="24"/>
+                <w:szCs w:val="24"/>
+                <w:lang w:eastAsia="es-PE"/>
+              </w:rPr>
+            </w:pPr>
+          </w:p>
+        </w:tc>
+        <w:tc>
+          <w:tcPr>
+            <w:tcW w:w="0" w:type="auto"/>
+            <w:tcBorders>
+              <w:top w:val="single" w:sz="8" w:space="0" w:color="000000"/>
+              <w:left w:val="single" w:sz="8" w:space="0" w:color="000000"/>
+              <w:bottom w:val="single" w:sz="8" w:space="0" w:color="000000"/>
+              <w:right w:val="single" w:sz="8" w:space="0" w:color="000000"/>
+            </w:tcBorders>
+            <w:tcMar>
+              <w:top w:w="100" w:type="dxa"/>
+              <w:left w:w="100" w:type="dxa"/>
+              <w:bottom w:w="100" w:type="dxa"/>
+              <w:right w:w="100" w:type="dxa"/>
+            </w:tcMar>
+            <w:hideMark/>
+          </w:tcPr>
+          <w:p>
+            <w:pPr>
+              <w:spacing w:after="0" w:line="240" w:lineRule="auto"/>
+              <w:rPr>
+                <w:rFonts w:ascii="Times New Roman" w:eastAsia="Times New Roman" w:hAnsi="Times New Roman" w:cs="Times New Roman"/>
+                <w:sz w:val="24"/>
+                <w:szCs w:val="24"/>
+                <w:lang w:eastAsia="es-PE"/>
+              </w:rPr>
+            </w:pPr>
+          </w:p>
+        </w:tc>
+      </w:tr>
+      <w:tr>
+        <w:tc>
+          <w:tcPr>
+            <w:tcW w:w="0" w:type="auto"/>
+            <w:tcBorders>
+              <w:top w:val="single" w:sz="8" w:space="0" w:color="000000"/>
+              <w:left w:val="single" w:sz="8" w:space="0" w:color="000000"/>
+              <w:bottom w:val="single" w:sz="8" w:space="0" w:color="000000"/>
+              <w:right w:val="single" w:sz="8" w:space="0" w:color="000000"/>
+            </w:tcBorders>
+            <w:tcMar>
+              <w:top w:w="100" w:type="dxa"/>
+              <w:left w:w="100" w:type="dxa"/>
+              <w:bottom w:w="100" w:type="dxa"/>
+              <w:right w:w="100" w:type="dxa"/>
+            </w:tcMar>
+            <w:hideMark/>
+          </w:tcPr>
+          <w:p>
+            <w:pPr>
+              <w:spacing w:after="0" w:line="240" w:lineRule="auto"/>
+              <w:rPr>
+                <w:rFonts w:ascii="Times New Roman" w:eastAsia="Times New Roman" w:hAnsi="Times New Roman" w:cs="Times New Roman"/>
+                <w:sz w:val="24"/>
+                <w:szCs w:val="24"/>
+                <w:lang w:eastAsia="es-PE"/>
+              </w:rPr>
+            </w:pPr>
+            <w:proofErr w:type="spellStart"/>
+            <w:r>
+              <w:rPr>
+                <w:rFonts w:ascii="Arial" w:eastAsia="Times New Roman" w:hAnsi="Arial" w:cs="Arial"/>
+                <w:color w:val="000000"/>
+                <w:sz w:val="20"/>
+                <w:szCs w:val="20"/>
+                <w:lang w:eastAsia="es-PE"/>
+              </w:rPr>
+              <w:lastRenderedPageBreak/>
+              <w:t>EstadoPoliza</w:t>
+            </w:r>
+            <w:proofErr w:type="spellEnd"/>
+          </w:p>
+          <w:p>
+            <w:pPr>
+              <w:spacing w:after="0" w:line="240" w:lineRule="auto"/>
+              <w:rPr>
+                <w:rFonts w:ascii="Times New Roman" w:eastAsia="Times New Roman" w:hAnsi="Times New Roman" w:cs="Times New Roman"/>
+                <w:sz w:val="24"/>
+                <w:szCs w:val="24"/>
+                <w:lang w:eastAsia="es-PE"/>
+              </w:rPr>
+            </w:pPr>
+          </w:p>
+        </w:tc>
+        <w:tc>
+          <w:tcPr>
+            <w:tcW w:w="0" w:type="auto"/>
+            <w:tcBorders>
+              <w:top w:val="single" w:sz="8" w:space="0" w:color="000000"/>
+              <w:left w:val="single" w:sz="8" w:space="0" w:color="000000"/>
+              <w:bottom w:val="single" w:sz="8" w:space="0" w:color="000000"/>
+              <w:right w:val="single" w:sz="8" w:space="0" w:color="000000"/>
+            </w:tcBorders>
+            <w:tcMar>
+              <w:top w:w="100" w:type="dxa"/>
+              <w:left w:w="100" w:type="dxa"/>
+              <w:bottom w:w="100" w:type="dxa"/>
+              <w:right w:w="100" w:type="dxa"/>
+            </w:tcMar>
+            <w:hideMark/>
+          </w:tcPr>
+          <w:p>
+            <w:pPr>
+              <w:spacing w:after="0" w:line="240" w:lineRule="auto"/>
+              <w:rPr>
+                <w:rFonts w:ascii="Times New Roman" w:eastAsia="Times New Roman" w:hAnsi="Times New Roman" w:cs="Times New Roman"/>
+                <w:sz w:val="24"/>
+                <w:szCs w:val="24"/>
+                <w:lang w:eastAsia="es-PE"/>
+              </w:rPr>
+            </w:pPr>
+          </w:p>
+        </w:tc>
+        <w:tc>
+          <w:tcPr>
+            <w:tcW w:w="0" w:type="auto"/>
+            <w:tcBorders>
+              <w:top w:val="single" w:sz="8" w:space="0" w:color="000000"/>
+              <w:left w:val="single" w:sz="8" w:space="0" w:color="000000"/>
+              <w:bottom w:val="single" w:sz="8" w:space="0" w:color="000000"/>
+              <w:right w:val="single" w:sz="8" w:space="0" w:color="000000"/>
+            </w:tcBorders>
+            <w:tcMar>
+              <w:top w:w="100" w:type="dxa"/>
+              <w:left w:w="100" w:type="dxa"/>
+              <w:bottom w:w="100" w:type="dxa"/>
+              <w:right w:w="100" w:type="dxa"/>
+            </w:tcMar>
+            <w:hideMark/>
+          </w:tcPr>
+          <w:p>
+            <w:pPr>
+              <w:spacing w:after="0" w:line="240" w:lineRule="auto"/>
+              <w:rPr>
+                <w:rFonts w:ascii="Times New Roman" w:eastAsia="Times New Roman" w:hAnsi="Times New Roman" w:cs="Times New Roman"/>
+                <w:sz w:val="24"/>
+                <w:szCs w:val="24"/>
+                <w:lang w:eastAsia="es-PE"/>
+              </w:rPr>
+            </w:pPr>
+          </w:p>
+        </w:tc>
+        <w:tc>
+          <w:tcPr>
+            <w:tcW w:w="0" w:type="auto"/>
+            <w:tcBorders>
+              <w:top w:val="single" w:sz="8" w:space="0" w:color="000000"/>
+              <w:left w:val="single" w:sz="8" w:space="0" w:color="000000"/>
+              <w:bottom w:val="single" w:sz="8" w:space="0" w:color="000000"/>
+              <w:right w:val="single" w:sz="8" w:space="0" w:color="000000"/>
+            </w:tcBorders>
+            <w:tcMar>
+              <w:top w:w="100" w:type="dxa"/>
+              <w:left w:w="100" w:type="dxa"/>
+              <w:bottom w:w="100" w:type="dxa"/>
+              <w:right w:w="100" w:type="dxa"/>
+            </w:tcMar>
+            <w:hideMark/>
+          </w:tcPr>
+          <w:p>
+            <w:pPr>
+              <w:spacing w:after="0" w:line="240" w:lineRule="auto"/>
+              <w:rPr>
+                <w:rFonts w:ascii="Times New Roman" w:eastAsia="Times New Roman" w:hAnsi="Times New Roman" w:cs="Times New Roman"/>
+                <w:sz w:val="24"/>
+                <w:szCs w:val="24"/>
+                <w:lang w:eastAsia="es-PE"/>
+              </w:rPr>
+            </w:pPr>
+          </w:p>
+        </w:tc>
+        <w:tc>
+          <w:tcPr>
+            <w:tcW w:w="0" w:type="auto"/>
+            <w:tcBorders>
+              <w:top w:val="single" w:sz="8" w:space="0" w:color="000000"/>
+              <w:left w:val="single" w:sz="8" w:space="0" w:color="000000"/>
+              <w:bottom w:val="single" w:sz="8" w:space="0" w:color="000000"/>
+              <w:right w:val="single" w:sz="8" w:space="0" w:color="000000"/>
+            </w:tcBorders>
+            <w:tcMar>
+              <w:top w:w="100" w:type="dxa"/>
+              <w:left w:w="100" w:type="dxa"/>
+              <w:bottom w:w="100" w:type="dxa"/>
+              <w:right w:w="100" w:type="dxa"/>
+            </w:tcMar>
+            <w:hideMark/>
+          </w:tcPr>
+          <w:p>
+            <w:pPr>
+              <w:spacing w:after="0" w:line="240" w:lineRule="auto"/>
+              <w:jc w:val="center"/>
+              <w:rPr>
+                <w:rFonts w:ascii="Times New Roman" w:eastAsia="Times New Roman" w:hAnsi="Times New Roman" w:cs="Times New Roman"/>
+                <w:sz w:val="24"/>
+                <w:szCs w:val="24"/>
+                <w:lang w:eastAsia="es-PE"/>
+              </w:rPr>
+            </w:pPr>
+            <w:r>
+              <w:rPr>
+                <w:rFonts w:ascii="Arial" w:eastAsia="Times New Roman" w:hAnsi="Arial" w:cs="Arial"/>
+                <w:color w:val="000000"/>
+                <w:lang w:eastAsia="es-PE"/>
+              </w:rPr>
+              <w:t>x</w:t>
+            </w:r>
+          </w:p>
+        </w:tc>
+        <w:tc>
+          <w:tcPr>
+            <w:tcW w:w="0" w:type="auto"/>
+            <w:tcBorders>
+              <w:top w:val="single" w:sz="8" w:space="0" w:color="000000"/>
+              <w:left w:val="single" w:sz="8" w:space="0" w:color="000000"/>
+              <w:bottom w:val="single" w:sz="8" w:space="0" w:color="000000"/>
+              <w:right w:val="single" w:sz="8" w:space="0" w:color="000000"/>
+            </w:tcBorders>
+            <w:tcMar>
+              <w:top w:w="100" w:type="dxa"/>
+              <w:left w:w="100" w:type="dxa"/>
+              <w:bottom w:w="100" w:type="dxa"/>
+              <w:right w:w="100" w:type="dxa"/>
+            </w:tcMar>
+            <w:hideMark/>
+          </w:tcPr>
+          <w:p>
+            <w:pPr>
+              <w:spacing w:after="0" w:line="240" w:lineRule="auto"/>
+              <w:rPr>
+                <w:rFonts w:ascii="Times New Roman" w:eastAsia="Times New Roman" w:hAnsi="Times New Roman" w:cs="Times New Roman"/>
+                <w:sz w:val="24"/>
+                <w:szCs w:val="24"/>
+                <w:lang w:eastAsia="es-PE"/>
+              </w:rPr>
+            </w:pPr>
+          </w:p>
+        </w:tc>
+        <w:tc>
+          <w:tcPr>
+            <w:tcW w:w="0" w:type="auto"/>
+            <w:tcBorders>
+              <w:top w:val="single" w:sz="8" w:space="0" w:color="000000"/>
+              <w:left w:val="single" w:sz="8" w:space="0" w:color="000000"/>
+              <w:bottom w:val="single" w:sz="8" w:space="0" w:color="000000"/>
+              <w:right w:val="single" w:sz="8" w:space="0" w:color="000000"/>
+            </w:tcBorders>
+            <w:tcMar>
+              <w:top w:w="100" w:type="dxa"/>
+              <w:left w:w="100" w:type="dxa"/>
+              <w:bottom w:w="100" w:type="dxa"/>
+              <w:right w:w="100" w:type="dxa"/>
+            </w:tcMar>
+            <w:hideMark/>
+          </w:tcPr>
+          <w:p>
+            <w:pPr>
+              <w:spacing w:after="0" w:line="240" w:lineRule="auto"/>
+              <w:rPr>
+                <w:rFonts w:ascii="Times New Roman" w:eastAsia="Times New Roman" w:hAnsi="Times New Roman" w:cs="Times New Roman"/>
+                <w:sz w:val="24"/>
+                <w:szCs w:val="24"/>
+                <w:lang w:eastAsia="es-PE"/>
+              </w:rPr>
+            </w:pPr>
+          </w:p>
+        </w:tc>
+        <w:tc>
+          <w:tcPr>
+            <w:tcW w:w="0" w:type="auto"/>
+            <w:tcBorders>
+              <w:top w:val="single" w:sz="8" w:space="0" w:color="000000"/>
+              <w:left w:val="single" w:sz="8" w:space="0" w:color="000000"/>
+              <w:bottom w:val="single" w:sz="8" w:space="0" w:color="000000"/>
+              <w:right w:val="single" w:sz="8" w:space="0" w:color="000000"/>
+            </w:tcBorders>
+            <w:tcMar>
+              <w:top w:w="100" w:type="dxa"/>
+              <w:left w:w="100" w:type="dxa"/>
+              <w:bottom w:w="100" w:type="dxa"/>
+              <w:right w:w="100" w:type="dxa"/>
+            </w:tcMar>
+            <w:hideMark/>
+          </w:tcPr>
+          <w:p>
+            <w:pPr>
+              <w:spacing w:after="0" w:line="240" w:lineRule="auto"/>
+              <w:jc w:val="center"/>
+              <w:rPr>
+                <w:rFonts w:ascii="Times New Roman" w:eastAsia="Times New Roman" w:hAnsi="Times New Roman" w:cs="Times New Roman"/>
+                <w:sz w:val="24"/>
+                <w:szCs w:val="24"/>
+                <w:lang w:eastAsia="es-PE"/>
+              </w:rPr>
+            </w:pPr>
+            <w:r>
+              <w:rPr>
+                <w:rFonts w:ascii="Arial" w:eastAsia="Times New Roman" w:hAnsi="Arial" w:cs="Arial"/>
+                <w:color w:val="000000"/>
+                <w:lang w:eastAsia="es-PE"/>
+              </w:rPr>
+              <w:t>x</w:t>
+            </w:r>
+          </w:p>
+        </w:tc>
+      </w:tr>
+    </w:tbl>
     <w:p>
       <w:pPr>
         <w:rPr>
@@ -7976,14 +10527,14 @@
           <w:rFonts w:cs="Times New Roman"/>
         </w:rPr>
       </w:pPr>
-      <w:bookmarkStart w:id="3" w:name="_Toc531374646"/>
+      <w:bookmarkStart w:id="4" w:name="_Toc531395349"/>
       <w:r>
         <w:rPr>
           <w:rFonts w:cs="Times New Roman"/>
         </w:rPr>
         <w:t>Especificación de caso de uso</w:t>
       </w:r>
-      <w:bookmarkEnd w:id="3"/>
+      <w:bookmarkEnd w:id="4"/>
     </w:p>
     <w:p>
       <w:pPr>
@@ -8400,7 +10951,6 @@
                 <w:szCs w:val="20"/>
                 <w:lang w:eastAsia="es-PE"/>
               </w:rPr>
-              <w:lastRenderedPageBreak/>
               <w:t>DESCRIPCIÓN</w:t>
             </w:r>
           </w:p>
@@ -8607,8 +11157,6 @@
               </w:rPr>
               <w:t>haber ingresado</w:t>
             </w:r>
-            <w:bookmarkStart w:id="4" w:name="_GoBack"/>
-            <w:bookmarkEnd w:id="4"/>
           </w:p>
         </w:tc>
       </w:tr>
@@ -8879,6 +11427,7 @@
                 <w:szCs w:val="20"/>
                 <w:lang w:eastAsia="es-PE"/>
               </w:rPr>
+              <w:lastRenderedPageBreak/>
               <w:t>5.El cliente selecciona la(s) fecha(s) del cronograma de pagos, el operador de la tarjeta: nombre del Operador (</w:t>
             </w:r>
             <w:proofErr w:type="spellStart"/>
@@ -9258,7 +11807,6 @@
                 <w:szCs w:val="20"/>
                 <w:lang w:eastAsia="es-PE"/>
               </w:rPr>
-              <w:lastRenderedPageBreak/>
               <w:t>6a. Los datos de la tarjeta que ingresó no es válida</w:t>
             </w:r>
           </w:p>
@@ -9766,6 +12314,7 @@
                 <w:szCs w:val="20"/>
                 <w:lang w:eastAsia="es-PE"/>
               </w:rPr>
+              <w:lastRenderedPageBreak/>
               <w:t>PUNTOS DE EXTENSIÓN  </w:t>
             </w:r>
           </w:p>
@@ -9855,7 +12404,7 @@
           <w:rFonts w:cs="Times New Roman"/>
         </w:rPr>
       </w:pPr>
-      <w:bookmarkStart w:id="5" w:name="_Toc531374647"/>
+      <w:bookmarkStart w:id="5" w:name="_Toc531395350"/>
       <w:r>
         <w:rPr>
           <w:rFonts w:cs="Times New Roman"/>
@@ -9886,6 +12435,7 @@
           <w:bCs/>
           <w:noProof/>
           <w:color w:val="000000"/>
+          <w:lang w:eastAsia="es-PE"/>
         </w:rPr>
         <w:drawing>
           <wp:inline distT="0" distB="0" distL="0" distR="0">
@@ -9948,7 +12498,7 @@
 </file>
 
 <file path=word/styles.xml><?xml version="1.0" encoding="utf-8"?>
-<w:styles xmlns:mc="http://schemas.openxmlformats.org/markup-compatibility/2006" xmlns:r="http://schemas.openxmlformats.org/officeDocument/2006/relationships" xmlns:w="http://schemas.openxmlformats.org/wordprocessingml/2006/main" xmlns:w14="http://schemas.microsoft.com/office/word/2010/wordml" xmlns:w15="http://schemas.microsoft.com/office/word/2012/wordml" xmlns:w16cid="http://schemas.microsoft.com/office/word/2016/wordml/cid" xmlns:w16se="http://schemas.microsoft.com/office/word/2015/wordml/symex" mc:Ignorable="w14 w15 w16se w16cid">
+<w:styles xmlns:mc="http://schemas.openxmlformats.org/markup-compatibility/2006" xmlns:r="http://schemas.openxmlformats.org/officeDocument/2006/relationships" xmlns:w="http://schemas.openxmlformats.org/wordprocessingml/2006/main" xmlns:w14="http://schemas.microsoft.com/office/word/2010/wordml" xmlns:w15="http://schemas.microsoft.com/office/word/2012/wordml" mc:Ignorable="w14 w15">
   <w:docDefaults>
     <w:rPrDefault>
       <w:rPr>
@@ -9964,7 +12514,7 @@
       </w:pPr>
     </w:pPrDefault>
   </w:docDefaults>
-  <w:latentStyles w:defLockedState="0" w:defUIPriority="99" w:defSemiHidden="0" w:defUnhideWhenUsed="0" w:defQFormat="0" w:count="375">
+  <w:latentStyles w:defLockedState="0" w:defUIPriority="99" w:defSemiHidden="0" w:defUnhideWhenUsed="0" w:defQFormat="0" w:count="371">
     <w:lsdException w:name="Normal" w:uiPriority="0" w:qFormat="1"/>
     <w:lsdException w:name="heading 1" w:uiPriority="9" w:qFormat="1"/>
     <w:lsdException w:name="heading 2" w:semiHidden="1" w:uiPriority="9" w:unhideWhenUsed="1" w:qFormat="1"/>
@@ -10336,10 +12886,6 @@
     <w:lsdException w:name="List Table 5 Dark Accent 6" w:uiPriority="50"/>
     <w:lsdException w:name="List Table 6 Colorful Accent 6" w:uiPriority="51"/>
     <w:lsdException w:name="List Table 7 Colorful Accent 6" w:uiPriority="52"/>
-    <w:lsdException w:name="Mention" w:semiHidden="1" w:unhideWhenUsed="1"/>
-    <w:lsdException w:name="Smart Hyperlink" w:semiHidden="1" w:unhideWhenUsed="1"/>
-    <w:lsdException w:name="Hashtag" w:semiHidden="1" w:unhideWhenUsed="1"/>
-    <w:lsdException w:name="Unresolved Mention" w:semiHidden="1" w:unhideWhenUsed="1"/>
   </w:latentStyles>
   <w:style w:type="paragraph" w:default="1" w:styleId="Normal">
     <w:name w:val="Normal"/>
@@ -10454,7 +13000,7 @@
       <w:lang w:val="es-PE"/>
     </w:rPr>
   </w:style>
-  <w:style w:type="paragraph" w:styleId="TtuloTDC">
+  <w:style w:type="paragraph" w:styleId="TtulodeTDC">
     <w:name w:val="TOC Heading"/>
     <w:basedOn w:val="Ttulo1"/>
     <w:next w:val="Normal"/>
@@ -10776,7 +13322,7 @@
 </file>
 
 <file path=customXml/itemProps1.xml><?xml version="1.0" encoding="utf-8"?>
-<ds:datastoreItem xmlns:ds="http://schemas.openxmlformats.org/officeDocument/2006/customXml" ds:itemID="{870C792E-F4CC-4C2B-8D13-19CBB282FD96}">
+<ds:datastoreItem xmlns:ds="http://schemas.openxmlformats.org/officeDocument/2006/customXml" ds:itemID="{26F6BE58-DA2B-49AE-9C86-BC96B2252020}">
   <ds:schemaRefs>
     <ds:schemaRef ds:uri="http://schemas.openxmlformats.org/officeDocument/2006/bibliography"/>
   </ds:schemaRefs>

</xml_diff>